<commit_message>
added diagrams and git log to documentation for PA3
</commit_message>
<xml_diff>
--- a/PA3/Documents/TicTacToe(v1.2).docx
+++ b/PA3/Documents/TicTacToe(v1.2).docx
@@ -1967,17 +1967,4314 @@
         <w:t>Commit Log</w:t>
       </w:r>
     </w:p>
-    <w:p>
-      <w:pPr>
-        <w:jc w:val="center"/>
-        <w:rPr>
-          <w:rFonts w:ascii="Arial" w:hAnsi="Arial" w:cs="Arial"/>
-          <w:sz w:val="24"/>
-          <w:szCs w:val="24"/>
-          <w:u w:val="single"/>
-        </w:rPr>
-      </w:pPr>
-    </w:p>
+    <w:tbl>
+      <w:tblPr>
+        <w:tblStyle w:val="TableGrid"/>
+        <w:tblW w:w="11610" w:type="dxa"/>
+        <w:tblInd w:w="-1085" w:type="dxa"/>
+        <w:tblLayout w:type="fixed"/>
+        <w:tblLook w:val="04A0" w:firstRow="1" w:lastRow="0" w:firstColumn="1" w:lastColumn="0" w:noHBand="0" w:noVBand="1"/>
+      </w:tblPr>
+      <w:tblGrid>
+        <w:gridCol w:w="1251"/>
+        <w:gridCol w:w="2619"/>
+        <w:gridCol w:w="3510"/>
+        <w:gridCol w:w="4230"/>
+      </w:tblGrid>
+      <w:tr>
+        <w:tc>
+          <w:tcPr>
+            <w:tcW w:w="1251" w:type="dxa"/>
+          </w:tcPr>
+          <w:p>
+            <w:pPr>
+              <w:jc w:val="both"/>
+              <w:rPr>
+                <w:rFonts w:ascii="Arial" w:hAnsi="Arial" w:cs="Arial"/>
+                <w:sz w:val="24"/>
+                <w:szCs w:val="24"/>
+              </w:rPr>
+            </w:pPr>
+            <w:r>
+              <w:rPr>
+                <w:rFonts w:ascii="Arial" w:hAnsi="Arial" w:cs="Arial"/>
+                <w:sz w:val="24"/>
+                <w:szCs w:val="24"/>
+              </w:rPr>
+              <w:t>ab8194c</w:t>
+            </w:r>
+          </w:p>
+        </w:tc>
+        <w:tc>
+          <w:tcPr>
+            <w:tcW w:w="2619" w:type="dxa"/>
+          </w:tcPr>
+          <w:p>
+            <w:pPr>
+              <w:jc w:val="both"/>
+              <w:rPr>
+                <w:rFonts w:ascii="Arial" w:hAnsi="Arial" w:cs="Arial"/>
+                <w:sz w:val="24"/>
+                <w:szCs w:val="24"/>
+              </w:rPr>
+            </w:pPr>
+            <w:proofErr w:type="spellStart"/>
+            <w:r>
+              <w:rPr>
+                <w:rFonts w:ascii="Arial" w:hAnsi="Arial" w:cs="Arial"/>
+                <w:sz w:val="24"/>
+                <w:szCs w:val="24"/>
+              </w:rPr>
+              <w:t>RuralYoung</w:t>
+            </w:r>
+            <w:proofErr w:type="spellEnd"/>
+          </w:p>
+        </w:tc>
+        <w:tc>
+          <w:tcPr>
+            <w:tcW w:w="3510" w:type="dxa"/>
+          </w:tcPr>
+          <w:p>
+            <w:pPr>
+              <w:jc w:val="both"/>
+              <w:rPr>
+                <w:rFonts w:ascii="Arial" w:hAnsi="Arial" w:cs="Arial"/>
+                <w:sz w:val="24"/>
+                <w:szCs w:val="24"/>
+              </w:rPr>
+            </w:pPr>
+            <w:r>
+              <w:rPr>
+                <w:rFonts w:ascii="Arial" w:hAnsi="Arial" w:cs="Arial"/>
+                <w:sz w:val="24"/>
+                <w:szCs w:val="24"/>
+              </w:rPr>
+              <w:t>ruralyoungiii@gmail.com</w:t>
+            </w:r>
+          </w:p>
+        </w:tc>
+        <w:tc>
+          <w:tcPr>
+            <w:tcW w:w="4230" w:type="dxa"/>
+          </w:tcPr>
+          <w:p>
+            <w:pPr>
+              <w:jc w:val="both"/>
+              <w:rPr>
+                <w:rFonts w:ascii="Arial" w:hAnsi="Arial" w:cs="Arial"/>
+                <w:sz w:val="24"/>
+                <w:szCs w:val="24"/>
+              </w:rPr>
+            </w:pPr>
+            <w:r>
+              <w:rPr>
+                <w:rFonts w:ascii="Arial" w:hAnsi="Arial" w:cs="Arial"/>
+                <w:sz w:val="24"/>
+                <w:szCs w:val="24"/>
+              </w:rPr>
+              <w:t>With the inclusion of the particles and sound</w:t>
+            </w:r>
+            <w:r>
+              <w:rPr>
+                <w:rFonts w:ascii="Arial" w:hAnsi="Arial" w:cs="Arial"/>
+                <w:sz w:val="24"/>
+                <w:szCs w:val="24"/>
+              </w:rPr>
+              <w:t xml:space="preserve">, it broke the test units so I found a way to </w:t>
+            </w:r>
+            <w:proofErr w:type="spellStart"/>
+            <w:r>
+              <w:rPr>
+                <w:rFonts w:ascii="Arial" w:hAnsi="Arial" w:cs="Arial"/>
+                <w:sz w:val="24"/>
+                <w:szCs w:val="24"/>
+              </w:rPr>
+              <w:t>workaround</w:t>
+            </w:r>
+            <w:proofErr w:type="spellEnd"/>
+            <w:r>
+              <w:rPr>
+                <w:rFonts w:ascii="Arial" w:hAnsi="Arial" w:cs="Arial"/>
+                <w:sz w:val="24"/>
+                <w:szCs w:val="24"/>
+              </w:rPr>
+              <w:t xml:space="preserve"> it and have the unit tests still run how they should be; updated </w:t>
+            </w:r>
+            <w:proofErr w:type="spellStart"/>
+            <w:r>
+              <w:rPr>
+                <w:rFonts w:ascii="Arial" w:hAnsi="Arial" w:cs="Arial"/>
+                <w:sz w:val="24"/>
+                <w:szCs w:val="24"/>
+              </w:rPr>
+              <w:t>testRun</w:t>
+            </w:r>
+            <w:proofErr w:type="spellEnd"/>
+            <w:r>
+              <w:rPr>
+                <w:rFonts w:ascii="Arial" w:hAnsi="Arial" w:cs="Arial"/>
+                <w:sz w:val="24"/>
+                <w:szCs w:val="24"/>
+              </w:rPr>
+              <w:t xml:space="preserve"> and </w:t>
+            </w:r>
+            <w:proofErr w:type="spellStart"/>
+            <w:r>
+              <w:rPr>
+                <w:rFonts w:ascii="Arial" w:hAnsi="Arial" w:cs="Arial"/>
+                <w:sz w:val="24"/>
+                <w:szCs w:val="24"/>
+              </w:rPr>
+              <w:t>testisX</w:t>
+            </w:r>
+            <w:proofErr w:type="spellEnd"/>
+          </w:p>
+        </w:tc>
+      </w:tr>
+      <w:tr>
+        <w:tc>
+          <w:tcPr>
+            <w:tcW w:w="1251" w:type="dxa"/>
+          </w:tcPr>
+          <w:p>
+            <w:pPr>
+              <w:jc w:val="both"/>
+              <w:rPr>
+                <w:rFonts w:ascii="Arial" w:hAnsi="Arial" w:cs="Arial"/>
+                <w:sz w:val="24"/>
+                <w:szCs w:val="24"/>
+              </w:rPr>
+            </w:pPr>
+            <w:r>
+              <w:rPr>
+                <w:rFonts w:ascii="Arial" w:hAnsi="Arial" w:cs="Arial"/>
+                <w:sz w:val="24"/>
+                <w:szCs w:val="24"/>
+              </w:rPr>
+              <w:t>ba97384</w:t>
+            </w:r>
+          </w:p>
+        </w:tc>
+        <w:tc>
+          <w:tcPr>
+            <w:tcW w:w="2619" w:type="dxa"/>
+          </w:tcPr>
+          <w:p>
+            <w:pPr>
+              <w:jc w:val="both"/>
+              <w:rPr>
+                <w:rFonts w:ascii="Arial" w:hAnsi="Arial" w:cs="Arial"/>
+                <w:sz w:val="24"/>
+                <w:szCs w:val="24"/>
+              </w:rPr>
+            </w:pPr>
+            <w:r>
+              <w:rPr>
+                <w:rFonts w:ascii="Arial" w:hAnsi="Arial" w:cs="Arial"/>
+                <w:sz w:val="24"/>
+                <w:szCs w:val="24"/>
+              </w:rPr>
+              <w:t xml:space="preserve">Jeremiah </w:t>
+            </w:r>
+            <w:proofErr w:type="spellStart"/>
+            <w:r>
+              <w:rPr>
+                <w:rFonts w:ascii="Arial" w:hAnsi="Arial" w:cs="Arial"/>
+                <w:sz w:val="24"/>
+                <w:szCs w:val="24"/>
+              </w:rPr>
+              <w:t>Baclig</w:t>
+            </w:r>
+            <w:proofErr w:type="spellEnd"/>
+          </w:p>
+        </w:tc>
+        <w:tc>
+          <w:tcPr>
+            <w:tcW w:w="3510" w:type="dxa"/>
+          </w:tcPr>
+          <w:p>
+            <w:pPr>
+              <w:jc w:val="both"/>
+              <w:rPr>
+                <w:rFonts w:ascii="Arial" w:hAnsi="Arial" w:cs="Arial"/>
+                <w:sz w:val="24"/>
+                <w:szCs w:val="24"/>
+              </w:rPr>
+            </w:pPr>
+            <w:r>
+              <w:rPr>
+                <w:rFonts w:ascii="Arial" w:hAnsi="Arial" w:cs="Arial"/>
+                <w:sz w:val="24"/>
+                <w:szCs w:val="24"/>
+              </w:rPr>
+              <w:t>55364674+jeremiahbaclig@users.noreply.github.com</w:t>
+            </w:r>
+          </w:p>
+        </w:tc>
+        <w:tc>
+          <w:tcPr>
+            <w:tcW w:w="4230" w:type="dxa"/>
+          </w:tcPr>
+          <w:p>
+            <w:pPr>
+              <w:jc w:val="both"/>
+              <w:rPr>
+                <w:rFonts w:ascii="Arial" w:hAnsi="Arial" w:cs="Arial"/>
+                <w:sz w:val="24"/>
+                <w:szCs w:val="24"/>
+              </w:rPr>
+            </w:pPr>
+            <w:r>
+              <w:rPr>
+                <w:rFonts w:ascii="Arial" w:hAnsi="Arial" w:cs="Arial"/>
+                <w:sz w:val="24"/>
+                <w:szCs w:val="24"/>
+              </w:rPr>
+              <w:t>added time</w:t>
+            </w:r>
+          </w:p>
+        </w:tc>
+      </w:tr>
+      <w:tr>
+        <w:tc>
+          <w:tcPr>
+            <w:tcW w:w="1251" w:type="dxa"/>
+          </w:tcPr>
+          <w:p>
+            <w:pPr>
+              <w:jc w:val="both"/>
+              <w:rPr>
+                <w:rFonts w:ascii="Arial" w:hAnsi="Arial" w:cs="Arial"/>
+                <w:sz w:val="24"/>
+                <w:szCs w:val="24"/>
+              </w:rPr>
+            </w:pPr>
+            <w:r>
+              <w:rPr>
+                <w:rFonts w:ascii="Arial" w:hAnsi="Arial" w:cs="Arial"/>
+                <w:sz w:val="24"/>
+                <w:szCs w:val="24"/>
+              </w:rPr>
+              <w:t>6ca97d8</w:t>
+            </w:r>
+          </w:p>
+        </w:tc>
+        <w:tc>
+          <w:tcPr>
+            <w:tcW w:w="2619" w:type="dxa"/>
+          </w:tcPr>
+          <w:p>
+            <w:pPr>
+              <w:jc w:val="both"/>
+              <w:rPr>
+                <w:rFonts w:ascii="Arial" w:hAnsi="Arial" w:cs="Arial"/>
+                <w:sz w:val="24"/>
+                <w:szCs w:val="24"/>
+              </w:rPr>
+            </w:pPr>
+            <w:r>
+              <w:rPr>
+                <w:rFonts w:ascii="Arial" w:hAnsi="Arial" w:cs="Arial"/>
+                <w:sz w:val="24"/>
+                <w:szCs w:val="24"/>
+              </w:rPr>
+              <w:t xml:space="preserve">Jeremiah </w:t>
+            </w:r>
+            <w:proofErr w:type="spellStart"/>
+            <w:r>
+              <w:rPr>
+                <w:rFonts w:ascii="Arial" w:hAnsi="Arial" w:cs="Arial"/>
+                <w:sz w:val="24"/>
+                <w:szCs w:val="24"/>
+              </w:rPr>
+              <w:t>Baclig</w:t>
+            </w:r>
+            <w:proofErr w:type="spellEnd"/>
+          </w:p>
+        </w:tc>
+        <w:tc>
+          <w:tcPr>
+            <w:tcW w:w="3510" w:type="dxa"/>
+          </w:tcPr>
+          <w:p>
+            <w:pPr>
+              <w:jc w:val="both"/>
+              <w:rPr>
+                <w:rFonts w:ascii="Arial" w:hAnsi="Arial" w:cs="Arial"/>
+                <w:sz w:val="24"/>
+                <w:szCs w:val="24"/>
+              </w:rPr>
+            </w:pPr>
+            <w:r>
+              <w:rPr>
+                <w:rFonts w:ascii="Arial" w:hAnsi="Arial" w:cs="Arial"/>
+                <w:sz w:val="24"/>
+                <w:szCs w:val="24"/>
+              </w:rPr>
+              <w:t>JeremiahBaclig@gmail.com</w:t>
+            </w:r>
+          </w:p>
+        </w:tc>
+        <w:tc>
+          <w:tcPr>
+            <w:tcW w:w="4230" w:type="dxa"/>
+          </w:tcPr>
+          <w:p>
+            <w:pPr>
+              <w:jc w:val="both"/>
+              <w:rPr>
+                <w:rFonts w:ascii="Arial" w:hAnsi="Arial" w:cs="Arial"/>
+                <w:sz w:val="24"/>
+                <w:szCs w:val="24"/>
+              </w:rPr>
+            </w:pPr>
+            <w:r>
+              <w:rPr>
+                <w:rFonts w:ascii="Arial" w:hAnsi="Arial" w:cs="Arial"/>
+                <w:sz w:val="24"/>
+                <w:szCs w:val="24"/>
+              </w:rPr>
+              <w:t>added sounds and sound manager</w:t>
+            </w:r>
+          </w:p>
+        </w:tc>
+      </w:tr>
+      <w:tr>
+        <w:tc>
+          <w:tcPr>
+            <w:tcW w:w="1251" w:type="dxa"/>
+          </w:tcPr>
+          <w:p>
+            <w:pPr>
+              <w:jc w:val="both"/>
+              <w:rPr>
+                <w:rFonts w:ascii="Arial" w:hAnsi="Arial" w:cs="Arial"/>
+                <w:sz w:val="24"/>
+                <w:szCs w:val="24"/>
+              </w:rPr>
+            </w:pPr>
+            <w:r>
+              <w:rPr>
+                <w:rFonts w:ascii="Arial" w:hAnsi="Arial" w:cs="Arial"/>
+                <w:sz w:val="24"/>
+                <w:szCs w:val="24"/>
+              </w:rPr>
+              <w:t>7e45d1e</w:t>
+            </w:r>
+          </w:p>
+        </w:tc>
+        <w:tc>
+          <w:tcPr>
+            <w:tcW w:w="2619" w:type="dxa"/>
+          </w:tcPr>
+          <w:p>
+            <w:pPr>
+              <w:jc w:val="both"/>
+              <w:rPr>
+                <w:rFonts w:ascii="Arial" w:hAnsi="Arial" w:cs="Arial"/>
+                <w:sz w:val="24"/>
+                <w:szCs w:val="24"/>
+              </w:rPr>
+            </w:pPr>
+            <w:r>
+              <w:rPr>
+                <w:rFonts w:ascii="Arial" w:hAnsi="Arial" w:cs="Arial"/>
+                <w:sz w:val="24"/>
+                <w:szCs w:val="24"/>
+              </w:rPr>
+              <w:t xml:space="preserve">Jeremiah </w:t>
+            </w:r>
+            <w:proofErr w:type="spellStart"/>
+            <w:r>
+              <w:rPr>
+                <w:rFonts w:ascii="Arial" w:hAnsi="Arial" w:cs="Arial"/>
+                <w:sz w:val="24"/>
+                <w:szCs w:val="24"/>
+              </w:rPr>
+              <w:t>Baclig</w:t>
+            </w:r>
+            <w:proofErr w:type="spellEnd"/>
+          </w:p>
+        </w:tc>
+        <w:tc>
+          <w:tcPr>
+            <w:tcW w:w="3510" w:type="dxa"/>
+          </w:tcPr>
+          <w:p>
+            <w:pPr>
+              <w:jc w:val="both"/>
+              <w:rPr>
+                <w:rFonts w:ascii="Arial" w:hAnsi="Arial" w:cs="Arial"/>
+                <w:sz w:val="24"/>
+                <w:szCs w:val="24"/>
+              </w:rPr>
+            </w:pPr>
+            <w:r>
+              <w:rPr>
+                <w:rFonts w:ascii="Arial" w:hAnsi="Arial" w:cs="Arial"/>
+                <w:sz w:val="24"/>
+                <w:szCs w:val="24"/>
+              </w:rPr>
+              <w:t>JeremiahBaclig@gmail.com</w:t>
+            </w:r>
+          </w:p>
+        </w:tc>
+        <w:tc>
+          <w:tcPr>
+            <w:tcW w:w="4230" w:type="dxa"/>
+          </w:tcPr>
+          <w:p>
+            <w:pPr>
+              <w:jc w:val="both"/>
+              <w:rPr>
+                <w:rFonts w:ascii="Arial" w:hAnsi="Arial" w:cs="Arial"/>
+                <w:sz w:val="24"/>
+                <w:szCs w:val="24"/>
+              </w:rPr>
+            </w:pPr>
+            <w:r>
+              <w:rPr>
+                <w:rFonts w:ascii="Arial" w:hAnsi="Arial" w:cs="Arial"/>
+                <w:sz w:val="24"/>
+                <w:szCs w:val="24"/>
+              </w:rPr>
+              <w:t>fixed visual bug on shape spawn for large grids</w:t>
+            </w:r>
+          </w:p>
+        </w:tc>
+      </w:tr>
+      <w:tr>
+        <w:tc>
+          <w:tcPr>
+            <w:tcW w:w="1251" w:type="dxa"/>
+          </w:tcPr>
+          <w:p>
+            <w:pPr>
+              <w:jc w:val="both"/>
+              <w:rPr>
+                <w:rFonts w:ascii="Arial" w:hAnsi="Arial" w:cs="Arial"/>
+                <w:sz w:val="24"/>
+                <w:szCs w:val="24"/>
+              </w:rPr>
+            </w:pPr>
+            <w:r>
+              <w:rPr>
+                <w:rFonts w:ascii="Arial" w:hAnsi="Arial" w:cs="Arial"/>
+                <w:sz w:val="24"/>
+                <w:szCs w:val="24"/>
+              </w:rPr>
+              <w:t>9637cf5</w:t>
+            </w:r>
+          </w:p>
+        </w:tc>
+        <w:tc>
+          <w:tcPr>
+            <w:tcW w:w="2619" w:type="dxa"/>
+          </w:tcPr>
+          <w:p>
+            <w:pPr>
+              <w:jc w:val="both"/>
+              <w:rPr>
+                <w:rFonts w:ascii="Arial" w:hAnsi="Arial" w:cs="Arial"/>
+                <w:sz w:val="24"/>
+                <w:szCs w:val="24"/>
+              </w:rPr>
+            </w:pPr>
+            <w:r>
+              <w:rPr>
+                <w:rFonts w:ascii="Arial" w:hAnsi="Arial" w:cs="Arial"/>
+                <w:sz w:val="24"/>
+                <w:szCs w:val="24"/>
+              </w:rPr>
+              <w:t xml:space="preserve">Jeremiah </w:t>
+            </w:r>
+            <w:proofErr w:type="spellStart"/>
+            <w:r>
+              <w:rPr>
+                <w:rFonts w:ascii="Arial" w:hAnsi="Arial" w:cs="Arial"/>
+                <w:sz w:val="24"/>
+                <w:szCs w:val="24"/>
+              </w:rPr>
+              <w:t>Baclig</w:t>
+            </w:r>
+            <w:proofErr w:type="spellEnd"/>
+          </w:p>
+        </w:tc>
+        <w:tc>
+          <w:tcPr>
+            <w:tcW w:w="3510" w:type="dxa"/>
+          </w:tcPr>
+          <w:p>
+            <w:pPr>
+              <w:jc w:val="both"/>
+              <w:rPr>
+                <w:rFonts w:ascii="Arial" w:hAnsi="Arial" w:cs="Arial"/>
+                <w:sz w:val="24"/>
+                <w:szCs w:val="24"/>
+              </w:rPr>
+            </w:pPr>
+            <w:r>
+              <w:rPr>
+                <w:rFonts w:ascii="Arial" w:hAnsi="Arial" w:cs="Arial"/>
+                <w:sz w:val="24"/>
+                <w:szCs w:val="24"/>
+              </w:rPr>
+              <w:t>JeremiahBaclig@gmail.com</w:t>
+            </w:r>
+          </w:p>
+        </w:tc>
+        <w:tc>
+          <w:tcPr>
+            <w:tcW w:w="4230" w:type="dxa"/>
+          </w:tcPr>
+          <w:p>
+            <w:pPr>
+              <w:jc w:val="both"/>
+              <w:rPr>
+                <w:rFonts w:ascii="Arial" w:hAnsi="Arial" w:cs="Arial"/>
+                <w:sz w:val="24"/>
+                <w:szCs w:val="24"/>
+              </w:rPr>
+            </w:pPr>
+            <w:r>
+              <w:rPr>
+                <w:rFonts w:ascii="Arial" w:hAnsi="Arial" w:cs="Arial"/>
+                <w:sz w:val="24"/>
+                <w:szCs w:val="24"/>
+              </w:rPr>
+              <w:t>adjusted graphics and colors</w:t>
+            </w:r>
+          </w:p>
+        </w:tc>
+      </w:tr>
+      <w:tr>
+        <w:tc>
+          <w:tcPr>
+            <w:tcW w:w="1251" w:type="dxa"/>
+          </w:tcPr>
+          <w:p>
+            <w:pPr>
+              <w:jc w:val="both"/>
+              <w:rPr>
+                <w:rFonts w:ascii="Arial" w:hAnsi="Arial" w:cs="Arial"/>
+                <w:sz w:val="24"/>
+                <w:szCs w:val="24"/>
+              </w:rPr>
+            </w:pPr>
+            <w:r>
+              <w:rPr>
+                <w:rFonts w:ascii="Arial" w:hAnsi="Arial" w:cs="Arial"/>
+                <w:sz w:val="24"/>
+                <w:szCs w:val="24"/>
+              </w:rPr>
+              <w:t>00662ae</w:t>
+            </w:r>
+          </w:p>
+        </w:tc>
+        <w:tc>
+          <w:tcPr>
+            <w:tcW w:w="2619" w:type="dxa"/>
+          </w:tcPr>
+          <w:p>
+            <w:pPr>
+              <w:jc w:val="both"/>
+              <w:rPr>
+                <w:rFonts w:ascii="Arial" w:hAnsi="Arial" w:cs="Arial"/>
+                <w:sz w:val="24"/>
+                <w:szCs w:val="24"/>
+              </w:rPr>
+            </w:pPr>
+            <w:r>
+              <w:rPr>
+                <w:rFonts w:ascii="Arial" w:hAnsi="Arial" w:cs="Arial"/>
+                <w:sz w:val="24"/>
+                <w:szCs w:val="24"/>
+              </w:rPr>
+              <w:t xml:space="preserve">Jeremiah </w:t>
+            </w:r>
+            <w:proofErr w:type="spellStart"/>
+            <w:r>
+              <w:rPr>
+                <w:rFonts w:ascii="Arial" w:hAnsi="Arial" w:cs="Arial"/>
+                <w:sz w:val="24"/>
+                <w:szCs w:val="24"/>
+              </w:rPr>
+              <w:t>Baclig</w:t>
+            </w:r>
+            <w:proofErr w:type="spellEnd"/>
+          </w:p>
+        </w:tc>
+        <w:tc>
+          <w:tcPr>
+            <w:tcW w:w="3510" w:type="dxa"/>
+          </w:tcPr>
+          <w:p>
+            <w:pPr>
+              <w:jc w:val="both"/>
+              <w:rPr>
+                <w:rFonts w:ascii="Arial" w:hAnsi="Arial" w:cs="Arial"/>
+                <w:sz w:val="24"/>
+                <w:szCs w:val="24"/>
+              </w:rPr>
+            </w:pPr>
+            <w:r>
+              <w:rPr>
+                <w:rFonts w:ascii="Arial" w:hAnsi="Arial" w:cs="Arial"/>
+                <w:sz w:val="24"/>
+                <w:szCs w:val="24"/>
+              </w:rPr>
+              <w:t>JeremiahBaclig@gmail.com</w:t>
+            </w:r>
+          </w:p>
+        </w:tc>
+        <w:tc>
+          <w:tcPr>
+            <w:tcW w:w="4230" w:type="dxa"/>
+          </w:tcPr>
+          <w:p>
+            <w:pPr>
+              <w:jc w:val="both"/>
+              <w:rPr>
+                <w:rFonts w:ascii="Arial" w:hAnsi="Arial" w:cs="Arial"/>
+                <w:sz w:val="24"/>
+                <w:szCs w:val="24"/>
+              </w:rPr>
+            </w:pPr>
+            <w:r>
+              <w:rPr>
+                <w:rFonts w:ascii="Arial" w:hAnsi="Arial" w:cs="Arial"/>
+                <w:sz w:val="24"/>
+                <w:szCs w:val="24"/>
+              </w:rPr>
+              <w:t>added particles and animations</w:t>
+            </w:r>
+          </w:p>
+        </w:tc>
+      </w:tr>
+      <w:tr>
+        <w:tc>
+          <w:tcPr>
+            <w:tcW w:w="1251" w:type="dxa"/>
+          </w:tcPr>
+          <w:p>
+            <w:pPr>
+              <w:jc w:val="both"/>
+              <w:rPr>
+                <w:rFonts w:ascii="Arial" w:hAnsi="Arial" w:cs="Arial"/>
+                <w:sz w:val="24"/>
+                <w:szCs w:val="24"/>
+              </w:rPr>
+            </w:pPr>
+            <w:r>
+              <w:rPr>
+                <w:rFonts w:ascii="Arial" w:hAnsi="Arial" w:cs="Arial"/>
+                <w:sz w:val="24"/>
+                <w:szCs w:val="24"/>
+              </w:rPr>
+              <w:t>342311f</w:t>
+            </w:r>
+          </w:p>
+        </w:tc>
+        <w:tc>
+          <w:tcPr>
+            <w:tcW w:w="2619" w:type="dxa"/>
+          </w:tcPr>
+          <w:p>
+            <w:pPr>
+              <w:jc w:val="both"/>
+              <w:rPr>
+                <w:rFonts w:ascii="Arial" w:hAnsi="Arial" w:cs="Arial"/>
+                <w:sz w:val="24"/>
+                <w:szCs w:val="24"/>
+              </w:rPr>
+            </w:pPr>
+            <w:proofErr w:type="spellStart"/>
+            <w:r>
+              <w:rPr>
+                <w:rFonts w:ascii="Arial" w:hAnsi="Arial" w:cs="Arial"/>
+                <w:sz w:val="24"/>
+                <w:szCs w:val="24"/>
+              </w:rPr>
+              <w:t>RuralYoung</w:t>
+            </w:r>
+            <w:proofErr w:type="spellEnd"/>
+          </w:p>
+        </w:tc>
+        <w:tc>
+          <w:tcPr>
+            <w:tcW w:w="3510" w:type="dxa"/>
+          </w:tcPr>
+          <w:p>
+            <w:pPr>
+              <w:jc w:val="both"/>
+              <w:rPr>
+                <w:rFonts w:ascii="Arial" w:hAnsi="Arial" w:cs="Arial"/>
+                <w:sz w:val="24"/>
+                <w:szCs w:val="24"/>
+              </w:rPr>
+            </w:pPr>
+            <w:r>
+              <w:rPr>
+                <w:rFonts w:ascii="Arial" w:hAnsi="Arial" w:cs="Arial"/>
+                <w:sz w:val="24"/>
+                <w:szCs w:val="24"/>
+              </w:rPr>
+              <w:t>ruralyoungiii@gmail.com</w:t>
+            </w:r>
+          </w:p>
+        </w:tc>
+        <w:tc>
+          <w:tcPr>
+            <w:tcW w:w="4230" w:type="dxa"/>
+          </w:tcPr>
+          <w:p>
+            <w:pPr>
+              <w:jc w:val="both"/>
+              <w:rPr>
+                <w:rFonts w:ascii="Arial" w:hAnsi="Arial" w:cs="Arial"/>
+                <w:sz w:val="24"/>
+                <w:szCs w:val="24"/>
+              </w:rPr>
+            </w:pPr>
+            <w:r>
+              <w:rPr>
+                <w:rFonts w:ascii="Arial" w:hAnsi="Arial" w:cs="Arial"/>
+                <w:sz w:val="24"/>
+                <w:szCs w:val="24"/>
+              </w:rPr>
+              <w:t>Fixed the is 'it an X or an O' tests</w:t>
+            </w:r>
+          </w:p>
+        </w:tc>
+      </w:tr>
+      <w:tr>
+        <w:tc>
+          <w:tcPr>
+            <w:tcW w:w="1251" w:type="dxa"/>
+          </w:tcPr>
+          <w:p>
+            <w:pPr>
+              <w:jc w:val="both"/>
+              <w:rPr>
+                <w:rFonts w:ascii="Arial" w:hAnsi="Arial" w:cs="Arial"/>
+                <w:sz w:val="24"/>
+                <w:szCs w:val="24"/>
+              </w:rPr>
+            </w:pPr>
+            <w:r>
+              <w:rPr>
+                <w:rFonts w:ascii="Arial" w:hAnsi="Arial" w:cs="Arial"/>
+                <w:sz w:val="24"/>
+                <w:szCs w:val="24"/>
+              </w:rPr>
+              <w:t>760d235</w:t>
+            </w:r>
+          </w:p>
+        </w:tc>
+        <w:tc>
+          <w:tcPr>
+            <w:tcW w:w="2619" w:type="dxa"/>
+          </w:tcPr>
+          <w:p>
+            <w:pPr>
+              <w:jc w:val="both"/>
+              <w:rPr>
+                <w:rFonts w:ascii="Arial" w:hAnsi="Arial" w:cs="Arial"/>
+                <w:sz w:val="24"/>
+                <w:szCs w:val="24"/>
+              </w:rPr>
+            </w:pPr>
+            <w:proofErr w:type="spellStart"/>
+            <w:r>
+              <w:rPr>
+                <w:rFonts w:ascii="Arial" w:hAnsi="Arial" w:cs="Arial"/>
+                <w:sz w:val="24"/>
+                <w:szCs w:val="24"/>
+              </w:rPr>
+              <w:t>RuralYoung</w:t>
+            </w:r>
+            <w:proofErr w:type="spellEnd"/>
+          </w:p>
+        </w:tc>
+        <w:tc>
+          <w:tcPr>
+            <w:tcW w:w="3510" w:type="dxa"/>
+          </w:tcPr>
+          <w:p>
+            <w:pPr>
+              <w:jc w:val="both"/>
+              <w:rPr>
+                <w:rFonts w:ascii="Arial" w:hAnsi="Arial" w:cs="Arial"/>
+                <w:sz w:val="24"/>
+                <w:szCs w:val="24"/>
+              </w:rPr>
+            </w:pPr>
+            <w:r>
+              <w:rPr>
+                <w:rFonts w:ascii="Arial" w:hAnsi="Arial" w:cs="Arial"/>
+                <w:sz w:val="24"/>
+                <w:szCs w:val="24"/>
+              </w:rPr>
+              <w:t>ruralyoungiii@gmail.com</w:t>
+            </w:r>
+          </w:p>
+        </w:tc>
+        <w:tc>
+          <w:tcPr>
+            <w:tcW w:w="4230" w:type="dxa"/>
+          </w:tcPr>
+          <w:p>
+            <w:pPr>
+              <w:jc w:val="both"/>
+              <w:rPr>
+                <w:rFonts w:ascii="Arial" w:hAnsi="Arial" w:cs="Arial"/>
+                <w:sz w:val="24"/>
+                <w:szCs w:val="24"/>
+              </w:rPr>
+            </w:pPr>
+            <w:r>
+              <w:rPr>
+                <w:rFonts w:ascii="Arial" w:hAnsi="Arial" w:cs="Arial"/>
+                <w:sz w:val="24"/>
+                <w:szCs w:val="24"/>
+              </w:rPr>
+              <w:t>Fixed the Counter Diagonal Test</w:t>
+            </w:r>
+          </w:p>
+        </w:tc>
+      </w:tr>
+      <w:tr>
+        <w:tc>
+          <w:tcPr>
+            <w:tcW w:w="1251" w:type="dxa"/>
+          </w:tcPr>
+          <w:p>
+            <w:pPr>
+              <w:jc w:val="both"/>
+              <w:rPr>
+                <w:rFonts w:ascii="Arial" w:hAnsi="Arial" w:cs="Arial"/>
+                <w:sz w:val="24"/>
+                <w:szCs w:val="24"/>
+              </w:rPr>
+            </w:pPr>
+            <w:r>
+              <w:rPr>
+                <w:rFonts w:ascii="Arial" w:hAnsi="Arial" w:cs="Arial"/>
+                <w:sz w:val="24"/>
+                <w:szCs w:val="24"/>
+              </w:rPr>
+              <w:t>e187d0c</w:t>
+            </w:r>
+          </w:p>
+        </w:tc>
+        <w:tc>
+          <w:tcPr>
+            <w:tcW w:w="2619" w:type="dxa"/>
+          </w:tcPr>
+          <w:p>
+            <w:pPr>
+              <w:jc w:val="both"/>
+              <w:rPr>
+                <w:rFonts w:ascii="Arial" w:hAnsi="Arial" w:cs="Arial"/>
+                <w:sz w:val="24"/>
+                <w:szCs w:val="24"/>
+              </w:rPr>
+            </w:pPr>
+            <w:proofErr w:type="spellStart"/>
+            <w:r>
+              <w:rPr>
+                <w:rFonts w:ascii="Arial" w:hAnsi="Arial" w:cs="Arial"/>
+                <w:sz w:val="24"/>
+                <w:szCs w:val="24"/>
+              </w:rPr>
+              <w:t>RuralYoung</w:t>
+            </w:r>
+            <w:proofErr w:type="spellEnd"/>
+          </w:p>
+        </w:tc>
+        <w:tc>
+          <w:tcPr>
+            <w:tcW w:w="3510" w:type="dxa"/>
+          </w:tcPr>
+          <w:p>
+            <w:pPr>
+              <w:jc w:val="both"/>
+              <w:rPr>
+                <w:rFonts w:ascii="Arial" w:hAnsi="Arial" w:cs="Arial"/>
+                <w:sz w:val="24"/>
+                <w:szCs w:val="24"/>
+              </w:rPr>
+            </w:pPr>
+            <w:r>
+              <w:rPr>
+                <w:rFonts w:ascii="Arial" w:hAnsi="Arial" w:cs="Arial"/>
+                <w:sz w:val="24"/>
+                <w:szCs w:val="24"/>
+              </w:rPr>
+              <w:t>ruralyoungiii@gmail.com</w:t>
+            </w:r>
+          </w:p>
+        </w:tc>
+        <w:tc>
+          <w:tcPr>
+            <w:tcW w:w="4230" w:type="dxa"/>
+          </w:tcPr>
+          <w:p>
+            <w:pPr>
+              <w:jc w:val="both"/>
+              <w:rPr>
+                <w:rFonts w:ascii="Arial" w:hAnsi="Arial" w:cs="Arial"/>
+                <w:sz w:val="24"/>
+                <w:szCs w:val="24"/>
+              </w:rPr>
+            </w:pPr>
+            <w:r>
+              <w:rPr>
+                <w:rFonts w:ascii="Arial" w:hAnsi="Arial" w:cs="Arial"/>
+                <w:sz w:val="24"/>
+                <w:szCs w:val="24"/>
+              </w:rPr>
+              <w:t>Fixed the Diagonal Test</w:t>
+            </w:r>
+          </w:p>
+        </w:tc>
+      </w:tr>
+      <w:tr>
+        <w:tc>
+          <w:tcPr>
+            <w:tcW w:w="1251" w:type="dxa"/>
+          </w:tcPr>
+          <w:p>
+            <w:pPr>
+              <w:jc w:val="both"/>
+              <w:rPr>
+                <w:rFonts w:ascii="Arial" w:hAnsi="Arial" w:cs="Arial"/>
+                <w:sz w:val="24"/>
+                <w:szCs w:val="24"/>
+              </w:rPr>
+            </w:pPr>
+            <w:r>
+              <w:rPr>
+                <w:rFonts w:ascii="Arial" w:hAnsi="Arial" w:cs="Arial"/>
+                <w:sz w:val="24"/>
+                <w:szCs w:val="24"/>
+              </w:rPr>
+              <w:t>b38caf8</w:t>
+            </w:r>
+          </w:p>
+        </w:tc>
+        <w:tc>
+          <w:tcPr>
+            <w:tcW w:w="2619" w:type="dxa"/>
+          </w:tcPr>
+          <w:p>
+            <w:pPr>
+              <w:jc w:val="both"/>
+              <w:rPr>
+                <w:rFonts w:ascii="Arial" w:hAnsi="Arial" w:cs="Arial"/>
+                <w:sz w:val="24"/>
+                <w:szCs w:val="24"/>
+              </w:rPr>
+            </w:pPr>
+            <w:proofErr w:type="spellStart"/>
+            <w:r>
+              <w:rPr>
+                <w:rFonts w:ascii="Arial" w:hAnsi="Arial" w:cs="Arial"/>
+                <w:sz w:val="24"/>
+                <w:szCs w:val="24"/>
+              </w:rPr>
+              <w:t>RuralYoung</w:t>
+            </w:r>
+            <w:proofErr w:type="spellEnd"/>
+          </w:p>
+        </w:tc>
+        <w:tc>
+          <w:tcPr>
+            <w:tcW w:w="3510" w:type="dxa"/>
+          </w:tcPr>
+          <w:p>
+            <w:pPr>
+              <w:jc w:val="both"/>
+              <w:rPr>
+                <w:rFonts w:ascii="Arial" w:hAnsi="Arial" w:cs="Arial"/>
+                <w:sz w:val="24"/>
+                <w:szCs w:val="24"/>
+              </w:rPr>
+            </w:pPr>
+            <w:r>
+              <w:rPr>
+                <w:rFonts w:ascii="Arial" w:hAnsi="Arial" w:cs="Arial"/>
+                <w:sz w:val="24"/>
+                <w:szCs w:val="24"/>
+              </w:rPr>
+              <w:t>ruralyoungiii@gmail.com</w:t>
+            </w:r>
+          </w:p>
+        </w:tc>
+        <w:tc>
+          <w:tcPr>
+            <w:tcW w:w="4230" w:type="dxa"/>
+          </w:tcPr>
+          <w:p>
+            <w:pPr>
+              <w:jc w:val="both"/>
+              <w:rPr>
+                <w:rFonts w:ascii="Arial" w:hAnsi="Arial" w:cs="Arial"/>
+                <w:sz w:val="24"/>
+                <w:szCs w:val="24"/>
+              </w:rPr>
+            </w:pPr>
+            <w:r>
+              <w:rPr>
+                <w:rFonts w:ascii="Arial" w:hAnsi="Arial" w:cs="Arial"/>
+                <w:sz w:val="24"/>
+                <w:szCs w:val="24"/>
+              </w:rPr>
+              <w:t>Fixed the Horizontal test</w:t>
+            </w:r>
+          </w:p>
+        </w:tc>
+      </w:tr>
+      <w:tr>
+        <w:tc>
+          <w:tcPr>
+            <w:tcW w:w="1251" w:type="dxa"/>
+          </w:tcPr>
+          <w:p>
+            <w:pPr>
+              <w:jc w:val="both"/>
+              <w:rPr>
+                <w:rFonts w:ascii="Arial" w:hAnsi="Arial" w:cs="Arial"/>
+                <w:sz w:val="24"/>
+                <w:szCs w:val="24"/>
+              </w:rPr>
+            </w:pPr>
+            <w:r>
+              <w:rPr>
+                <w:rFonts w:ascii="Arial" w:hAnsi="Arial" w:cs="Arial"/>
+                <w:sz w:val="24"/>
+                <w:szCs w:val="24"/>
+              </w:rPr>
+              <w:t>f27f37b</w:t>
+            </w:r>
+          </w:p>
+        </w:tc>
+        <w:tc>
+          <w:tcPr>
+            <w:tcW w:w="2619" w:type="dxa"/>
+          </w:tcPr>
+          <w:p>
+            <w:pPr>
+              <w:jc w:val="both"/>
+              <w:rPr>
+                <w:rFonts w:ascii="Arial" w:hAnsi="Arial" w:cs="Arial"/>
+                <w:sz w:val="24"/>
+                <w:szCs w:val="24"/>
+              </w:rPr>
+            </w:pPr>
+            <w:proofErr w:type="spellStart"/>
+            <w:r>
+              <w:rPr>
+                <w:rFonts w:ascii="Arial" w:hAnsi="Arial" w:cs="Arial"/>
+                <w:sz w:val="24"/>
+                <w:szCs w:val="24"/>
+              </w:rPr>
+              <w:t>RuralYoung</w:t>
+            </w:r>
+            <w:proofErr w:type="spellEnd"/>
+          </w:p>
+        </w:tc>
+        <w:tc>
+          <w:tcPr>
+            <w:tcW w:w="3510" w:type="dxa"/>
+          </w:tcPr>
+          <w:p>
+            <w:pPr>
+              <w:jc w:val="both"/>
+              <w:rPr>
+                <w:rFonts w:ascii="Arial" w:hAnsi="Arial" w:cs="Arial"/>
+                <w:sz w:val="24"/>
+                <w:szCs w:val="24"/>
+              </w:rPr>
+            </w:pPr>
+            <w:r>
+              <w:rPr>
+                <w:rFonts w:ascii="Arial" w:hAnsi="Arial" w:cs="Arial"/>
+                <w:sz w:val="24"/>
+                <w:szCs w:val="24"/>
+              </w:rPr>
+              <w:t>ruralyoungiii@gmail.com</w:t>
+            </w:r>
+          </w:p>
+        </w:tc>
+        <w:tc>
+          <w:tcPr>
+            <w:tcW w:w="4230" w:type="dxa"/>
+          </w:tcPr>
+          <w:p>
+            <w:pPr>
+              <w:jc w:val="both"/>
+              <w:rPr>
+                <w:rFonts w:ascii="Arial" w:hAnsi="Arial" w:cs="Arial"/>
+                <w:sz w:val="24"/>
+                <w:szCs w:val="24"/>
+              </w:rPr>
+            </w:pPr>
+            <w:r>
+              <w:rPr>
+                <w:rFonts w:ascii="Arial" w:hAnsi="Arial" w:cs="Arial"/>
+                <w:sz w:val="24"/>
+                <w:szCs w:val="24"/>
+              </w:rPr>
+              <w:t>Fixed the Vertical test</w:t>
+            </w:r>
+          </w:p>
+        </w:tc>
+      </w:tr>
+      <w:tr>
+        <w:tc>
+          <w:tcPr>
+            <w:tcW w:w="1251" w:type="dxa"/>
+          </w:tcPr>
+          <w:p>
+            <w:pPr>
+              <w:jc w:val="both"/>
+              <w:rPr>
+                <w:rFonts w:ascii="Arial" w:hAnsi="Arial" w:cs="Arial"/>
+                <w:sz w:val="24"/>
+                <w:szCs w:val="24"/>
+              </w:rPr>
+            </w:pPr>
+            <w:r>
+              <w:rPr>
+                <w:rFonts w:ascii="Arial" w:hAnsi="Arial" w:cs="Arial"/>
+                <w:sz w:val="24"/>
+                <w:szCs w:val="24"/>
+              </w:rPr>
+              <w:t>7477ff4</w:t>
+            </w:r>
+          </w:p>
+        </w:tc>
+        <w:tc>
+          <w:tcPr>
+            <w:tcW w:w="2619" w:type="dxa"/>
+          </w:tcPr>
+          <w:p>
+            <w:pPr>
+              <w:jc w:val="both"/>
+              <w:rPr>
+                <w:rFonts w:ascii="Arial" w:hAnsi="Arial" w:cs="Arial"/>
+                <w:sz w:val="24"/>
+                <w:szCs w:val="24"/>
+              </w:rPr>
+            </w:pPr>
+            <w:proofErr w:type="spellStart"/>
+            <w:r>
+              <w:rPr>
+                <w:rFonts w:ascii="Arial" w:hAnsi="Arial" w:cs="Arial"/>
+                <w:sz w:val="24"/>
+                <w:szCs w:val="24"/>
+              </w:rPr>
+              <w:t>RuralYoung</w:t>
+            </w:r>
+            <w:proofErr w:type="spellEnd"/>
+          </w:p>
+        </w:tc>
+        <w:tc>
+          <w:tcPr>
+            <w:tcW w:w="3510" w:type="dxa"/>
+          </w:tcPr>
+          <w:p>
+            <w:pPr>
+              <w:jc w:val="both"/>
+              <w:rPr>
+                <w:rFonts w:ascii="Arial" w:hAnsi="Arial" w:cs="Arial"/>
+                <w:sz w:val="24"/>
+                <w:szCs w:val="24"/>
+              </w:rPr>
+            </w:pPr>
+            <w:r>
+              <w:rPr>
+                <w:rFonts w:ascii="Arial" w:hAnsi="Arial" w:cs="Arial"/>
+                <w:sz w:val="24"/>
+                <w:szCs w:val="24"/>
+              </w:rPr>
+              <w:t>ruralyoungiii@gmail.com</w:t>
+            </w:r>
+          </w:p>
+        </w:tc>
+        <w:tc>
+          <w:tcPr>
+            <w:tcW w:w="4230" w:type="dxa"/>
+          </w:tcPr>
+          <w:p>
+            <w:pPr>
+              <w:jc w:val="both"/>
+              <w:rPr>
+                <w:rFonts w:ascii="Arial" w:hAnsi="Arial" w:cs="Arial"/>
+                <w:sz w:val="24"/>
+                <w:szCs w:val="24"/>
+              </w:rPr>
+            </w:pPr>
+            <w:r>
+              <w:rPr>
+                <w:rFonts w:ascii="Arial" w:hAnsi="Arial" w:cs="Arial"/>
+                <w:sz w:val="24"/>
+                <w:szCs w:val="24"/>
+              </w:rPr>
+              <w:t>Fixed an error in which the border was not instantiating properly</w:t>
+            </w:r>
+          </w:p>
+        </w:tc>
+      </w:tr>
+      <w:tr>
+        <w:tc>
+          <w:tcPr>
+            <w:tcW w:w="1251" w:type="dxa"/>
+          </w:tcPr>
+          <w:p>
+            <w:pPr>
+              <w:jc w:val="both"/>
+              <w:rPr>
+                <w:rFonts w:ascii="Arial" w:hAnsi="Arial" w:cs="Arial"/>
+                <w:sz w:val="24"/>
+                <w:szCs w:val="24"/>
+              </w:rPr>
+            </w:pPr>
+            <w:r>
+              <w:rPr>
+                <w:rFonts w:ascii="Arial" w:hAnsi="Arial" w:cs="Arial"/>
+                <w:sz w:val="24"/>
+                <w:szCs w:val="24"/>
+              </w:rPr>
+              <w:t>b8ced63</w:t>
+            </w:r>
+          </w:p>
+        </w:tc>
+        <w:tc>
+          <w:tcPr>
+            <w:tcW w:w="2619" w:type="dxa"/>
+          </w:tcPr>
+          <w:p>
+            <w:pPr>
+              <w:jc w:val="both"/>
+              <w:rPr>
+                <w:rFonts w:ascii="Arial" w:hAnsi="Arial" w:cs="Arial"/>
+                <w:sz w:val="24"/>
+                <w:szCs w:val="24"/>
+              </w:rPr>
+            </w:pPr>
+            <w:r>
+              <w:rPr>
+                <w:rFonts w:ascii="Arial" w:hAnsi="Arial" w:cs="Arial"/>
+                <w:sz w:val="24"/>
+                <w:szCs w:val="24"/>
+              </w:rPr>
+              <w:t xml:space="preserve">Jeremiah </w:t>
+            </w:r>
+            <w:proofErr w:type="spellStart"/>
+            <w:r>
+              <w:rPr>
+                <w:rFonts w:ascii="Arial" w:hAnsi="Arial" w:cs="Arial"/>
+                <w:sz w:val="24"/>
+                <w:szCs w:val="24"/>
+              </w:rPr>
+              <w:t>Baclig</w:t>
+            </w:r>
+            <w:proofErr w:type="spellEnd"/>
+          </w:p>
+        </w:tc>
+        <w:tc>
+          <w:tcPr>
+            <w:tcW w:w="3510" w:type="dxa"/>
+          </w:tcPr>
+          <w:p>
+            <w:pPr>
+              <w:jc w:val="both"/>
+              <w:rPr>
+                <w:rFonts w:ascii="Arial" w:hAnsi="Arial" w:cs="Arial"/>
+                <w:sz w:val="24"/>
+                <w:szCs w:val="24"/>
+              </w:rPr>
+            </w:pPr>
+            <w:r>
+              <w:rPr>
+                <w:rFonts w:ascii="Arial" w:hAnsi="Arial" w:cs="Arial"/>
+                <w:sz w:val="24"/>
+                <w:szCs w:val="24"/>
+              </w:rPr>
+              <w:t>JeremiahBaclig@gmail.com</w:t>
+            </w:r>
+          </w:p>
+        </w:tc>
+        <w:tc>
+          <w:tcPr>
+            <w:tcW w:w="4230" w:type="dxa"/>
+          </w:tcPr>
+          <w:p>
+            <w:pPr>
+              <w:jc w:val="both"/>
+              <w:rPr>
+                <w:rFonts w:ascii="Arial" w:hAnsi="Arial" w:cs="Arial"/>
+                <w:sz w:val="24"/>
+                <w:szCs w:val="24"/>
+              </w:rPr>
+            </w:pPr>
+            <w:r>
+              <w:rPr>
+                <w:rFonts w:ascii="Arial" w:hAnsi="Arial" w:cs="Arial"/>
+                <w:sz w:val="24"/>
+                <w:szCs w:val="24"/>
+              </w:rPr>
+              <w:t>bug fixes and shape scaling</w:t>
+            </w:r>
+          </w:p>
+        </w:tc>
+      </w:tr>
+      <w:tr>
+        <w:tc>
+          <w:tcPr>
+            <w:tcW w:w="1251" w:type="dxa"/>
+          </w:tcPr>
+          <w:p>
+            <w:pPr>
+              <w:jc w:val="both"/>
+              <w:rPr>
+                <w:rFonts w:ascii="Arial" w:hAnsi="Arial" w:cs="Arial"/>
+                <w:sz w:val="24"/>
+                <w:szCs w:val="24"/>
+              </w:rPr>
+            </w:pPr>
+            <w:r>
+              <w:rPr>
+                <w:rFonts w:ascii="Arial" w:hAnsi="Arial" w:cs="Arial"/>
+                <w:sz w:val="24"/>
+                <w:szCs w:val="24"/>
+              </w:rPr>
+              <w:t>95d4ee5</w:t>
+            </w:r>
+          </w:p>
+        </w:tc>
+        <w:tc>
+          <w:tcPr>
+            <w:tcW w:w="2619" w:type="dxa"/>
+          </w:tcPr>
+          <w:p>
+            <w:pPr>
+              <w:jc w:val="both"/>
+              <w:rPr>
+                <w:rFonts w:ascii="Arial" w:hAnsi="Arial" w:cs="Arial"/>
+                <w:sz w:val="24"/>
+                <w:szCs w:val="24"/>
+              </w:rPr>
+            </w:pPr>
+            <w:proofErr w:type="spellStart"/>
+            <w:r>
+              <w:rPr>
+                <w:rFonts w:ascii="Arial" w:hAnsi="Arial" w:cs="Arial"/>
+                <w:sz w:val="24"/>
+                <w:szCs w:val="24"/>
+              </w:rPr>
+              <w:t>RuralYoung</w:t>
+            </w:r>
+            <w:proofErr w:type="spellEnd"/>
+          </w:p>
+        </w:tc>
+        <w:tc>
+          <w:tcPr>
+            <w:tcW w:w="3510" w:type="dxa"/>
+          </w:tcPr>
+          <w:p>
+            <w:pPr>
+              <w:jc w:val="both"/>
+              <w:rPr>
+                <w:rFonts w:ascii="Arial" w:hAnsi="Arial" w:cs="Arial"/>
+                <w:sz w:val="24"/>
+                <w:szCs w:val="24"/>
+              </w:rPr>
+            </w:pPr>
+            <w:r>
+              <w:rPr>
+                <w:rFonts w:ascii="Arial" w:hAnsi="Arial" w:cs="Arial"/>
+                <w:sz w:val="24"/>
+                <w:szCs w:val="24"/>
+              </w:rPr>
+              <w:t>ruralyoungiii@gmail.com</w:t>
+            </w:r>
+          </w:p>
+        </w:tc>
+        <w:tc>
+          <w:tcPr>
+            <w:tcW w:w="4230" w:type="dxa"/>
+          </w:tcPr>
+          <w:p>
+            <w:pPr>
+              <w:jc w:val="both"/>
+              <w:rPr>
+                <w:rFonts w:ascii="Arial" w:hAnsi="Arial" w:cs="Arial"/>
+                <w:sz w:val="24"/>
+                <w:szCs w:val="24"/>
+              </w:rPr>
+            </w:pPr>
+            <w:r>
+              <w:rPr>
+                <w:rFonts w:ascii="Arial" w:hAnsi="Arial" w:cs="Arial"/>
+                <w:sz w:val="24"/>
+                <w:szCs w:val="24"/>
+              </w:rPr>
+              <w:t>Changed how the program actually checks wins</w:t>
+            </w:r>
+            <w:r>
+              <w:rPr>
+                <w:rFonts w:ascii="Arial" w:hAnsi="Arial" w:cs="Arial"/>
+                <w:sz w:val="24"/>
+                <w:szCs w:val="24"/>
+              </w:rPr>
+              <w:t>, now allows for uneven grids differing win ‘lengths’ and various debugging fixes.</w:t>
+            </w:r>
+          </w:p>
+        </w:tc>
+      </w:tr>
+      <w:tr>
+        <w:tc>
+          <w:tcPr>
+            <w:tcW w:w="1251" w:type="dxa"/>
+          </w:tcPr>
+          <w:p>
+            <w:pPr>
+              <w:jc w:val="both"/>
+              <w:rPr>
+                <w:rFonts w:ascii="Arial" w:hAnsi="Arial" w:cs="Arial"/>
+                <w:sz w:val="24"/>
+                <w:szCs w:val="24"/>
+              </w:rPr>
+            </w:pPr>
+            <w:r>
+              <w:rPr>
+                <w:rFonts w:ascii="Arial" w:hAnsi="Arial" w:cs="Arial"/>
+                <w:sz w:val="24"/>
+                <w:szCs w:val="24"/>
+              </w:rPr>
+              <w:lastRenderedPageBreak/>
+              <w:t>3b77df6</w:t>
+            </w:r>
+          </w:p>
+        </w:tc>
+        <w:tc>
+          <w:tcPr>
+            <w:tcW w:w="2619" w:type="dxa"/>
+          </w:tcPr>
+          <w:p>
+            <w:pPr>
+              <w:jc w:val="both"/>
+              <w:rPr>
+                <w:rFonts w:ascii="Arial" w:hAnsi="Arial" w:cs="Arial"/>
+                <w:sz w:val="24"/>
+                <w:szCs w:val="24"/>
+              </w:rPr>
+            </w:pPr>
+            <w:proofErr w:type="spellStart"/>
+            <w:r>
+              <w:rPr>
+                <w:rFonts w:ascii="Arial" w:hAnsi="Arial" w:cs="Arial"/>
+                <w:sz w:val="24"/>
+                <w:szCs w:val="24"/>
+              </w:rPr>
+              <w:t>KymberleeS</w:t>
+            </w:r>
+            <w:proofErr w:type="spellEnd"/>
+          </w:p>
+        </w:tc>
+        <w:tc>
+          <w:tcPr>
+            <w:tcW w:w="3510" w:type="dxa"/>
+          </w:tcPr>
+          <w:p>
+            <w:pPr>
+              <w:jc w:val="both"/>
+              <w:rPr>
+                <w:rFonts w:ascii="Arial" w:hAnsi="Arial" w:cs="Arial"/>
+                <w:sz w:val="24"/>
+                <w:szCs w:val="24"/>
+              </w:rPr>
+            </w:pPr>
+            <w:r>
+              <w:rPr>
+                <w:rFonts w:ascii="Arial" w:hAnsi="Arial" w:cs="Arial"/>
+                <w:sz w:val="24"/>
+                <w:szCs w:val="24"/>
+              </w:rPr>
+              <w:t>sableskymberlee@yahoo.com</w:t>
+            </w:r>
+          </w:p>
+        </w:tc>
+        <w:tc>
+          <w:tcPr>
+            <w:tcW w:w="4230" w:type="dxa"/>
+          </w:tcPr>
+          <w:p>
+            <w:pPr>
+              <w:jc w:val="both"/>
+              <w:rPr>
+                <w:rFonts w:ascii="Arial" w:hAnsi="Arial" w:cs="Arial"/>
+                <w:sz w:val="24"/>
+                <w:szCs w:val="24"/>
+              </w:rPr>
+            </w:pPr>
+            <w:r>
+              <w:rPr>
+                <w:rFonts w:ascii="Arial" w:hAnsi="Arial" w:cs="Arial"/>
+                <w:sz w:val="24"/>
+                <w:szCs w:val="24"/>
+              </w:rPr>
+              <w:t>corrected file placements (accidentally place PA3 documents in PA2 folder)</w:t>
+            </w:r>
+          </w:p>
+        </w:tc>
+      </w:tr>
+      <w:tr>
+        <w:tc>
+          <w:tcPr>
+            <w:tcW w:w="1251" w:type="dxa"/>
+          </w:tcPr>
+          <w:p>
+            <w:pPr>
+              <w:jc w:val="both"/>
+              <w:rPr>
+                <w:rFonts w:ascii="Arial" w:hAnsi="Arial" w:cs="Arial"/>
+                <w:sz w:val="24"/>
+                <w:szCs w:val="24"/>
+              </w:rPr>
+            </w:pPr>
+            <w:r>
+              <w:rPr>
+                <w:rFonts w:ascii="Arial" w:hAnsi="Arial" w:cs="Arial"/>
+                <w:sz w:val="24"/>
+                <w:szCs w:val="24"/>
+              </w:rPr>
+              <w:t>af32c4b</w:t>
+            </w:r>
+          </w:p>
+        </w:tc>
+        <w:tc>
+          <w:tcPr>
+            <w:tcW w:w="2619" w:type="dxa"/>
+          </w:tcPr>
+          <w:p>
+            <w:pPr>
+              <w:jc w:val="both"/>
+              <w:rPr>
+                <w:rFonts w:ascii="Arial" w:hAnsi="Arial" w:cs="Arial"/>
+                <w:sz w:val="24"/>
+                <w:szCs w:val="24"/>
+              </w:rPr>
+            </w:pPr>
+            <w:proofErr w:type="spellStart"/>
+            <w:r>
+              <w:rPr>
+                <w:rFonts w:ascii="Arial" w:hAnsi="Arial" w:cs="Arial"/>
+                <w:sz w:val="24"/>
+                <w:szCs w:val="24"/>
+              </w:rPr>
+              <w:t>KymberleeS</w:t>
+            </w:r>
+            <w:proofErr w:type="spellEnd"/>
+          </w:p>
+        </w:tc>
+        <w:tc>
+          <w:tcPr>
+            <w:tcW w:w="3510" w:type="dxa"/>
+          </w:tcPr>
+          <w:p>
+            <w:pPr>
+              <w:jc w:val="both"/>
+              <w:rPr>
+                <w:rFonts w:ascii="Arial" w:hAnsi="Arial" w:cs="Arial"/>
+                <w:sz w:val="24"/>
+                <w:szCs w:val="24"/>
+              </w:rPr>
+            </w:pPr>
+            <w:r>
+              <w:rPr>
+                <w:rFonts w:ascii="Arial" w:hAnsi="Arial" w:cs="Arial"/>
+                <w:sz w:val="24"/>
+                <w:szCs w:val="24"/>
+              </w:rPr>
+              <w:t>sableskymberlee@yahoo.com</w:t>
+            </w:r>
+          </w:p>
+        </w:tc>
+        <w:tc>
+          <w:tcPr>
+            <w:tcW w:w="4230" w:type="dxa"/>
+          </w:tcPr>
+          <w:p>
+            <w:pPr>
+              <w:jc w:val="both"/>
+              <w:rPr>
+                <w:rFonts w:ascii="Arial" w:hAnsi="Arial" w:cs="Arial"/>
+                <w:sz w:val="24"/>
+                <w:szCs w:val="24"/>
+              </w:rPr>
+            </w:pPr>
+            <w:r>
+              <w:rPr>
+                <w:rFonts w:ascii="Arial" w:hAnsi="Arial" w:cs="Arial"/>
+                <w:sz w:val="24"/>
+                <w:szCs w:val="24"/>
+              </w:rPr>
+              <w:t>updated UML diagram and prepared documentation outline for PA3</w:t>
+            </w:r>
+          </w:p>
+        </w:tc>
+      </w:tr>
+      <w:tr>
+        <w:tc>
+          <w:tcPr>
+            <w:tcW w:w="1251" w:type="dxa"/>
+          </w:tcPr>
+          <w:p>
+            <w:pPr>
+              <w:jc w:val="both"/>
+              <w:rPr>
+                <w:rFonts w:ascii="Arial" w:hAnsi="Arial" w:cs="Arial"/>
+                <w:sz w:val="24"/>
+                <w:szCs w:val="24"/>
+              </w:rPr>
+            </w:pPr>
+            <w:r>
+              <w:rPr>
+                <w:rFonts w:ascii="Arial" w:hAnsi="Arial" w:cs="Arial"/>
+                <w:sz w:val="24"/>
+                <w:szCs w:val="24"/>
+              </w:rPr>
+              <w:t>5a6d5ab</w:t>
+            </w:r>
+          </w:p>
+        </w:tc>
+        <w:tc>
+          <w:tcPr>
+            <w:tcW w:w="2619" w:type="dxa"/>
+          </w:tcPr>
+          <w:p>
+            <w:pPr>
+              <w:jc w:val="both"/>
+              <w:rPr>
+                <w:rFonts w:ascii="Arial" w:hAnsi="Arial" w:cs="Arial"/>
+                <w:sz w:val="24"/>
+                <w:szCs w:val="24"/>
+              </w:rPr>
+            </w:pPr>
+            <w:r>
+              <w:rPr>
+                <w:rFonts w:ascii="Arial" w:hAnsi="Arial" w:cs="Arial"/>
+                <w:sz w:val="24"/>
+                <w:szCs w:val="24"/>
+              </w:rPr>
+              <w:t xml:space="preserve">Jeremiah </w:t>
+            </w:r>
+            <w:proofErr w:type="spellStart"/>
+            <w:r>
+              <w:rPr>
+                <w:rFonts w:ascii="Arial" w:hAnsi="Arial" w:cs="Arial"/>
+                <w:sz w:val="24"/>
+                <w:szCs w:val="24"/>
+              </w:rPr>
+              <w:t>Baclig</w:t>
+            </w:r>
+            <w:proofErr w:type="spellEnd"/>
+          </w:p>
+        </w:tc>
+        <w:tc>
+          <w:tcPr>
+            <w:tcW w:w="3510" w:type="dxa"/>
+          </w:tcPr>
+          <w:p>
+            <w:pPr>
+              <w:jc w:val="both"/>
+              <w:rPr>
+                <w:rFonts w:ascii="Arial" w:hAnsi="Arial" w:cs="Arial"/>
+                <w:sz w:val="24"/>
+                <w:szCs w:val="24"/>
+              </w:rPr>
+            </w:pPr>
+            <w:r>
+              <w:rPr>
+                <w:rFonts w:ascii="Arial" w:hAnsi="Arial" w:cs="Arial"/>
+                <w:sz w:val="24"/>
+                <w:szCs w:val="24"/>
+              </w:rPr>
+              <w:t>JeremiahBaclig@gmail.com</w:t>
+            </w:r>
+          </w:p>
+        </w:tc>
+        <w:tc>
+          <w:tcPr>
+            <w:tcW w:w="4230" w:type="dxa"/>
+          </w:tcPr>
+          <w:p>
+            <w:pPr>
+              <w:jc w:val="both"/>
+              <w:rPr>
+                <w:rFonts w:ascii="Arial" w:hAnsi="Arial" w:cs="Arial"/>
+                <w:sz w:val="24"/>
+                <w:szCs w:val="24"/>
+              </w:rPr>
+            </w:pPr>
+            <w:r>
+              <w:rPr>
+                <w:rFonts w:ascii="Arial" w:hAnsi="Arial" w:cs="Arial"/>
+                <w:sz w:val="24"/>
+                <w:szCs w:val="24"/>
+              </w:rPr>
+              <w:t>refactored code</w:t>
+            </w:r>
+          </w:p>
+        </w:tc>
+      </w:tr>
+      <w:tr>
+        <w:tc>
+          <w:tcPr>
+            <w:tcW w:w="1251" w:type="dxa"/>
+          </w:tcPr>
+          <w:p>
+            <w:pPr>
+              <w:jc w:val="both"/>
+              <w:rPr>
+                <w:rFonts w:ascii="Arial" w:hAnsi="Arial" w:cs="Arial"/>
+                <w:sz w:val="24"/>
+                <w:szCs w:val="24"/>
+              </w:rPr>
+            </w:pPr>
+            <w:r>
+              <w:rPr>
+                <w:rFonts w:ascii="Arial" w:hAnsi="Arial" w:cs="Arial"/>
+                <w:sz w:val="24"/>
+                <w:szCs w:val="24"/>
+              </w:rPr>
+              <w:t>8146d4f</w:t>
+            </w:r>
+          </w:p>
+        </w:tc>
+        <w:tc>
+          <w:tcPr>
+            <w:tcW w:w="2619" w:type="dxa"/>
+          </w:tcPr>
+          <w:p>
+            <w:pPr>
+              <w:jc w:val="both"/>
+              <w:rPr>
+                <w:rFonts w:ascii="Arial" w:hAnsi="Arial" w:cs="Arial"/>
+                <w:sz w:val="24"/>
+                <w:szCs w:val="24"/>
+              </w:rPr>
+            </w:pPr>
+            <w:r>
+              <w:rPr>
+                <w:rFonts w:ascii="Arial" w:hAnsi="Arial" w:cs="Arial"/>
+                <w:sz w:val="24"/>
+                <w:szCs w:val="24"/>
+              </w:rPr>
+              <w:t xml:space="preserve">Jeremiah </w:t>
+            </w:r>
+            <w:proofErr w:type="spellStart"/>
+            <w:r>
+              <w:rPr>
+                <w:rFonts w:ascii="Arial" w:hAnsi="Arial" w:cs="Arial"/>
+                <w:sz w:val="24"/>
+                <w:szCs w:val="24"/>
+              </w:rPr>
+              <w:t>Baclig</w:t>
+            </w:r>
+            <w:proofErr w:type="spellEnd"/>
+          </w:p>
+        </w:tc>
+        <w:tc>
+          <w:tcPr>
+            <w:tcW w:w="3510" w:type="dxa"/>
+          </w:tcPr>
+          <w:p>
+            <w:pPr>
+              <w:jc w:val="both"/>
+              <w:rPr>
+                <w:rFonts w:ascii="Arial" w:hAnsi="Arial" w:cs="Arial"/>
+                <w:sz w:val="24"/>
+                <w:szCs w:val="24"/>
+              </w:rPr>
+            </w:pPr>
+            <w:r>
+              <w:rPr>
+                <w:rFonts w:ascii="Arial" w:hAnsi="Arial" w:cs="Arial"/>
+                <w:sz w:val="24"/>
+                <w:szCs w:val="24"/>
+              </w:rPr>
+              <w:t>JeremiahBaclig@gmail.com</w:t>
+            </w:r>
+          </w:p>
+        </w:tc>
+        <w:tc>
+          <w:tcPr>
+            <w:tcW w:w="4230" w:type="dxa"/>
+          </w:tcPr>
+          <w:p>
+            <w:pPr>
+              <w:jc w:val="both"/>
+              <w:rPr>
+                <w:rFonts w:ascii="Arial" w:hAnsi="Arial" w:cs="Arial"/>
+                <w:sz w:val="24"/>
+                <w:szCs w:val="24"/>
+              </w:rPr>
+            </w:pPr>
+            <w:r>
+              <w:rPr>
+                <w:rFonts w:ascii="Arial" w:hAnsi="Arial" w:cs="Arial"/>
+                <w:sz w:val="24"/>
+                <w:szCs w:val="24"/>
+              </w:rPr>
+              <w:t>fixed another bug that came up with clicking active</w:t>
+            </w:r>
+          </w:p>
+        </w:tc>
+      </w:tr>
+      <w:tr>
+        <w:tc>
+          <w:tcPr>
+            <w:tcW w:w="1251" w:type="dxa"/>
+          </w:tcPr>
+          <w:p>
+            <w:pPr>
+              <w:jc w:val="both"/>
+              <w:rPr>
+                <w:rFonts w:ascii="Arial" w:hAnsi="Arial" w:cs="Arial"/>
+                <w:sz w:val="24"/>
+                <w:szCs w:val="24"/>
+              </w:rPr>
+            </w:pPr>
+            <w:r>
+              <w:rPr>
+                <w:rFonts w:ascii="Arial" w:hAnsi="Arial" w:cs="Arial"/>
+                <w:sz w:val="24"/>
+                <w:szCs w:val="24"/>
+              </w:rPr>
+              <w:t>7eacffa</w:t>
+            </w:r>
+          </w:p>
+        </w:tc>
+        <w:tc>
+          <w:tcPr>
+            <w:tcW w:w="2619" w:type="dxa"/>
+          </w:tcPr>
+          <w:p>
+            <w:pPr>
+              <w:jc w:val="both"/>
+              <w:rPr>
+                <w:rFonts w:ascii="Arial" w:hAnsi="Arial" w:cs="Arial"/>
+                <w:sz w:val="24"/>
+                <w:szCs w:val="24"/>
+              </w:rPr>
+            </w:pPr>
+            <w:r>
+              <w:rPr>
+                <w:rFonts w:ascii="Arial" w:hAnsi="Arial" w:cs="Arial"/>
+                <w:sz w:val="24"/>
+                <w:szCs w:val="24"/>
+              </w:rPr>
+              <w:t xml:space="preserve">Jeremiah </w:t>
+            </w:r>
+            <w:proofErr w:type="spellStart"/>
+            <w:r>
+              <w:rPr>
+                <w:rFonts w:ascii="Arial" w:hAnsi="Arial" w:cs="Arial"/>
+                <w:sz w:val="24"/>
+                <w:szCs w:val="24"/>
+              </w:rPr>
+              <w:t>Baclig</w:t>
+            </w:r>
+            <w:proofErr w:type="spellEnd"/>
+          </w:p>
+        </w:tc>
+        <w:tc>
+          <w:tcPr>
+            <w:tcW w:w="3510" w:type="dxa"/>
+          </w:tcPr>
+          <w:p>
+            <w:pPr>
+              <w:jc w:val="both"/>
+              <w:rPr>
+                <w:rFonts w:ascii="Arial" w:hAnsi="Arial" w:cs="Arial"/>
+                <w:sz w:val="24"/>
+                <w:szCs w:val="24"/>
+              </w:rPr>
+            </w:pPr>
+            <w:r>
+              <w:rPr>
+                <w:rFonts w:ascii="Arial" w:hAnsi="Arial" w:cs="Arial"/>
+                <w:sz w:val="24"/>
+                <w:szCs w:val="24"/>
+              </w:rPr>
+              <w:t>JeremiahBaclig@gmail.com</w:t>
+            </w:r>
+          </w:p>
+        </w:tc>
+        <w:tc>
+          <w:tcPr>
+            <w:tcW w:w="4230" w:type="dxa"/>
+          </w:tcPr>
+          <w:p>
+            <w:pPr>
+              <w:jc w:val="both"/>
+              <w:rPr>
+                <w:rFonts w:ascii="Arial" w:hAnsi="Arial" w:cs="Arial"/>
+                <w:sz w:val="24"/>
+                <w:szCs w:val="24"/>
+              </w:rPr>
+            </w:pPr>
+            <w:r>
+              <w:rPr>
+                <w:rFonts w:ascii="Arial" w:hAnsi="Arial" w:cs="Arial"/>
+                <w:sz w:val="24"/>
+                <w:szCs w:val="24"/>
+              </w:rPr>
+              <w:t>Merge branch 'main' of https://github.com/UNF-CEN4010/T2</w:t>
+            </w:r>
+          </w:p>
+        </w:tc>
+      </w:tr>
+      <w:tr>
+        <w:tc>
+          <w:tcPr>
+            <w:tcW w:w="1251" w:type="dxa"/>
+          </w:tcPr>
+          <w:p>
+            <w:pPr>
+              <w:jc w:val="both"/>
+              <w:rPr>
+                <w:rFonts w:ascii="Arial" w:hAnsi="Arial" w:cs="Arial"/>
+                <w:sz w:val="24"/>
+                <w:szCs w:val="24"/>
+              </w:rPr>
+            </w:pPr>
+            <w:r>
+              <w:rPr>
+                <w:rFonts w:ascii="Arial" w:hAnsi="Arial" w:cs="Arial"/>
+                <w:sz w:val="24"/>
+                <w:szCs w:val="24"/>
+              </w:rPr>
+              <w:t>87bd896</w:t>
+            </w:r>
+          </w:p>
+        </w:tc>
+        <w:tc>
+          <w:tcPr>
+            <w:tcW w:w="2619" w:type="dxa"/>
+          </w:tcPr>
+          <w:p>
+            <w:pPr>
+              <w:jc w:val="both"/>
+              <w:rPr>
+                <w:rFonts w:ascii="Arial" w:hAnsi="Arial" w:cs="Arial"/>
+                <w:sz w:val="24"/>
+                <w:szCs w:val="24"/>
+              </w:rPr>
+            </w:pPr>
+            <w:r>
+              <w:rPr>
+                <w:rFonts w:ascii="Arial" w:hAnsi="Arial" w:cs="Arial"/>
+                <w:sz w:val="24"/>
+                <w:szCs w:val="24"/>
+              </w:rPr>
+              <w:t xml:space="preserve">Jeremiah </w:t>
+            </w:r>
+            <w:proofErr w:type="spellStart"/>
+            <w:r>
+              <w:rPr>
+                <w:rFonts w:ascii="Arial" w:hAnsi="Arial" w:cs="Arial"/>
+                <w:sz w:val="24"/>
+                <w:szCs w:val="24"/>
+              </w:rPr>
+              <w:t>Baclig</w:t>
+            </w:r>
+            <w:proofErr w:type="spellEnd"/>
+          </w:p>
+        </w:tc>
+        <w:tc>
+          <w:tcPr>
+            <w:tcW w:w="3510" w:type="dxa"/>
+          </w:tcPr>
+          <w:p>
+            <w:pPr>
+              <w:jc w:val="both"/>
+              <w:rPr>
+                <w:rFonts w:ascii="Arial" w:hAnsi="Arial" w:cs="Arial"/>
+                <w:sz w:val="24"/>
+                <w:szCs w:val="24"/>
+              </w:rPr>
+            </w:pPr>
+            <w:r>
+              <w:rPr>
+                <w:rFonts w:ascii="Arial" w:hAnsi="Arial" w:cs="Arial"/>
+                <w:sz w:val="24"/>
+                <w:szCs w:val="24"/>
+              </w:rPr>
+              <w:t>JeremiahBaclig@gmail.com</w:t>
+            </w:r>
+          </w:p>
+        </w:tc>
+        <w:tc>
+          <w:tcPr>
+            <w:tcW w:w="4230" w:type="dxa"/>
+          </w:tcPr>
+          <w:p>
+            <w:pPr>
+              <w:jc w:val="both"/>
+              <w:rPr>
+                <w:rFonts w:ascii="Arial" w:hAnsi="Arial" w:cs="Arial"/>
+                <w:sz w:val="24"/>
+                <w:szCs w:val="24"/>
+              </w:rPr>
+            </w:pPr>
+            <w:r>
+              <w:rPr>
+                <w:rFonts w:ascii="Arial" w:hAnsi="Arial" w:cs="Arial"/>
+                <w:sz w:val="24"/>
+                <w:szCs w:val="24"/>
+              </w:rPr>
+              <w:t xml:space="preserve">fixed </w:t>
+            </w:r>
+            <w:proofErr w:type="spellStart"/>
+            <w:r>
+              <w:rPr>
+                <w:rFonts w:ascii="Arial" w:hAnsi="Arial" w:cs="Arial"/>
+                <w:sz w:val="24"/>
+                <w:szCs w:val="24"/>
+              </w:rPr>
+              <w:t>cpu</w:t>
+            </w:r>
+            <w:proofErr w:type="spellEnd"/>
+            <w:r>
+              <w:rPr>
+                <w:rFonts w:ascii="Arial" w:hAnsi="Arial" w:cs="Arial"/>
+                <w:sz w:val="24"/>
+                <w:szCs w:val="24"/>
+              </w:rPr>
+              <w:t xml:space="preserve"> bug</w:t>
+            </w:r>
+          </w:p>
+        </w:tc>
+      </w:tr>
+      <w:tr>
+        <w:tc>
+          <w:tcPr>
+            <w:tcW w:w="1251" w:type="dxa"/>
+          </w:tcPr>
+          <w:p>
+            <w:pPr>
+              <w:jc w:val="both"/>
+              <w:rPr>
+                <w:rFonts w:ascii="Arial" w:hAnsi="Arial" w:cs="Arial"/>
+                <w:sz w:val="24"/>
+                <w:szCs w:val="24"/>
+              </w:rPr>
+            </w:pPr>
+            <w:r>
+              <w:rPr>
+                <w:rFonts w:ascii="Arial" w:hAnsi="Arial" w:cs="Arial"/>
+                <w:sz w:val="24"/>
+                <w:szCs w:val="24"/>
+              </w:rPr>
+              <w:t>85b22f1</w:t>
+            </w:r>
+          </w:p>
+        </w:tc>
+        <w:tc>
+          <w:tcPr>
+            <w:tcW w:w="2619" w:type="dxa"/>
+          </w:tcPr>
+          <w:p>
+            <w:pPr>
+              <w:jc w:val="both"/>
+              <w:rPr>
+                <w:rFonts w:ascii="Arial" w:hAnsi="Arial" w:cs="Arial"/>
+                <w:sz w:val="24"/>
+                <w:szCs w:val="24"/>
+              </w:rPr>
+            </w:pPr>
+            <w:proofErr w:type="spellStart"/>
+            <w:r>
+              <w:rPr>
+                <w:rFonts w:ascii="Arial" w:hAnsi="Arial" w:cs="Arial"/>
+                <w:sz w:val="24"/>
+                <w:szCs w:val="24"/>
+              </w:rPr>
+              <w:t>KymberleeS</w:t>
+            </w:r>
+            <w:proofErr w:type="spellEnd"/>
+          </w:p>
+        </w:tc>
+        <w:tc>
+          <w:tcPr>
+            <w:tcW w:w="3510" w:type="dxa"/>
+          </w:tcPr>
+          <w:p>
+            <w:pPr>
+              <w:jc w:val="both"/>
+              <w:rPr>
+                <w:rFonts w:ascii="Arial" w:hAnsi="Arial" w:cs="Arial"/>
+                <w:sz w:val="24"/>
+                <w:szCs w:val="24"/>
+              </w:rPr>
+            </w:pPr>
+            <w:r>
+              <w:rPr>
+                <w:rFonts w:ascii="Arial" w:hAnsi="Arial" w:cs="Arial"/>
+                <w:sz w:val="24"/>
+                <w:szCs w:val="24"/>
+              </w:rPr>
+              <w:t>sableskymberlee@yahoo.com</w:t>
+            </w:r>
+          </w:p>
+        </w:tc>
+        <w:tc>
+          <w:tcPr>
+            <w:tcW w:w="4230" w:type="dxa"/>
+          </w:tcPr>
+          <w:p>
+            <w:pPr>
+              <w:jc w:val="both"/>
+              <w:rPr>
+                <w:rFonts w:ascii="Arial" w:hAnsi="Arial" w:cs="Arial"/>
+                <w:sz w:val="24"/>
+                <w:szCs w:val="24"/>
+              </w:rPr>
+            </w:pPr>
+            <w:r>
+              <w:rPr>
+                <w:rFonts w:ascii="Arial" w:hAnsi="Arial" w:cs="Arial"/>
+                <w:sz w:val="24"/>
+                <w:szCs w:val="24"/>
+              </w:rPr>
+              <w:t>finished all sequence diagrams</w:t>
+            </w:r>
+          </w:p>
+        </w:tc>
+      </w:tr>
+      <w:tr>
+        <w:tc>
+          <w:tcPr>
+            <w:tcW w:w="1251" w:type="dxa"/>
+          </w:tcPr>
+          <w:p>
+            <w:pPr>
+              <w:jc w:val="both"/>
+              <w:rPr>
+                <w:rFonts w:ascii="Arial" w:hAnsi="Arial" w:cs="Arial"/>
+                <w:sz w:val="24"/>
+                <w:szCs w:val="24"/>
+              </w:rPr>
+            </w:pPr>
+            <w:r>
+              <w:rPr>
+                <w:rFonts w:ascii="Arial" w:hAnsi="Arial" w:cs="Arial"/>
+                <w:sz w:val="24"/>
+                <w:szCs w:val="24"/>
+              </w:rPr>
+              <w:t>8e64b6b</w:t>
+            </w:r>
+          </w:p>
+        </w:tc>
+        <w:tc>
+          <w:tcPr>
+            <w:tcW w:w="2619" w:type="dxa"/>
+          </w:tcPr>
+          <w:p>
+            <w:pPr>
+              <w:jc w:val="both"/>
+              <w:rPr>
+                <w:rFonts w:ascii="Arial" w:hAnsi="Arial" w:cs="Arial"/>
+                <w:sz w:val="24"/>
+                <w:szCs w:val="24"/>
+              </w:rPr>
+            </w:pPr>
+            <w:r>
+              <w:rPr>
+                <w:rFonts w:ascii="Arial" w:hAnsi="Arial" w:cs="Arial"/>
+                <w:sz w:val="24"/>
+                <w:szCs w:val="24"/>
+              </w:rPr>
+              <w:t xml:space="preserve">Jeremiah </w:t>
+            </w:r>
+            <w:proofErr w:type="spellStart"/>
+            <w:r>
+              <w:rPr>
+                <w:rFonts w:ascii="Arial" w:hAnsi="Arial" w:cs="Arial"/>
+                <w:sz w:val="24"/>
+                <w:szCs w:val="24"/>
+              </w:rPr>
+              <w:t>Baclig</w:t>
+            </w:r>
+            <w:proofErr w:type="spellEnd"/>
+          </w:p>
+        </w:tc>
+        <w:tc>
+          <w:tcPr>
+            <w:tcW w:w="3510" w:type="dxa"/>
+          </w:tcPr>
+          <w:p>
+            <w:pPr>
+              <w:jc w:val="both"/>
+              <w:rPr>
+                <w:rFonts w:ascii="Arial" w:hAnsi="Arial" w:cs="Arial"/>
+                <w:sz w:val="24"/>
+                <w:szCs w:val="24"/>
+              </w:rPr>
+            </w:pPr>
+            <w:r>
+              <w:rPr>
+                <w:rFonts w:ascii="Arial" w:hAnsi="Arial" w:cs="Arial"/>
+                <w:sz w:val="24"/>
+                <w:szCs w:val="24"/>
+              </w:rPr>
+              <w:t>JeremiahBaclig@gmail.com</w:t>
+            </w:r>
+          </w:p>
+        </w:tc>
+        <w:tc>
+          <w:tcPr>
+            <w:tcW w:w="4230" w:type="dxa"/>
+          </w:tcPr>
+          <w:p>
+            <w:pPr>
+              <w:jc w:val="both"/>
+              <w:rPr>
+                <w:rFonts w:ascii="Arial" w:hAnsi="Arial" w:cs="Arial"/>
+                <w:sz w:val="24"/>
+                <w:szCs w:val="24"/>
+              </w:rPr>
+            </w:pPr>
+            <w:r>
+              <w:rPr>
+                <w:rFonts w:ascii="Arial" w:hAnsi="Arial" w:cs="Arial"/>
+                <w:sz w:val="24"/>
+                <w:szCs w:val="24"/>
+              </w:rPr>
+              <w:t xml:space="preserve">fixed </w:t>
+            </w:r>
+            <w:proofErr w:type="spellStart"/>
+            <w:r>
+              <w:rPr>
+                <w:rFonts w:ascii="Arial" w:hAnsi="Arial" w:cs="Arial"/>
+                <w:sz w:val="24"/>
+                <w:szCs w:val="24"/>
+              </w:rPr>
+              <w:t>cpu</w:t>
+            </w:r>
+            <w:proofErr w:type="spellEnd"/>
+            <w:r>
+              <w:rPr>
+                <w:rFonts w:ascii="Arial" w:hAnsi="Arial" w:cs="Arial"/>
+                <w:sz w:val="24"/>
+                <w:szCs w:val="24"/>
+              </w:rPr>
+              <w:t xml:space="preserve"> start</w:t>
+            </w:r>
+          </w:p>
+        </w:tc>
+      </w:tr>
+      <w:tr>
+        <w:tc>
+          <w:tcPr>
+            <w:tcW w:w="1251" w:type="dxa"/>
+          </w:tcPr>
+          <w:p>
+            <w:pPr>
+              <w:jc w:val="both"/>
+              <w:rPr>
+                <w:rFonts w:ascii="Arial" w:hAnsi="Arial" w:cs="Arial"/>
+                <w:sz w:val="24"/>
+                <w:szCs w:val="24"/>
+              </w:rPr>
+            </w:pPr>
+            <w:r>
+              <w:rPr>
+                <w:rFonts w:ascii="Arial" w:hAnsi="Arial" w:cs="Arial"/>
+                <w:sz w:val="24"/>
+                <w:szCs w:val="24"/>
+              </w:rPr>
+              <w:t>e97d6b8</w:t>
+            </w:r>
+          </w:p>
+        </w:tc>
+        <w:tc>
+          <w:tcPr>
+            <w:tcW w:w="2619" w:type="dxa"/>
+          </w:tcPr>
+          <w:p>
+            <w:pPr>
+              <w:jc w:val="both"/>
+              <w:rPr>
+                <w:rFonts w:ascii="Arial" w:hAnsi="Arial" w:cs="Arial"/>
+                <w:sz w:val="24"/>
+                <w:szCs w:val="24"/>
+              </w:rPr>
+            </w:pPr>
+            <w:r>
+              <w:rPr>
+                <w:rFonts w:ascii="Arial" w:hAnsi="Arial" w:cs="Arial"/>
+                <w:sz w:val="24"/>
+                <w:szCs w:val="24"/>
+              </w:rPr>
+              <w:t xml:space="preserve">Jeremiah </w:t>
+            </w:r>
+            <w:proofErr w:type="spellStart"/>
+            <w:r>
+              <w:rPr>
+                <w:rFonts w:ascii="Arial" w:hAnsi="Arial" w:cs="Arial"/>
+                <w:sz w:val="24"/>
+                <w:szCs w:val="24"/>
+              </w:rPr>
+              <w:t>Baclig</w:t>
+            </w:r>
+            <w:proofErr w:type="spellEnd"/>
+          </w:p>
+        </w:tc>
+        <w:tc>
+          <w:tcPr>
+            <w:tcW w:w="3510" w:type="dxa"/>
+          </w:tcPr>
+          <w:p>
+            <w:pPr>
+              <w:jc w:val="both"/>
+              <w:rPr>
+                <w:rFonts w:ascii="Arial" w:hAnsi="Arial" w:cs="Arial"/>
+                <w:sz w:val="24"/>
+                <w:szCs w:val="24"/>
+              </w:rPr>
+            </w:pPr>
+            <w:r>
+              <w:rPr>
+                <w:rFonts w:ascii="Arial" w:hAnsi="Arial" w:cs="Arial"/>
+                <w:sz w:val="24"/>
+                <w:szCs w:val="24"/>
+              </w:rPr>
+              <w:t>JeremiahBaclig@gmail.com</w:t>
+            </w:r>
+          </w:p>
+        </w:tc>
+        <w:tc>
+          <w:tcPr>
+            <w:tcW w:w="4230" w:type="dxa"/>
+          </w:tcPr>
+          <w:p>
+            <w:pPr>
+              <w:jc w:val="both"/>
+              <w:rPr>
+                <w:rFonts w:ascii="Arial" w:hAnsi="Arial" w:cs="Arial"/>
+                <w:sz w:val="24"/>
+                <w:szCs w:val="24"/>
+              </w:rPr>
+            </w:pPr>
+            <w:r>
+              <w:rPr>
+                <w:rFonts w:ascii="Arial" w:hAnsi="Arial" w:cs="Arial"/>
+                <w:sz w:val="24"/>
+                <w:szCs w:val="24"/>
+              </w:rPr>
+              <w:t>small syntax optimization</w:t>
+            </w:r>
+          </w:p>
+        </w:tc>
+      </w:tr>
+      <w:tr>
+        <w:tc>
+          <w:tcPr>
+            <w:tcW w:w="1251" w:type="dxa"/>
+          </w:tcPr>
+          <w:p>
+            <w:pPr>
+              <w:jc w:val="both"/>
+              <w:rPr>
+                <w:rFonts w:ascii="Arial" w:hAnsi="Arial" w:cs="Arial"/>
+                <w:sz w:val="24"/>
+                <w:szCs w:val="24"/>
+              </w:rPr>
+            </w:pPr>
+            <w:r>
+              <w:rPr>
+                <w:rFonts w:ascii="Arial" w:hAnsi="Arial" w:cs="Arial"/>
+                <w:sz w:val="24"/>
+                <w:szCs w:val="24"/>
+              </w:rPr>
+              <w:t>3826a15</w:t>
+            </w:r>
+          </w:p>
+        </w:tc>
+        <w:tc>
+          <w:tcPr>
+            <w:tcW w:w="2619" w:type="dxa"/>
+          </w:tcPr>
+          <w:p>
+            <w:pPr>
+              <w:jc w:val="both"/>
+              <w:rPr>
+                <w:rFonts w:ascii="Arial" w:hAnsi="Arial" w:cs="Arial"/>
+                <w:sz w:val="24"/>
+                <w:szCs w:val="24"/>
+              </w:rPr>
+            </w:pPr>
+            <w:r>
+              <w:rPr>
+                <w:rFonts w:ascii="Arial" w:hAnsi="Arial" w:cs="Arial"/>
+                <w:sz w:val="24"/>
+                <w:szCs w:val="24"/>
+              </w:rPr>
+              <w:t xml:space="preserve">Jeremiah </w:t>
+            </w:r>
+            <w:proofErr w:type="spellStart"/>
+            <w:r>
+              <w:rPr>
+                <w:rFonts w:ascii="Arial" w:hAnsi="Arial" w:cs="Arial"/>
+                <w:sz w:val="24"/>
+                <w:szCs w:val="24"/>
+              </w:rPr>
+              <w:t>Baclig</w:t>
+            </w:r>
+            <w:proofErr w:type="spellEnd"/>
+          </w:p>
+        </w:tc>
+        <w:tc>
+          <w:tcPr>
+            <w:tcW w:w="3510" w:type="dxa"/>
+          </w:tcPr>
+          <w:p>
+            <w:pPr>
+              <w:jc w:val="both"/>
+              <w:rPr>
+                <w:rFonts w:ascii="Arial" w:hAnsi="Arial" w:cs="Arial"/>
+                <w:sz w:val="24"/>
+                <w:szCs w:val="24"/>
+              </w:rPr>
+            </w:pPr>
+            <w:r>
+              <w:rPr>
+                <w:rFonts w:ascii="Arial" w:hAnsi="Arial" w:cs="Arial"/>
+                <w:sz w:val="24"/>
+                <w:szCs w:val="24"/>
+              </w:rPr>
+              <w:t>JeremiahBaclig@gmail.com</w:t>
+            </w:r>
+          </w:p>
+        </w:tc>
+        <w:tc>
+          <w:tcPr>
+            <w:tcW w:w="4230" w:type="dxa"/>
+          </w:tcPr>
+          <w:p>
+            <w:pPr>
+              <w:jc w:val="both"/>
+              <w:rPr>
+                <w:rFonts w:ascii="Arial" w:hAnsi="Arial" w:cs="Arial"/>
+                <w:sz w:val="24"/>
+                <w:szCs w:val="24"/>
+              </w:rPr>
+            </w:pPr>
+            <w:r>
+              <w:rPr>
+                <w:rFonts w:ascii="Arial" w:hAnsi="Arial" w:cs="Arial"/>
+                <w:sz w:val="24"/>
+                <w:szCs w:val="24"/>
+              </w:rPr>
+              <w:t>added random CPU on single player (still buggy)"</w:t>
+            </w:r>
+          </w:p>
+        </w:tc>
+      </w:tr>
+      <w:tr>
+        <w:tc>
+          <w:tcPr>
+            <w:tcW w:w="1251" w:type="dxa"/>
+          </w:tcPr>
+          <w:p>
+            <w:pPr>
+              <w:jc w:val="both"/>
+              <w:rPr>
+                <w:rFonts w:ascii="Arial" w:hAnsi="Arial" w:cs="Arial"/>
+                <w:sz w:val="24"/>
+                <w:szCs w:val="24"/>
+              </w:rPr>
+            </w:pPr>
+            <w:r>
+              <w:rPr>
+                <w:rFonts w:ascii="Arial" w:hAnsi="Arial" w:cs="Arial"/>
+                <w:sz w:val="24"/>
+                <w:szCs w:val="24"/>
+              </w:rPr>
+              <w:t>21cca34</w:t>
+            </w:r>
+          </w:p>
+        </w:tc>
+        <w:tc>
+          <w:tcPr>
+            <w:tcW w:w="2619" w:type="dxa"/>
+          </w:tcPr>
+          <w:p>
+            <w:pPr>
+              <w:jc w:val="both"/>
+              <w:rPr>
+                <w:rFonts w:ascii="Arial" w:hAnsi="Arial" w:cs="Arial"/>
+                <w:sz w:val="24"/>
+                <w:szCs w:val="24"/>
+              </w:rPr>
+            </w:pPr>
+            <w:r>
+              <w:rPr>
+                <w:rFonts w:ascii="Arial" w:hAnsi="Arial" w:cs="Arial"/>
+                <w:sz w:val="24"/>
+                <w:szCs w:val="24"/>
+              </w:rPr>
+              <w:t xml:space="preserve">Jeremiah </w:t>
+            </w:r>
+            <w:proofErr w:type="spellStart"/>
+            <w:r>
+              <w:rPr>
+                <w:rFonts w:ascii="Arial" w:hAnsi="Arial" w:cs="Arial"/>
+                <w:sz w:val="24"/>
+                <w:szCs w:val="24"/>
+              </w:rPr>
+              <w:t>Baclig</w:t>
+            </w:r>
+            <w:proofErr w:type="spellEnd"/>
+          </w:p>
+        </w:tc>
+        <w:tc>
+          <w:tcPr>
+            <w:tcW w:w="3510" w:type="dxa"/>
+          </w:tcPr>
+          <w:p>
+            <w:pPr>
+              <w:jc w:val="both"/>
+              <w:rPr>
+                <w:rFonts w:ascii="Arial" w:hAnsi="Arial" w:cs="Arial"/>
+                <w:sz w:val="24"/>
+                <w:szCs w:val="24"/>
+              </w:rPr>
+            </w:pPr>
+            <w:r>
+              <w:rPr>
+                <w:rFonts w:ascii="Arial" w:hAnsi="Arial" w:cs="Arial"/>
+                <w:sz w:val="24"/>
+                <w:szCs w:val="24"/>
+              </w:rPr>
+              <w:t>JeremiahBaclig@gmail.com</w:t>
+            </w:r>
+          </w:p>
+        </w:tc>
+        <w:tc>
+          <w:tcPr>
+            <w:tcW w:w="4230" w:type="dxa"/>
+          </w:tcPr>
+          <w:p>
+            <w:pPr>
+              <w:jc w:val="both"/>
+              <w:rPr>
+                <w:rFonts w:ascii="Arial" w:hAnsi="Arial" w:cs="Arial"/>
+                <w:sz w:val="24"/>
+                <w:szCs w:val="24"/>
+              </w:rPr>
+            </w:pPr>
+            <w:r>
+              <w:rPr>
+                <w:rFonts w:ascii="Arial" w:hAnsi="Arial" w:cs="Arial"/>
+                <w:sz w:val="24"/>
+                <w:szCs w:val="24"/>
+              </w:rPr>
+              <w:t xml:space="preserve">cleaned up camera and </w:t>
+            </w:r>
+            <w:proofErr w:type="spellStart"/>
+            <w:r>
+              <w:rPr>
+                <w:rFonts w:ascii="Arial" w:hAnsi="Arial" w:cs="Arial"/>
+                <w:sz w:val="24"/>
+                <w:szCs w:val="24"/>
+              </w:rPr>
+              <w:t>mxn</w:t>
+            </w:r>
+            <w:proofErr w:type="spellEnd"/>
+            <w:r>
+              <w:rPr>
+                <w:rFonts w:ascii="Arial" w:hAnsi="Arial" w:cs="Arial"/>
+                <w:sz w:val="24"/>
+                <w:szCs w:val="24"/>
+              </w:rPr>
+              <w:t xml:space="preserve"> bug</w:t>
+            </w:r>
+          </w:p>
+        </w:tc>
+      </w:tr>
+      <w:tr>
+        <w:tc>
+          <w:tcPr>
+            <w:tcW w:w="1251" w:type="dxa"/>
+          </w:tcPr>
+          <w:p>
+            <w:pPr>
+              <w:jc w:val="both"/>
+              <w:rPr>
+                <w:rFonts w:ascii="Arial" w:hAnsi="Arial" w:cs="Arial"/>
+                <w:sz w:val="24"/>
+                <w:szCs w:val="24"/>
+              </w:rPr>
+            </w:pPr>
+            <w:r>
+              <w:rPr>
+                <w:rFonts w:ascii="Arial" w:hAnsi="Arial" w:cs="Arial"/>
+                <w:sz w:val="24"/>
+                <w:szCs w:val="24"/>
+              </w:rPr>
+              <w:t>c9228d3</w:t>
+            </w:r>
+          </w:p>
+        </w:tc>
+        <w:tc>
+          <w:tcPr>
+            <w:tcW w:w="2619" w:type="dxa"/>
+          </w:tcPr>
+          <w:p>
+            <w:pPr>
+              <w:jc w:val="both"/>
+              <w:rPr>
+                <w:rFonts w:ascii="Arial" w:hAnsi="Arial" w:cs="Arial"/>
+                <w:sz w:val="24"/>
+                <w:szCs w:val="24"/>
+              </w:rPr>
+            </w:pPr>
+            <w:r>
+              <w:rPr>
+                <w:rFonts w:ascii="Arial" w:hAnsi="Arial" w:cs="Arial"/>
+                <w:sz w:val="24"/>
+                <w:szCs w:val="24"/>
+              </w:rPr>
+              <w:t xml:space="preserve">Jeremiah </w:t>
+            </w:r>
+            <w:proofErr w:type="spellStart"/>
+            <w:r>
+              <w:rPr>
+                <w:rFonts w:ascii="Arial" w:hAnsi="Arial" w:cs="Arial"/>
+                <w:sz w:val="24"/>
+                <w:szCs w:val="24"/>
+              </w:rPr>
+              <w:t>Baclig</w:t>
+            </w:r>
+            <w:proofErr w:type="spellEnd"/>
+          </w:p>
+        </w:tc>
+        <w:tc>
+          <w:tcPr>
+            <w:tcW w:w="3510" w:type="dxa"/>
+          </w:tcPr>
+          <w:p>
+            <w:pPr>
+              <w:jc w:val="both"/>
+              <w:rPr>
+                <w:rFonts w:ascii="Arial" w:hAnsi="Arial" w:cs="Arial"/>
+                <w:sz w:val="24"/>
+                <w:szCs w:val="24"/>
+              </w:rPr>
+            </w:pPr>
+            <w:r>
+              <w:rPr>
+                <w:rFonts w:ascii="Arial" w:hAnsi="Arial" w:cs="Arial"/>
+                <w:sz w:val="24"/>
+                <w:szCs w:val="24"/>
+              </w:rPr>
+              <w:t>JeremiahBaclig@gmail.com</w:t>
+            </w:r>
+          </w:p>
+        </w:tc>
+        <w:tc>
+          <w:tcPr>
+            <w:tcW w:w="4230" w:type="dxa"/>
+          </w:tcPr>
+          <w:p>
+            <w:pPr>
+              <w:jc w:val="both"/>
+              <w:rPr>
+                <w:rFonts w:ascii="Arial" w:hAnsi="Arial" w:cs="Arial"/>
+                <w:sz w:val="24"/>
+                <w:szCs w:val="24"/>
+              </w:rPr>
+            </w:pPr>
+            <w:r>
+              <w:rPr>
+                <w:rFonts w:ascii="Arial" w:hAnsi="Arial" w:cs="Arial"/>
+                <w:sz w:val="24"/>
+                <w:szCs w:val="24"/>
+              </w:rPr>
+              <w:t xml:space="preserve">finalized equal </w:t>
+            </w:r>
+            <w:proofErr w:type="spellStart"/>
+            <w:r>
+              <w:rPr>
+                <w:rFonts w:ascii="Arial" w:hAnsi="Arial" w:cs="Arial"/>
+                <w:sz w:val="24"/>
+                <w:szCs w:val="24"/>
+              </w:rPr>
+              <w:t>mxn</w:t>
+            </w:r>
+            <w:proofErr w:type="spellEnd"/>
+            <w:r>
+              <w:rPr>
+                <w:rFonts w:ascii="Arial" w:hAnsi="Arial" w:cs="Arial"/>
+                <w:sz w:val="24"/>
+                <w:szCs w:val="24"/>
+              </w:rPr>
+              <w:t xml:space="preserve"> grid gen</w:t>
+            </w:r>
+          </w:p>
+        </w:tc>
+      </w:tr>
+      <w:tr>
+        <w:tc>
+          <w:tcPr>
+            <w:tcW w:w="1251" w:type="dxa"/>
+          </w:tcPr>
+          <w:p>
+            <w:pPr>
+              <w:jc w:val="both"/>
+              <w:rPr>
+                <w:rFonts w:ascii="Arial" w:hAnsi="Arial" w:cs="Arial"/>
+                <w:sz w:val="24"/>
+                <w:szCs w:val="24"/>
+              </w:rPr>
+            </w:pPr>
+            <w:r>
+              <w:rPr>
+                <w:rFonts w:ascii="Arial" w:hAnsi="Arial" w:cs="Arial"/>
+                <w:sz w:val="24"/>
+                <w:szCs w:val="24"/>
+              </w:rPr>
+              <w:t>497b240</w:t>
+            </w:r>
+          </w:p>
+        </w:tc>
+        <w:tc>
+          <w:tcPr>
+            <w:tcW w:w="2619" w:type="dxa"/>
+          </w:tcPr>
+          <w:p>
+            <w:pPr>
+              <w:jc w:val="both"/>
+              <w:rPr>
+                <w:rFonts w:ascii="Arial" w:hAnsi="Arial" w:cs="Arial"/>
+                <w:sz w:val="24"/>
+                <w:szCs w:val="24"/>
+              </w:rPr>
+            </w:pPr>
+            <w:proofErr w:type="spellStart"/>
+            <w:r>
+              <w:rPr>
+                <w:rFonts w:ascii="Arial" w:hAnsi="Arial" w:cs="Arial"/>
+                <w:sz w:val="24"/>
+                <w:szCs w:val="24"/>
+              </w:rPr>
+              <w:t>KymberleeS</w:t>
+            </w:r>
+            <w:proofErr w:type="spellEnd"/>
+          </w:p>
+        </w:tc>
+        <w:tc>
+          <w:tcPr>
+            <w:tcW w:w="3510" w:type="dxa"/>
+          </w:tcPr>
+          <w:p>
+            <w:pPr>
+              <w:jc w:val="both"/>
+              <w:rPr>
+                <w:rFonts w:ascii="Arial" w:hAnsi="Arial" w:cs="Arial"/>
+                <w:sz w:val="24"/>
+                <w:szCs w:val="24"/>
+              </w:rPr>
+            </w:pPr>
+            <w:r>
+              <w:rPr>
+                <w:rFonts w:ascii="Arial" w:hAnsi="Arial" w:cs="Arial"/>
+                <w:sz w:val="24"/>
+                <w:szCs w:val="24"/>
+              </w:rPr>
+              <w:t>sableskymberlee@yahoo.com</w:t>
+            </w:r>
+          </w:p>
+        </w:tc>
+        <w:tc>
+          <w:tcPr>
+            <w:tcW w:w="4230" w:type="dxa"/>
+          </w:tcPr>
+          <w:p>
+            <w:pPr>
+              <w:jc w:val="both"/>
+              <w:rPr>
+                <w:rFonts w:ascii="Arial" w:hAnsi="Arial" w:cs="Arial"/>
+                <w:sz w:val="24"/>
+                <w:szCs w:val="24"/>
+              </w:rPr>
+            </w:pPr>
+            <w:r>
+              <w:rPr>
+                <w:rFonts w:ascii="Arial" w:hAnsi="Arial" w:cs="Arial"/>
+                <w:sz w:val="24"/>
+                <w:szCs w:val="24"/>
+              </w:rPr>
+              <w:t>continued working on sequence diagrams</w:t>
+            </w:r>
+          </w:p>
+        </w:tc>
+      </w:tr>
+      <w:tr>
+        <w:tc>
+          <w:tcPr>
+            <w:tcW w:w="1251" w:type="dxa"/>
+          </w:tcPr>
+          <w:p>
+            <w:pPr>
+              <w:jc w:val="both"/>
+              <w:rPr>
+                <w:rFonts w:ascii="Arial" w:hAnsi="Arial" w:cs="Arial"/>
+                <w:sz w:val="24"/>
+                <w:szCs w:val="24"/>
+              </w:rPr>
+            </w:pPr>
+            <w:r>
+              <w:rPr>
+                <w:rFonts w:ascii="Arial" w:hAnsi="Arial" w:cs="Arial"/>
+                <w:sz w:val="24"/>
+                <w:szCs w:val="24"/>
+              </w:rPr>
+              <w:t>bd50f47</w:t>
+            </w:r>
+          </w:p>
+        </w:tc>
+        <w:tc>
+          <w:tcPr>
+            <w:tcW w:w="2619" w:type="dxa"/>
+          </w:tcPr>
+          <w:p>
+            <w:pPr>
+              <w:jc w:val="both"/>
+              <w:rPr>
+                <w:rFonts w:ascii="Arial" w:hAnsi="Arial" w:cs="Arial"/>
+                <w:sz w:val="24"/>
+                <w:szCs w:val="24"/>
+              </w:rPr>
+            </w:pPr>
+            <w:proofErr w:type="spellStart"/>
+            <w:r>
+              <w:rPr>
+                <w:rFonts w:ascii="Arial" w:hAnsi="Arial" w:cs="Arial"/>
+                <w:sz w:val="24"/>
+                <w:szCs w:val="24"/>
+              </w:rPr>
+              <w:t>KymberleeS</w:t>
+            </w:r>
+            <w:proofErr w:type="spellEnd"/>
+          </w:p>
+        </w:tc>
+        <w:tc>
+          <w:tcPr>
+            <w:tcW w:w="3510" w:type="dxa"/>
+          </w:tcPr>
+          <w:p>
+            <w:pPr>
+              <w:jc w:val="both"/>
+              <w:rPr>
+                <w:rFonts w:ascii="Arial" w:hAnsi="Arial" w:cs="Arial"/>
+                <w:sz w:val="24"/>
+                <w:szCs w:val="24"/>
+              </w:rPr>
+            </w:pPr>
+            <w:r>
+              <w:rPr>
+                <w:rFonts w:ascii="Arial" w:hAnsi="Arial" w:cs="Arial"/>
+                <w:sz w:val="24"/>
+                <w:szCs w:val="24"/>
+              </w:rPr>
+              <w:t>sableskymberlee@yahoo.com</w:t>
+            </w:r>
+          </w:p>
+        </w:tc>
+        <w:tc>
+          <w:tcPr>
+            <w:tcW w:w="4230" w:type="dxa"/>
+          </w:tcPr>
+          <w:p>
+            <w:pPr>
+              <w:jc w:val="both"/>
+              <w:rPr>
+                <w:rFonts w:ascii="Arial" w:hAnsi="Arial" w:cs="Arial"/>
+                <w:sz w:val="24"/>
+                <w:szCs w:val="24"/>
+              </w:rPr>
+            </w:pPr>
+            <w:r>
+              <w:rPr>
+                <w:rFonts w:ascii="Arial" w:hAnsi="Arial" w:cs="Arial"/>
+                <w:sz w:val="24"/>
+                <w:szCs w:val="24"/>
+              </w:rPr>
+              <w:t>updated use case diagram and started working on sequence diagrams</w:t>
+            </w:r>
+          </w:p>
+        </w:tc>
+      </w:tr>
+      <w:tr>
+        <w:tc>
+          <w:tcPr>
+            <w:tcW w:w="1251" w:type="dxa"/>
+          </w:tcPr>
+          <w:p>
+            <w:pPr>
+              <w:jc w:val="both"/>
+              <w:rPr>
+                <w:rFonts w:ascii="Arial" w:hAnsi="Arial" w:cs="Arial"/>
+                <w:sz w:val="24"/>
+                <w:szCs w:val="24"/>
+              </w:rPr>
+            </w:pPr>
+            <w:r>
+              <w:rPr>
+                <w:rFonts w:ascii="Arial" w:hAnsi="Arial" w:cs="Arial"/>
+                <w:sz w:val="24"/>
+                <w:szCs w:val="24"/>
+              </w:rPr>
+              <w:t>adb6ede</w:t>
+            </w:r>
+          </w:p>
+        </w:tc>
+        <w:tc>
+          <w:tcPr>
+            <w:tcW w:w="2619" w:type="dxa"/>
+          </w:tcPr>
+          <w:p>
+            <w:pPr>
+              <w:jc w:val="both"/>
+              <w:rPr>
+                <w:rFonts w:ascii="Arial" w:hAnsi="Arial" w:cs="Arial"/>
+                <w:sz w:val="24"/>
+                <w:szCs w:val="24"/>
+              </w:rPr>
+            </w:pPr>
+            <w:r>
+              <w:rPr>
+                <w:rFonts w:ascii="Arial" w:hAnsi="Arial" w:cs="Arial"/>
+                <w:sz w:val="24"/>
+                <w:szCs w:val="24"/>
+              </w:rPr>
+              <w:t xml:space="preserve">Jeremiah </w:t>
+            </w:r>
+            <w:proofErr w:type="spellStart"/>
+            <w:r>
+              <w:rPr>
+                <w:rFonts w:ascii="Arial" w:hAnsi="Arial" w:cs="Arial"/>
+                <w:sz w:val="24"/>
+                <w:szCs w:val="24"/>
+              </w:rPr>
+              <w:t>Baclig</w:t>
+            </w:r>
+            <w:proofErr w:type="spellEnd"/>
+          </w:p>
+        </w:tc>
+        <w:tc>
+          <w:tcPr>
+            <w:tcW w:w="3510" w:type="dxa"/>
+          </w:tcPr>
+          <w:p>
+            <w:pPr>
+              <w:jc w:val="both"/>
+              <w:rPr>
+                <w:rFonts w:ascii="Arial" w:hAnsi="Arial" w:cs="Arial"/>
+                <w:sz w:val="24"/>
+                <w:szCs w:val="24"/>
+              </w:rPr>
+            </w:pPr>
+            <w:r>
+              <w:rPr>
+                <w:rFonts w:ascii="Arial" w:hAnsi="Arial" w:cs="Arial"/>
+                <w:sz w:val="24"/>
+                <w:szCs w:val="24"/>
+              </w:rPr>
+              <w:t>JeremiahBaclig@gmail.com</w:t>
+            </w:r>
+          </w:p>
+        </w:tc>
+        <w:tc>
+          <w:tcPr>
+            <w:tcW w:w="4230" w:type="dxa"/>
+          </w:tcPr>
+          <w:p>
+            <w:pPr>
+              <w:jc w:val="both"/>
+              <w:rPr>
+                <w:rFonts w:ascii="Arial" w:hAnsi="Arial" w:cs="Arial"/>
+                <w:sz w:val="24"/>
+                <w:szCs w:val="24"/>
+              </w:rPr>
+            </w:pPr>
+            <w:r>
+              <w:rPr>
+                <w:rFonts w:ascii="Arial" w:hAnsi="Arial" w:cs="Arial"/>
+                <w:sz w:val="24"/>
+                <w:szCs w:val="24"/>
+              </w:rPr>
+              <w:t>made changes to box spawns</w:t>
+            </w:r>
+          </w:p>
+        </w:tc>
+      </w:tr>
+      <w:tr>
+        <w:tc>
+          <w:tcPr>
+            <w:tcW w:w="1251" w:type="dxa"/>
+          </w:tcPr>
+          <w:p>
+            <w:pPr>
+              <w:jc w:val="both"/>
+              <w:rPr>
+                <w:rFonts w:ascii="Arial" w:hAnsi="Arial" w:cs="Arial"/>
+                <w:sz w:val="24"/>
+                <w:szCs w:val="24"/>
+              </w:rPr>
+            </w:pPr>
+            <w:r>
+              <w:rPr>
+                <w:rFonts w:ascii="Arial" w:hAnsi="Arial" w:cs="Arial"/>
+                <w:sz w:val="24"/>
+                <w:szCs w:val="24"/>
+              </w:rPr>
+              <w:t>1a3d9a3</w:t>
+            </w:r>
+          </w:p>
+        </w:tc>
+        <w:tc>
+          <w:tcPr>
+            <w:tcW w:w="2619" w:type="dxa"/>
+          </w:tcPr>
+          <w:p>
+            <w:pPr>
+              <w:jc w:val="both"/>
+              <w:rPr>
+                <w:rFonts w:ascii="Arial" w:hAnsi="Arial" w:cs="Arial"/>
+                <w:sz w:val="24"/>
+                <w:szCs w:val="24"/>
+              </w:rPr>
+            </w:pPr>
+            <w:r>
+              <w:rPr>
+                <w:rFonts w:ascii="Arial" w:hAnsi="Arial" w:cs="Arial"/>
+                <w:sz w:val="24"/>
+                <w:szCs w:val="24"/>
+              </w:rPr>
+              <w:t xml:space="preserve">Jeremiah </w:t>
+            </w:r>
+            <w:proofErr w:type="spellStart"/>
+            <w:r>
+              <w:rPr>
+                <w:rFonts w:ascii="Arial" w:hAnsi="Arial" w:cs="Arial"/>
+                <w:sz w:val="24"/>
+                <w:szCs w:val="24"/>
+              </w:rPr>
+              <w:t>Baclig</w:t>
+            </w:r>
+            <w:proofErr w:type="spellEnd"/>
+          </w:p>
+        </w:tc>
+        <w:tc>
+          <w:tcPr>
+            <w:tcW w:w="3510" w:type="dxa"/>
+          </w:tcPr>
+          <w:p>
+            <w:pPr>
+              <w:jc w:val="both"/>
+              <w:rPr>
+                <w:rFonts w:ascii="Arial" w:hAnsi="Arial" w:cs="Arial"/>
+                <w:sz w:val="24"/>
+                <w:szCs w:val="24"/>
+              </w:rPr>
+            </w:pPr>
+            <w:r>
+              <w:rPr>
+                <w:rFonts w:ascii="Arial" w:hAnsi="Arial" w:cs="Arial"/>
+                <w:sz w:val="24"/>
+                <w:szCs w:val="24"/>
+              </w:rPr>
+              <w:t>JeremiahBaclig@gmail.com</w:t>
+            </w:r>
+          </w:p>
+        </w:tc>
+        <w:tc>
+          <w:tcPr>
+            <w:tcW w:w="4230" w:type="dxa"/>
+          </w:tcPr>
+          <w:p>
+            <w:pPr>
+              <w:jc w:val="both"/>
+              <w:rPr>
+                <w:rFonts w:ascii="Arial" w:hAnsi="Arial" w:cs="Arial"/>
+                <w:sz w:val="24"/>
+                <w:szCs w:val="24"/>
+              </w:rPr>
+            </w:pPr>
+            <w:r>
+              <w:rPr>
+                <w:rFonts w:ascii="Arial" w:hAnsi="Arial" w:cs="Arial"/>
+                <w:sz w:val="24"/>
+                <w:szCs w:val="24"/>
+              </w:rPr>
+              <w:t>input checking</w:t>
+            </w:r>
+          </w:p>
+        </w:tc>
+      </w:tr>
+      <w:tr>
+        <w:tc>
+          <w:tcPr>
+            <w:tcW w:w="1251" w:type="dxa"/>
+          </w:tcPr>
+          <w:p>
+            <w:pPr>
+              <w:jc w:val="both"/>
+              <w:rPr>
+                <w:rFonts w:ascii="Arial" w:hAnsi="Arial" w:cs="Arial"/>
+                <w:sz w:val="24"/>
+                <w:szCs w:val="24"/>
+              </w:rPr>
+            </w:pPr>
+            <w:r>
+              <w:rPr>
+                <w:rFonts w:ascii="Arial" w:hAnsi="Arial" w:cs="Arial"/>
+                <w:sz w:val="24"/>
+                <w:szCs w:val="24"/>
+              </w:rPr>
+              <w:t>0f5405b</w:t>
+            </w:r>
+          </w:p>
+        </w:tc>
+        <w:tc>
+          <w:tcPr>
+            <w:tcW w:w="2619" w:type="dxa"/>
+          </w:tcPr>
+          <w:p>
+            <w:pPr>
+              <w:jc w:val="both"/>
+              <w:rPr>
+                <w:rFonts w:ascii="Arial" w:hAnsi="Arial" w:cs="Arial"/>
+                <w:sz w:val="24"/>
+                <w:szCs w:val="24"/>
+              </w:rPr>
+            </w:pPr>
+            <w:r>
+              <w:rPr>
+                <w:rFonts w:ascii="Arial" w:hAnsi="Arial" w:cs="Arial"/>
+                <w:sz w:val="24"/>
+                <w:szCs w:val="24"/>
+              </w:rPr>
+              <w:t xml:space="preserve">Jeremiah </w:t>
+            </w:r>
+            <w:proofErr w:type="spellStart"/>
+            <w:r>
+              <w:rPr>
+                <w:rFonts w:ascii="Arial" w:hAnsi="Arial" w:cs="Arial"/>
+                <w:sz w:val="24"/>
+                <w:szCs w:val="24"/>
+              </w:rPr>
+              <w:t>Baclig</w:t>
+            </w:r>
+            <w:proofErr w:type="spellEnd"/>
+          </w:p>
+        </w:tc>
+        <w:tc>
+          <w:tcPr>
+            <w:tcW w:w="3510" w:type="dxa"/>
+          </w:tcPr>
+          <w:p>
+            <w:pPr>
+              <w:jc w:val="both"/>
+              <w:rPr>
+                <w:rFonts w:ascii="Arial" w:hAnsi="Arial" w:cs="Arial"/>
+                <w:sz w:val="24"/>
+                <w:szCs w:val="24"/>
+              </w:rPr>
+            </w:pPr>
+            <w:r>
+              <w:rPr>
+                <w:rFonts w:ascii="Arial" w:hAnsi="Arial" w:cs="Arial"/>
+                <w:sz w:val="24"/>
+                <w:szCs w:val="24"/>
+              </w:rPr>
+              <w:t>JeremiahBaclig@gmail.com</w:t>
+            </w:r>
+          </w:p>
+        </w:tc>
+        <w:tc>
+          <w:tcPr>
+            <w:tcW w:w="4230" w:type="dxa"/>
+          </w:tcPr>
+          <w:p>
+            <w:pPr>
+              <w:jc w:val="both"/>
+              <w:rPr>
+                <w:rFonts w:ascii="Arial" w:hAnsi="Arial" w:cs="Arial"/>
+                <w:sz w:val="24"/>
+                <w:szCs w:val="24"/>
+              </w:rPr>
+            </w:pPr>
+            <w:r>
+              <w:rPr>
+                <w:rFonts w:ascii="Arial" w:hAnsi="Arial" w:cs="Arial"/>
+                <w:sz w:val="24"/>
+                <w:szCs w:val="24"/>
+              </w:rPr>
+              <w:t>added input field grab</w:t>
+            </w:r>
+          </w:p>
+        </w:tc>
+      </w:tr>
+      <w:tr>
+        <w:tc>
+          <w:tcPr>
+            <w:tcW w:w="1251" w:type="dxa"/>
+          </w:tcPr>
+          <w:p>
+            <w:pPr>
+              <w:jc w:val="both"/>
+              <w:rPr>
+                <w:rFonts w:ascii="Arial" w:hAnsi="Arial" w:cs="Arial"/>
+                <w:sz w:val="24"/>
+                <w:szCs w:val="24"/>
+              </w:rPr>
+            </w:pPr>
+            <w:r>
+              <w:rPr>
+                <w:rFonts w:ascii="Arial" w:hAnsi="Arial" w:cs="Arial"/>
+                <w:sz w:val="24"/>
+                <w:szCs w:val="24"/>
+              </w:rPr>
+              <w:t>0324d05</w:t>
+            </w:r>
+          </w:p>
+        </w:tc>
+        <w:tc>
+          <w:tcPr>
+            <w:tcW w:w="2619" w:type="dxa"/>
+          </w:tcPr>
+          <w:p>
+            <w:pPr>
+              <w:jc w:val="both"/>
+              <w:rPr>
+                <w:rFonts w:ascii="Arial" w:hAnsi="Arial" w:cs="Arial"/>
+                <w:sz w:val="24"/>
+                <w:szCs w:val="24"/>
+              </w:rPr>
+            </w:pPr>
+            <w:r>
+              <w:rPr>
+                <w:rFonts w:ascii="Arial" w:hAnsi="Arial" w:cs="Arial"/>
+                <w:sz w:val="24"/>
+                <w:szCs w:val="24"/>
+              </w:rPr>
+              <w:t>Kymberlee Sables</w:t>
+            </w:r>
+          </w:p>
+        </w:tc>
+        <w:tc>
+          <w:tcPr>
+            <w:tcW w:w="3510" w:type="dxa"/>
+          </w:tcPr>
+          <w:p>
+            <w:pPr>
+              <w:jc w:val="both"/>
+              <w:rPr>
+                <w:rFonts w:ascii="Arial" w:hAnsi="Arial" w:cs="Arial"/>
+                <w:sz w:val="24"/>
+                <w:szCs w:val="24"/>
+              </w:rPr>
+            </w:pPr>
+            <w:r>
+              <w:rPr>
+                <w:rFonts w:ascii="Arial" w:hAnsi="Arial" w:cs="Arial"/>
+                <w:sz w:val="24"/>
+                <w:szCs w:val="24"/>
+              </w:rPr>
+              <w:t>62261771+KymberleeS@users.noreply.github.com</w:t>
+            </w:r>
+          </w:p>
+        </w:tc>
+        <w:tc>
+          <w:tcPr>
+            <w:tcW w:w="4230" w:type="dxa"/>
+          </w:tcPr>
+          <w:p>
+            <w:pPr>
+              <w:jc w:val="both"/>
+              <w:rPr>
+                <w:rFonts w:ascii="Arial" w:hAnsi="Arial" w:cs="Arial"/>
+                <w:sz w:val="24"/>
+                <w:szCs w:val="24"/>
+              </w:rPr>
+            </w:pPr>
+            <w:proofErr w:type="gramStart"/>
+            <w:r>
+              <w:rPr>
+                <w:rFonts w:ascii="Arial" w:hAnsi="Arial" w:cs="Arial"/>
+                <w:sz w:val="24"/>
+                <w:szCs w:val="24"/>
+              </w:rPr>
+              <w:t>Merge</w:t>
+            </w:r>
+            <w:proofErr w:type="gramEnd"/>
+            <w:r>
+              <w:rPr>
+                <w:rFonts w:ascii="Arial" w:hAnsi="Arial" w:cs="Arial"/>
+                <w:sz w:val="24"/>
+                <w:szCs w:val="24"/>
+              </w:rPr>
+              <w:t xml:space="preserve"> pull request #7 from UNF-CEN4010/Kym/</w:t>
+            </w:r>
+            <w:proofErr w:type="spellStart"/>
+            <w:r>
+              <w:rPr>
+                <w:rFonts w:ascii="Arial" w:hAnsi="Arial" w:cs="Arial"/>
+                <w:sz w:val="24"/>
+                <w:szCs w:val="24"/>
+              </w:rPr>
+              <w:t>UpdateMenuUIElements</w:t>
+            </w:r>
+            <w:proofErr w:type="spellEnd"/>
+          </w:p>
+        </w:tc>
+      </w:tr>
+      <w:tr>
+        <w:tc>
+          <w:tcPr>
+            <w:tcW w:w="1251" w:type="dxa"/>
+          </w:tcPr>
+          <w:p>
+            <w:pPr>
+              <w:jc w:val="both"/>
+              <w:rPr>
+                <w:rFonts w:ascii="Arial" w:hAnsi="Arial" w:cs="Arial"/>
+                <w:sz w:val="24"/>
+                <w:szCs w:val="24"/>
+              </w:rPr>
+            </w:pPr>
+            <w:r>
+              <w:rPr>
+                <w:rFonts w:ascii="Arial" w:hAnsi="Arial" w:cs="Arial"/>
+                <w:sz w:val="24"/>
+                <w:szCs w:val="24"/>
+              </w:rPr>
+              <w:t>03ae6bc</w:t>
+            </w:r>
+          </w:p>
+        </w:tc>
+        <w:tc>
+          <w:tcPr>
+            <w:tcW w:w="2619" w:type="dxa"/>
+          </w:tcPr>
+          <w:p>
+            <w:pPr>
+              <w:jc w:val="both"/>
+              <w:rPr>
+                <w:rFonts w:ascii="Arial" w:hAnsi="Arial" w:cs="Arial"/>
+                <w:sz w:val="24"/>
+                <w:szCs w:val="24"/>
+              </w:rPr>
+            </w:pPr>
+            <w:r>
+              <w:rPr>
+                <w:rFonts w:ascii="Arial" w:hAnsi="Arial" w:cs="Arial"/>
+                <w:sz w:val="24"/>
+                <w:szCs w:val="24"/>
+              </w:rPr>
+              <w:t xml:space="preserve">Jeremiah </w:t>
+            </w:r>
+            <w:proofErr w:type="spellStart"/>
+            <w:r>
+              <w:rPr>
+                <w:rFonts w:ascii="Arial" w:hAnsi="Arial" w:cs="Arial"/>
+                <w:sz w:val="24"/>
+                <w:szCs w:val="24"/>
+              </w:rPr>
+              <w:t>Baclig</w:t>
+            </w:r>
+            <w:proofErr w:type="spellEnd"/>
+          </w:p>
+        </w:tc>
+        <w:tc>
+          <w:tcPr>
+            <w:tcW w:w="3510" w:type="dxa"/>
+          </w:tcPr>
+          <w:p>
+            <w:pPr>
+              <w:jc w:val="both"/>
+              <w:rPr>
+                <w:rFonts w:ascii="Arial" w:hAnsi="Arial" w:cs="Arial"/>
+                <w:sz w:val="24"/>
+                <w:szCs w:val="24"/>
+              </w:rPr>
+            </w:pPr>
+            <w:r>
+              <w:rPr>
+                <w:rFonts w:ascii="Arial" w:hAnsi="Arial" w:cs="Arial"/>
+                <w:sz w:val="24"/>
+                <w:szCs w:val="24"/>
+              </w:rPr>
+              <w:t>JeremiahBaclig@gmail.com</w:t>
+            </w:r>
+          </w:p>
+        </w:tc>
+        <w:tc>
+          <w:tcPr>
+            <w:tcW w:w="4230" w:type="dxa"/>
+          </w:tcPr>
+          <w:p>
+            <w:pPr>
+              <w:jc w:val="both"/>
+              <w:rPr>
+                <w:rFonts w:ascii="Arial" w:hAnsi="Arial" w:cs="Arial"/>
+                <w:sz w:val="24"/>
+                <w:szCs w:val="24"/>
+              </w:rPr>
+            </w:pPr>
+            <w:r>
+              <w:rPr>
+                <w:rFonts w:ascii="Arial" w:hAnsi="Arial" w:cs="Arial"/>
+                <w:sz w:val="24"/>
+                <w:szCs w:val="24"/>
+              </w:rPr>
+              <w:t>added camera functions</w:t>
+            </w:r>
+          </w:p>
+        </w:tc>
+      </w:tr>
+      <w:tr>
+        <w:tc>
+          <w:tcPr>
+            <w:tcW w:w="1251" w:type="dxa"/>
+          </w:tcPr>
+          <w:p>
+            <w:pPr>
+              <w:jc w:val="both"/>
+              <w:rPr>
+                <w:rFonts w:ascii="Arial" w:hAnsi="Arial" w:cs="Arial"/>
+                <w:sz w:val="24"/>
+                <w:szCs w:val="24"/>
+              </w:rPr>
+            </w:pPr>
+            <w:r>
+              <w:rPr>
+                <w:rFonts w:ascii="Arial" w:hAnsi="Arial" w:cs="Arial"/>
+                <w:sz w:val="24"/>
+                <w:szCs w:val="24"/>
+              </w:rPr>
+              <w:t>263580b</w:t>
+            </w:r>
+          </w:p>
+        </w:tc>
+        <w:tc>
+          <w:tcPr>
+            <w:tcW w:w="2619" w:type="dxa"/>
+          </w:tcPr>
+          <w:p>
+            <w:pPr>
+              <w:jc w:val="both"/>
+              <w:rPr>
+                <w:rFonts w:ascii="Arial" w:hAnsi="Arial" w:cs="Arial"/>
+                <w:sz w:val="24"/>
+                <w:szCs w:val="24"/>
+              </w:rPr>
+            </w:pPr>
+            <w:proofErr w:type="spellStart"/>
+            <w:r>
+              <w:rPr>
+                <w:rFonts w:ascii="Arial" w:hAnsi="Arial" w:cs="Arial"/>
+                <w:sz w:val="24"/>
+                <w:szCs w:val="24"/>
+              </w:rPr>
+              <w:t>KymberleeS</w:t>
+            </w:r>
+            <w:proofErr w:type="spellEnd"/>
+          </w:p>
+        </w:tc>
+        <w:tc>
+          <w:tcPr>
+            <w:tcW w:w="3510" w:type="dxa"/>
+          </w:tcPr>
+          <w:p>
+            <w:pPr>
+              <w:jc w:val="both"/>
+              <w:rPr>
+                <w:rFonts w:ascii="Arial" w:hAnsi="Arial" w:cs="Arial"/>
+                <w:sz w:val="24"/>
+                <w:szCs w:val="24"/>
+              </w:rPr>
+            </w:pPr>
+            <w:r>
+              <w:rPr>
+                <w:rFonts w:ascii="Arial" w:hAnsi="Arial" w:cs="Arial"/>
+                <w:sz w:val="24"/>
+                <w:szCs w:val="24"/>
+              </w:rPr>
+              <w:t>sableskymberlee@yahoo.com</w:t>
+            </w:r>
+          </w:p>
+        </w:tc>
+        <w:tc>
+          <w:tcPr>
+            <w:tcW w:w="4230" w:type="dxa"/>
+          </w:tcPr>
+          <w:p>
+            <w:pPr>
+              <w:jc w:val="both"/>
+              <w:rPr>
+                <w:rFonts w:ascii="Arial" w:hAnsi="Arial" w:cs="Arial"/>
+                <w:sz w:val="24"/>
+                <w:szCs w:val="24"/>
+              </w:rPr>
+            </w:pPr>
+            <w:r>
+              <w:rPr>
+                <w:rFonts w:ascii="Arial" w:hAnsi="Arial" w:cs="Arial"/>
+                <w:sz w:val="24"/>
+                <w:szCs w:val="24"/>
+              </w:rPr>
+              <w:t xml:space="preserve">updated menu </w:t>
+            </w:r>
+            <w:proofErr w:type="spellStart"/>
+            <w:r>
+              <w:rPr>
+                <w:rFonts w:ascii="Arial" w:hAnsi="Arial" w:cs="Arial"/>
+                <w:sz w:val="24"/>
+                <w:szCs w:val="24"/>
+              </w:rPr>
+              <w:t>start ups</w:t>
+            </w:r>
+            <w:proofErr w:type="spellEnd"/>
+            <w:r>
+              <w:rPr>
+                <w:rFonts w:ascii="Arial" w:hAnsi="Arial" w:cs="Arial"/>
+                <w:sz w:val="24"/>
+                <w:szCs w:val="24"/>
+              </w:rPr>
+              <w:t xml:space="preserve"> so that users can input the board size as well as how many in a row to win (not yet connected to the game</w:t>
+            </w:r>
+          </w:p>
+        </w:tc>
+      </w:tr>
+      <w:tr>
+        <w:tc>
+          <w:tcPr>
+            <w:tcW w:w="1251" w:type="dxa"/>
+          </w:tcPr>
+          <w:p>
+            <w:pPr>
+              <w:jc w:val="both"/>
+              <w:rPr>
+                <w:rFonts w:ascii="Arial" w:hAnsi="Arial" w:cs="Arial"/>
+                <w:sz w:val="24"/>
+                <w:szCs w:val="24"/>
+              </w:rPr>
+            </w:pPr>
+            <w:r>
+              <w:rPr>
+                <w:rFonts w:ascii="Arial" w:hAnsi="Arial" w:cs="Arial"/>
+                <w:sz w:val="24"/>
+                <w:szCs w:val="24"/>
+              </w:rPr>
+              <w:t>8e17045</w:t>
+            </w:r>
+          </w:p>
+        </w:tc>
+        <w:tc>
+          <w:tcPr>
+            <w:tcW w:w="2619" w:type="dxa"/>
+          </w:tcPr>
+          <w:p>
+            <w:pPr>
+              <w:jc w:val="both"/>
+              <w:rPr>
+                <w:rFonts w:ascii="Arial" w:hAnsi="Arial" w:cs="Arial"/>
+                <w:sz w:val="24"/>
+                <w:szCs w:val="24"/>
+              </w:rPr>
+            </w:pPr>
+            <w:proofErr w:type="spellStart"/>
+            <w:r>
+              <w:rPr>
+                <w:rFonts w:ascii="Arial" w:hAnsi="Arial" w:cs="Arial"/>
+                <w:sz w:val="24"/>
+                <w:szCs w:val="24"/>
+              </w:rPr>
+              <w:t>KymberleeS</w:t>
+            </w:r>
+            <w:proofErr w:type="spellEnd"/>
+          </w:p>
+        </w:tc>
+        <w:tc>
+          <w:tcPr>
+            <w:tcW w:w="3510" w:type="dxa"/>
+          </w:tcPr>
+          <w:p>
+            <w:pPr>
+              <w:jc w:val="both"/>
+              <w:rPr>
+                <w:rFonts w:ascii="Arial" w:hAnsi="Arial" w:cs="Arial"/>
+                <w:sz w:val="24"/>
+                <w:szCs w:val="24"/>
+              </w:rPr>
+            </w:pPr>
+            <w:r>
+              <w:rPr>
+                <w:rFonts w:ascii="Arial" w:hAnsi="Arial" w:cs="Arial"/>
+                <w:sz w:val="24"/>
+                <w:szCs w:val="24"/>
+              </w:rPr>
+              <w:t>sableskymberlee@yahoo.com</w:t>
+            </w:r>
+          </w:p>
+        </w:tc>
+        <w:tc>
+          <w:tcPr>
+            <w:tcW w:w="4230" w:type="dxa"/>
+          </w:tcPr>
+          <w:p>
+            <w:pPr>
+              <w:jc w:val="both"/>
+              <w:rPr>
+                <w:rFonts w:ascii="Arial" w:hAnsi="Arial" w:cs="Arial"/>
+                <w:sz w:val="24"/>
+                <w:szCs w:val="24"/>
+              </w:rPr>
+            </w:pPr>
+            <w:r>
+              <w:rPr>
+                <w:rFonts w:ascii="Arial" w:hAnsi="Arial" w:cs="Arial"/>
+                <w:sz w:val="24"/>
+                <w:szCs w:val="24"/>
+              </w:rPr>
+              <w:t>added functionality to single player button</w:t>
+            </w:r>
+          </w:p>
+        </w:tc>
+      </w:tr>
+      <w:tr>
+        <w:tc>
+          <w:tcPr>
+            <w:tcW w:w="1251" w:type="dxa"/>
+          </w:tcPr>
+          <w:p>
+            <w:pPr>
+              <w:jc w:val="both"/>
+              <w:rPr>
+                <w:rFonts w:ascii="Arial" w:hAnsi="Arial" w:cs="Arial"/>
+                <w:sz w:val="24"/>
+                <w:szCs w:val="24"/>
+              </w:rPr>
+            </w:pPr>
+            <w:r>
+              <w:rPr>
+                <w:rFonts w:ascii="Arial" w:hAnsi="Arial" w:cs="Arial"/>
+                <w:sz w:val="24"/>
+                <w:szCs w:val="24"/>
+              </w:rPr>
+              <w:t>86308e7</w:t>
+            </w:r>
+          </w:p>
+        </w:tc>
+        <w:tc>
+          <w:tcPr>
+            <w:tcW w:w="2619" w:type="dxa"/>
+          </w:tcPr>
+          <w:p>
+            <w:pPr>
+              <w:jc w:val="both"/>
+              <w:rPr>
+                <w:rFonts w:ascii="Arial" w:hAnsi="Arial" w:cs="Arial"/>
+                <w:sz w:val="24"/>
+                <w:szCs w:val="24"/>
+              </w:rPr>
+            </w:pPr>
+            <w:proofErr w:type="spellStart"/>
+            <w:r>
+              <w:rPr>
+                <w:rFonts w:ascii="Arial" w:hAnsi="Arial" w:cs="Arial"/>
+                <w:sz w:val="24"/>
+                <w:szCs w:val="24"/>
+              </w:rPr>
+              <w:t>KymberleeS</w:t>
+            </w:r>
+            <w:proofErr w:type="spellEnd"/>
+          </w:p>
+        </w:tc>
+        <w:tc>
+          <w:tcPr>
+            <w:tcW w:w="3510" w:type="dxa"/>
+          </w:tcPr>
+          <w:p>
+            <w:pPr>
+              <w:jc w:val="both"/>
+              <w:rPr>
+                <w:rFonts w:ascii="Arial" w:hAnsi="Arial" w:cs="Arial"/>
+                <w:sz w:val="24"/>
+                <w:szCs w:val="24"/>
+              </w:rPr>
+            </w:pPr>
+            <w:r>
+              <w:rPr>
+                <w:rFonts w:ascii="Arial" w:hAnsi="Arial" w:cs="Arial"/>
+                <w:sz w:val="24"/>
+                <w:szCs w:val="24"/>
+              </w:rPr>
+              <w:t>sableskymberlee@yahoo.com</w:t>
+            </w:r>
+          </w:p>
+        </w:tc>
+        <w:tc>
+          <w:tcPr>
+            <w:tcW w:w="4230" w:type="dxa"/>
+          </w:tcPr>
+          <w:p>
+            <w:pPr>
+              <w:jc w:val="both"/>
+              <w:rPr>
+                <w:rFonts w:ascii="Arial" w:hAnsi="Arial" w:cs="Arial"/>
+                <w:sz w:val="24"/>
+                <w:szCs w:val="24"/>
+              </w:rPr>
+            </w:pPr>
+            <w:r>
+              <w:rPr>
+                <w:rFonts w:ascii="Arial" w:hAnsi="Arial" w:cs="Arial"/>
+                <w:sz w:val="24"/>
+                <w:szCs w:val="24"/>
+              </w:rPr>
+              <w:t>created specific start up screen for single player (playing with computer)</w:t>
+            </w:r>
+          </w:p>
+        </w:tc>
+      </w:tr>
+      <w:tr>
+        <w:tc>
+          <w:tcPr>
+            <w:tcW w:w="1251" w:type="dxa"/>
+          </w:tcPr>
+          <w:p>
+            <w:pPr>
+              <w:jc w:val="both"/>
+              <w:rPr>
+                <w:rFonts w:ascii="Arial" w:hAnsi="Arial" w:cs="Arial"/>
+                <w:sz w:val="24"/>
+                <w:szCs w:val="24"/>
+              </w:rPr>
+            </w:pPr>
+            <w:r>
+              <w:rPr>
+                <w:rFonts w:ascii="Arial" w:hAnsi="Arial" w:cs="Arial"/>
+                <w:sz w:val="24"/>
+                <w:szCs w:val="24"/>
+              </w:rPr>
+              <w:t>d5c1b80</w:t>
+            </w:r>
+          </w:p>
+        </w:tc>
+        <w:tc>
+          <w:tcPr>
+            <w:tcW w:w="2619" w:type="dxa"/>
+          </w:tcPr>
+          <w:p>
+            <w:pPr>
+              <w:jc w:val="both"/>
+              <w:rPr>
+                <w:rFonts w:ascii="Arial" w:hAnsi="Arial" w:cs="Arial"/>
+                <w:sz w:val="24"/>
+                <w:szCs w:val="24"/>
+              </w:rPr>
+            </w:pPr>
+            <w:proofErr w:type="spellStart"/>
+            <w:r>
+              <w:rPr>
+                <w:rFonts w:ascii="Arial" w:hAnsi="Arial" w:cs="Arial"/>
+                <w:sz w:val="24"/>
+                <w:szCs w:val="24"/>
+              </w:rPr>
+              <w:t>KymberleeS</w:t>
+            </w:r>
+            <w:proofErr w:type="spellEnd"/>
+          </w:p>
+        </w:tc>
+        <w:tc>
+          <w:tcPr>
+            <w:tcW w:w="3510" w:type="dxa"/>
+          </w:tcPr>
+          <w:p>
+            <w:pPr>
+              <w:jc w:val="both"/>
+              <w:rPr>
+                <w:rFonts w:ascii="Arial" w:hAnsi="Arial" w:cs="Arial"/>
+                <w:sz w:val="24"/>
+                <w:szCs w:val="24"/>
+              </w:rPr>
+            </w:pPr>
+            <w:r>
+              <w:rPr>
+                <w:rFonts w:ascii="Arial" w:hAnsi="Arial" w:cs="Arial"/>
+                <w:sz w:val="24"/>
+                <w:szCs w:val="24"/>
+              </w:rPr>
+              <w:t>sableskymberlee@yahoo.com</w:t>
+            </w:r>
+          </w:p>
+        </w:tc>
+        <w:tc>
+          <w:tcPr>
+            <w:tcW w:w="4230" w:type="dxa"/>
+          </w:tcPr>
+          <w:p>
+            <w:pPr>
+              <w:jc w:val="both"/>
+              <w:rPr>
+                <w:rFonts w:ascii="Arial" w:hAnsi="Arial" w:cs="Arial"/>
+                <w:sz w:val="24"/>
+                <w:szCs w:val="24"/>
+              </w:rPr>
+            </w:pPr>
+            <w:r>
+              <w:rPr>
+                <w:rFonts w:ascii="Arial" w:hAnsi="Arial" w:cs="Arial"/>
+                <w:sz w:val="24"/>
+                <w:szCs w:val="24"/>
+              </w:rPr>
+              <w:t>added single player button for computer player</w:t>
+            </w:r>
+          </w:p>
+        </w:tc>
+      </w:tr>
+      <w:tr>
+        <w:tc>
+          <w:tcPr>
+            <w:tcW w:w="1251" w:type="dxa"/>
+          </w:tcPr>
+          <w:p>
+            <w:pPr>
+              <w:jc w:val="both"/>
+              <w:rPr>
+                <w:rFonts w:ascii="Arial" w:hAnsi="Arial" w:cs="Arial"/>
+                <w:sz w:val="24"/>
+                <w:szCs w:val="24"/>
+              </w:rPr>
+            </w:pPr>
+            <w:r>
+              <w:rPr>
+                <w:rFonts w:ascii="Arial" w:hAnsi="Arial" w:cs="Arial"/>
+                <w:sz w:val="24"/>
+                <w:szCs w:val="24"/>
+              </w:rPr>
+              <w:t>702ddd3</w:t>
+            </w:r>
+          </w:p>
+        </w:tc>
+        <w:tc>
+          <w:tcPr>
+            <w:tcW w:w="2619" w:type="dxa"/>
+          </w:tcPr>
+          <w:p>
+            <w:pPr>
+              <w:jc w:val="both"/>
+              <w:rPr>
+                <w:rFonts w:ascii="Arial" w:hAnsi="Arial" w:cs="Arial"/>
+                <w:sz w:val="24"/>
+                <w:szCs w:val="24"/>
+              </w:rPr>
+            </w:pPr>
+            <w:proofErr w:type="spellStart"/>
+            <w:r>
+              <w:rPr>
+                <w:rFonts w:ascii="Arial" w:hAnsi="Arial" w:cs="Arial"/>
+                <w:sz w:val="24"/>
+                <w:szCs w:val="24"/>
+              </w:rPr>
+              <w:t>KymberleeS</w:t>
+            </w:r>
+            <w:proofErr w:type="spellEnd"/>
+          </w:p>
+        </w:tc>
+        <w:tc>
+          <w:tcPr>
+            <w:tcW w:w="3510" w:type="dxa"/>
+          </w:tcPr>
+          <w:p>
+            <w:pPr>
+              <w:jc w:val="both"/>
+              <w:rPr>
+                <w:rFonts w:ascii="Arial" w:hAnsi="Arial" w:cs="Arial"/>
+                <w:sz w:val="24"/>
+                <w:szCs w:val="24"/>
+              </w:rPr>
+            </w:pPr>
+            <w:r>
+              <w:rPr>
+                <w:rFonts w:ascii="Arial" w:hAnsi="Arial" w:cs="Arial"/>
+                <w:sz w:val="24"/>
+                <w:szCs w:val="24"/>
+              </w:rPr>
+              <w:t>sableskymberlee@yahoo.com</w:t>
+            </w:r>
+          </w:p>
+        </w:tc>
+        <w:tc>
+          <w:tcPr>
+            <w:tcW w:w="4230" w:type="dxa"/>
+          </w:tcPr>
+          <w:p>
+            <w:pPr>
+              <w:jc w:val="both"/>
+              <w:rPr>
+                <w:rFonts w:ascii="Arial" w:hAnsi="Arial" w:cs="Arial"/>
+                <w:sz w:val="24"/>
+                <w:szCs w:val="24"/>
+              </w:rPr>
+            </w:pPr>
+            <w:r>
+              <w:rPr>
+                <w:rFonts w:ascii="Arial" w:hAnsi="Arial" w:cs="Arial"/>
+                <w:sz w:val="24"/>
+                <w:szCs w:val="24"/>
+              </w:rPr>
+              <w:t>changed version name to 1.2</w:t>
+            </w:r>
+          </w:p>
+        </w:tc>
+      </w:tr>
+      <w:tr>
+        <w:tc>
+          <w:tcPr>
+            <w:tcW w:w="1251" w:type="dxa"/>
+          </w:tcPr>
+          <w:p>
+            <w:pPr>
+              <w:jc w:val="both"/>
+              <w:rPr>
+                <w:rFonts w:ascii="Arial" w:hAnsi="Arial" w:cs="Arial"/>
+                <w:sz w:val="24"/>
+                <w:szCs w:val="24"/>
+              </w:rPr>
+            </w:pPr>
+            <w:r>
+              <w:rPr>
+                <w:rFonts w:ascii="Arial" w:hAnsi="Arial" w:cs="Arial"/>
+                <w:sz w:val="24"/>
+                <w:szCs w:val="24"/>
+              </w:rPr>
+              <w:t>094f303</w:t>
+            </w:r>
+          </w:p>
+        </w:tc>
+        <w:tc>
+          <w:tcPr>
+            <w:tcW w:w="2619" w:type="dxa"/>
+          </w:tcPr>
+          <w:p>
+            <w:pPr>
+              <w:jc w:val="both"/>
+              <w:rPr>
+                <w:rFonts w:ascii="Arial" w:hAnsi="Arial" w:cs="Arial"/>
+                <w:sz w:val="24"/>
+                <w:szCs w:val="24"/>
+              </w:rPr>
+            </w:pPr>
+            <w:r>
+              <w:rPr>
+                <w:rFonts w:ascii="Arial" w:hAnsi="Arial" w:cs="Arial"/>
+                <w:sz w:val="24"/>
+                <w:szCs w:val="24"/>
+              </w:rPr>
+              <w:t xml:space="preserve">Jeremiah </w:t>
+            </w:r>
+            <w:proofErr w:type="spellStart"/>
+            <w:r>
+              <w:rPr>
+                <w:rFonts w:ascii="Arial" w:hAnsi="Arial" w:cs="Arial"/>
+                <w:sz w:val="24"/>
+                <w:szCs w:val="24"/>
+              </w:rPr>
+              <w:t>Baclig</w:t>
+            </w:r>
+            <w:proofErr w:type="spellEnd"/>
+          </w:p>
+        </w:tc>
+        <w:tc>
+          <w:tcPr>
+            <w:tcW w:w="3510" w:type="dxa"/>
+          </w:tcPr>
+          <w:p>
+            <w:pPr>
+              <w:jc w:val="both"/>
+              <w:rPr>
+                <w:rFonts w:ascii="Arial" w:hAnsi="Arial" w:cs="Arial"/>
+                <w:sz w:val="24"/>
+                <w:szCs w:val="24"/>
+              </w:rPr>
+            </w:pPr>
+            <w:r>
+              <w:rPr>
+                <w:rFonts w:ascii="Arial" w:hAnsi="Arial" w:cs="Arial"/>
+                <w:sz w:val="24"/>
+                <w:szCs w:val="24"/>
+              </w:rPr>
+              <w:t>JeremiahBaclig@gmail.com</w:t>
+            </w:r>
+          </w:p>
+        </w:tc>
+        <w:tc>
+          <w:tcPr>
+            <w:tcW w:w="4230" w:type="dxa"/>
+          </w:tcPr>
+          <w:p>
+            <w:pPr>
+              <w:jc w:val="both"/>
+              <w:rPr>
+                <w:rFonts w:ascii="Arial" w:hAnsi="Arial" w:cs="Arial"/>
+                <w:sz w:val="24"/>
+                <w:szCs w:val="24"/>
+              </w:rPr>
+            </w:pPr>
+            <w:r>
+              <w:rPr>
+                <w:rFonts w:ascii="Arial" w:hAnsi="Arial" w:cs="Arial"/>
+                <w:sz w:val="24"/>
+                <w:szCs w:val="24"/>
+              </w:rPr>
+              <w:t>adjusted grid spawn sizes</w:t>
+            </w:r>
+          </w:p>
+        </w:tc>
+      </w:tr>
+      <w:tr>
+        <w:tc>
+          <w:tcPr>
+            <w:tcW w:w="1251" w:type="dxa"/>
+          </w:tcPr>
+          <w:p>
+            <w:pPr>
+              <w:jc w:val="both"/>
+              <w:rPr>
+                <w:rFonts w:ascii="Arial" w:hAnsi="Arial" w:cs="Arial"/>
+                <w:sz w:val="24"/>
+                <w:szCs w:val="24"/>
+              </w:rPr>
+            </w:pPr>
+            <w:r>
+              <w:rPr>
+                <w:rFonts w:ascii="Arial" w:hAnsi="Arial" w:cs="Arial"/>
+                <w:sz w:val="24"/>
+                <w:szCs w:val="24"/>
+              </w:rPr>
+              <w:t>41bc06a</w:t>
+            </w:r>
+          </w:p>
+        </w:tc>
+        <w:tc>
+          <w:tcPr>
+            <w:tcW w:w="2619" w:type="dxa"/>
+          </w:tcPr>
+          <w:p>
+            <w:pPr>
+              <w:jc w:val="both"/>
+              <w:rPr>
+                <w:rFonts w:ascii="Arial" w:hAnsi="Arial" w:cs="Arial"/>
+                <w:sz w:val="24"/>
+                <w:szCs w:val="24"/>
+              </w:rPr>
+            </w:pPr>
+            <w:r>
+              <w:rPr>
+                <w:rFonts w:ascii="Arial" w:hAnsi="Arial" w:cs="Arial"/>
+                <w:sz w:val="24"/>
+                <w:szCs w:val="24"/>
+              </w:rPr>
+              <w:t xml:space="preserve">Jeremiah </w:t>
+            </w:r>
+            <w:proofErr w:type="spellStart"/>
+            <w:r>
+              <w:rPr>
+                <w:rFonts w:ascii="Arial" w:hAnsi="Arial" w:cs="Arial"/>
+                <w:sz w:val="24"/>
+                <w:szCs w:val="24"/>
+              </w:rPr>
+              <w:t>Baclig</w:t>
+            </w:r>
+            <w:proofErr w:type="spellEnd"/>
+          </w:p>
+        </w:tc>
+        <w:tc>
+          <w:tcPr>
+            <w:tcW w:w="3510" w:type="dxa"/>
+          </w:tcPr>
+          <w:p>
+            <w:pPr>
+              <w:jc w:val="both"/>
+              <w:rPr>
+                <w:rFonts w:ascii="Arial" w:hAnsi="Arial" w:cs="Arial"/>
+                <w:sz w:val="24"/>
+                <w:szCs w:val="24"/>
+              </w:rPr>
+            </w:pPr>
+            <w:r>
+              <w:rPr>
+                <w:rFonts w:ascii="Arial" w:hAnsi="Arial" w:cs="Arial"/>
+                <w:sz w:val="24"/>
+                <w:szCs w:val="24"/>
+              </w:rPr>
+              <w:t>JeremiahBaclig@gmail.com</w:t>
+            </w:r>
+          </w:p>
+        </w:tc>
+        <w:tc>
+          <w:tcPr>
+            <w:tcW w:w="4230" w:type="dxa"/>
+          </w:tcPr>
+          <w:p>
+            <w:pPr>
+              <w:jc w:val="both"/>
+              <w:rPr>
+                <w:rFonts w:ascii="Arial" w:hAnsi="Arial" w:cs="Arial"/>
+                <w:sz w:val="24"/>
+                <w:szCs w:val="24"/>
+              </w:rPr>
+            </w:pPr>
+            <w:r>
+              <w:rPr>
+                <w:rFonts w:ascii="Arial" w:hAnsi="Arial" w:cs="Arial"/>
+                <w:sz w:val="24"/>
+                <w:szCs w:val="24"/>
+              </w:rPr>
+              <w:t>rename PA3</w:t>
+            </w:r>
+          </w:p>
+        </w:tc>
+      </w:tr>
+      <w:tr>
+        <w:tc>
+          <w:tcPr>
+            <w:tcW w:w="1251" w:type="dxa"/>
+          </w:tcPr>
+          <w:p>
+            <w:pPr>
+              <w:jc w:val="both"/>
+              <w:rPr>
+                <w:rFonts w:ascii="Arial" w:hAnsi="Arial" w:cs="Arial"/>
+                <w:sz w:val="24"/>
+                <w:szCs w:val="24"/>
+              </w:rPr>
+            </w:pPr>
+            <w:r>
+              <w:rPr>
+                <w:rFonts w:ascii="Arial" w:hAnsi="Arial" w:cs="Arial"/>
+                <w:sz w:val="24"/>
+                <w:szCs w:val="24"/>
+              </w:rPr>
+              <w:t>6a36a27</w:t>
+            </w:r>
+          </w:p>
+        </w:tc>
+        <w:tc>
+          <w:tcPr>
+            <w:tcW w:w="2619" w:type="dxa"/>
+          </w:tcPr>
+          <w:p>
+            <w:pPr>
+              <w:jc w:val="both"/>
+              <w:rPr>
+                <w:rFonts w:ascii="Arial" w:hAnsi="Arial" w:cs="Arial"/>
+                <w:sz w:val="24"/>
+                <w:szCs w:val="24"/>
+              </w:rPr>
+            </w:pPr>
+            <w:r>
+              <w:rPr>
+                <w:rFonts w:ascii="Arial" w:hAnsi="Arial" w:cs="Arial"/>
+                <w:sz w:val="24"/>
+                <w:szCs w:val="24"/>
+              </w:rPr>
+              <w:t xml:space="preserve">Jeremiah </w:t>
+            </w:r>
+            <w:proofErr w:type="spellStart"/>
+            <w:r>
+              <w:rPr>
+                <w:rFonts w:ascii="Arial" w:hAnsi="Arial" w:cs="Arial"/>
+                <w:sz w:val="24"/>
+                <w:szCs w:val="24"/>
+              </w:rPr>
+              <w:t>Baclig</w:t>
+            </w:r>
+            <w:proofErr w:type="spellEnd"/>
+          </w:p>
+        </w:tc>
+        <w:tc>
+          <w:tcPr>
+            <w:tcW w:w="3510" w:type="dxa"/>
+          </w:tcPr>
+          <w:p>
+            <w:pPr>
+              <w:jc w:val="both"/>
+              <w:rPr>
+                <w:rFonts w:ascii="Arial" w:hAnsi="Arial" w:cs="Arial"/>
+                <w:sz w:val="24"/>
+                <w:szCs w:val="24"/>
+              </w:rPr>
+            </w:pPr>
+            <w:r>
+              <w:rPr>
+                <w:rFonts w:ascii="Arial" w:hAnsi="Arial" w:cs="Arial"/>
+                <w:sz w:val="24"/>
+                <w:szCs w:val="24"/>
+              </w:rPr>
+              <w:t>JeremiahBaclig@gmail.com</w:t>
+            </w:r>
+          </w:p>
+        </w:tc>
+        <w:tc>
+          <w:tcPr>
+            <w:tcW w:w="4230" w:type="dxa"/>
+          </w:tcPr>
+          <w:p>
+            <w:pPr>
+              <w:jc w:val="both"/>
+              <w:rPr>
+                <w:rFonts w:ascii="Arial" w:hAnsi="Arial" w:cs="Arial"/>
+                <w:sz w:val="24"/>
+                <w:szCs w:val="24"/>
+              </w:rPr>
+            </w:pPr>
+            <w:proofErr w:type="spellStart"/>
+            <w:r>
+              <w:rPr>
+                <w:rFonts w:ascii="Arial" w:hAnsi="Arial" w:cs="Arial"/>
+                <w:sz w:val="24"/>
+                <w:szCs w:val="24"/>
+              </w:rPr>
+              <w:t>init</w:t>
+            </w:r>
+            <w:proofErr w:type="spellEnd"/>
+            <w:r>
+              <w:rPr>
+                <w:rFonts w:ascii="Arial" w:hAnsi="Arial" w:cs="Arial"/>
+                <w:sz w:val="24"/>
+                <w:szCs w:val="24"/>
+              </w:rPr>
+              <w:t xml:space="preserve"> PA3</w:t>
+            </w:r>
+          </w:p>
+        </w:tc>
+      </w:tr>
+    </w:tbl>
     <w:p>
       <w:pPr>
         <w:jc w:val="both"/>

</xml_diff>

<commit_message>
Added time and descriptions
</commit_message>
<xml_diff>
--- a/PA3/Documents/TicTacToe(v1.2).docx
+++ b/PA3/Documents/TicTacToe(v1.2).docx
@@ -1857,7 +1857,55 @@
           <w:sz w:val="24"/>
           <w:szCs w:val="24"/>
         </w:rPr>
-        <w:t xml:space="preserve"> ( hours)</w:t>
+        <w:t xml:space="preserve"> (</w:t>
+      </w:r>
+      <w:r>
+        <w:rPr>
+          <w:rFonts w:ascii="Arial" w:hAnsi="Arial" w:cs="Arial"/>
+          <w:sz w:val="24"/>
+          <w:szCs w:val="24"/>
+        </w:rPr>
+        <w:t xml:space="preserve">18 </w:t>
+      </w:r>
+      <w:r>
+        <w:rPr>
+          <w:rFonts w:ascii="Arial" w:hAnsi="Arial" w:cs="Arial"/>
+          <w:sz w:val="24"/>
+          <w:szCs w:val="24"/>
+        </w:rPr>
+        <w:t>hours)</w:t>
+      </w:r>
+      <w:r>
+        <w:rPr>
+          <w:rFonts w:ascii="Arial" w:hAnsi="Arial" w:cs="Arial"/>
+          <w:sz w:val="24"/>
+          <w:szCs w:val="24"/>
+        </w:rPr>
+        <w:t xml:space="preserve"> </w:t>
+      </w:r>
+      <w:r>
+        <w:rPr>
+          <w:rFonts w:ascii="Arial" w:hAnsi="Arial" w:cs="Arial"/>
+          <w:sz w:val="24"/>
+          <w:szCs w:val="24"/>
+        </w:rPr>
+        <w:t xml:space="preserve">Redesigned the code that checks to see if the player wins based off of the number to win and </w:t>
+      </w:r>
+      <w:r>
+        <w:rPr>
+          <w:rFonts w:ascii="Arial" w:hAnsi="Arial" w:cs="Arial"/>
+          <w:sz w:val="24"/>
+          <w:szCs w:val="24"/>
+        </w:rPr>
+        <w:t xml:space="preserve">allows to be functional within an odd-shaped space. Also updated the Test cases to properly work when </w:t>
+      </w:r>
+      <w:r>
+        <w:rPr>
+          <w:rFonts w:ascii="Arial" w:hAnsi="Arial" w:cs="Arial"/>
+          <w:sz w:val="24"/>
+          <w:szCs w:val="24"/>
+        </w:rPr>
+        <w:t>new stuff was added over time. Lastly, I updated and refactored some code for readability and ease of use.</w:t>
       </w:r>
     </w:p>
     <w:p>
@@ -2018,7 +2066,6 @@
                 <w:szCs w:val="24"/>
               </w:rPr>
             </w:pPr>
-            <w:proofErr w:type="spellStart"/>
             <w:r>
               <w:rPr>
                 <w:rFonts w:ascii="Arial" w:hAnsi="Arial" w:cs="Arial"/>
@@ -2027,7 +2074,6 @@
               </w:rPr>
               <w:t>RuralYoung</w:t>
             </w:r>
-            <w:proofErr w:type="spellEnd"/>
           </w:p>
         </w:tc>
         <w:tc>
@@ -2080,54 +2126,8 @@
                 <w:sz w:val="24"/>
                 <w:szCs w:val="24"/>
               </w:rPr>
-              <w:t xml:space="preserve">, it broke the test units so I found a way to </w:t>
-            </w:r>
-            <w:proofErr w:type="spellStart"/>
-            <w:r>
-              <w:rPr>
-                <w:rFonts w:ascii="Arial" w:hAnsi="Arial" w:cs="Arial"/>
-                <w:sz w:val="24"/>
-                <w:szCs w:val="24"/>
-              </w:rPr>
-              <w:t>workaround</w:t>
-            </w:r>
-            <w:proofErr w:type="spellEnd"/>
-            <w:r>
-              <w:rPr>
-                <w:rFonts w:ascii="Arial" w:hAnsi="Arial" w:cs="Arial"/>
-                <w:sz w:val="24"/>
-                <w:szCs w:val="24"/>
-              </w:rPr>
-              <w:t xml:space="preserve"> it and have the unit tests still run how they should be; updated </w:t>
-            </w:r>
-            <w:proofErr w:type="spellStart"/>
-            <w:r>
-              <w:rPr>
-                <w:rFonts w:ascii="Arial" w:hAnsi="Arial" w:cs="Arial"/>
-                <w:sz w:val="24"/>
-                <w:szCs w:val="24"/>
-              </w:rPr>
-              <w:t>testRun</w:t>
-            </w:r>
-            <w:proofErr w:type="spellEnd"/>
-            <w:r>
-              <w:rPr>
-                <w:rFonts w:ascii="Arial" w:hAnsi="Arial" w:cs="Arial"/>
-                <w:sz w:val="24"/>
-                <w:szCs w:val="24"/>
-              </w:rPr>
-              <w:t xml:space="preserve"> and </w:t>
-            </w:r>
-            <w:proofErr w:type="spellStart"/>
-            <w:r>
-              <w:rPr>
-                <w:rFonts w:ascii="Arial" w:hAnsi="Arial" w:cs="Arial"/>
-                <w:sz w:val="24"/>
-                <w:szCs w:val="24"/>
-              </w:rPr>
-              <w:t>testisX</w:t>
-            </w:r>
-            <w:proofErr w:type="spellEnd"/>
+              <w:t>, it broke the test units so I found a way to workaround it and have the unit tests still run how they should be; updated testRun and testisX</w:t>
+            </w:r>
           </w:p>
         </w:tc>
       </w:tr>
@@ -2174,18 +2174,8 @@
                 <w:sz w:val="24"/>
                 <w:szCs w:val="24"/>
               </w:rPr>
-              <w:t xml:space="preserve">Jeremiah </w:t>
-            </w:r>
-            <w:proofErr w:type="spellStart"/>
-            <w:r>
-              <w:rPr>
-                <w:rFonts w:ascii="Arial" w:hAnsi="Arial" w:cs="Arial"/>
-                <w:sz w:val="24"/>
-                <w:szCs w:val="24"/>
-              </w:rPr>
-              <w:t>Baclig</w:t>
-            </w:r>
-            <w:proofErr w:type="spellEnd"/>
+              <w:t>Jeremiah Baclig</w:t>
+            </w:r>
           </w:p>
         </w:tc>
         <w:tc>
@@ -2278,18 +2268,8 @@
                 <w:sz w:val="24"/>
                 <w:szCs w:val="24"/>
               </w:rPr>
-              <w:t xml:space="preserve">Jeremiah </w:t>
-            </w:r>
-            <w:proofErr w:type="spellStart"/>
-            <w:r>
-              <w:rPr>
-                <w:rFonts w:ascii="Arial" w:hAnsi="Arial" w:cs="Arial"/>
-                <w:sz w:val="24"/>
-                <w:szCs w:val="24"/>
-              </w:rPr>
-              <w:t>Baclig</w:t>
-            </w:r>
-            <w:proofErr w:type="spellEnd"/>
+              <w:t>Jeremiah Baclig</w:t>
+            </w:r>
           </w:p>
         </w:tc>
         <w:tc>
@@ -2382,18 +2362,8 @@
                 <w:sz w:val="24"/>
                 <w:szCs w:val="24"/>
               </w:rPr>
-              <w:t xml:space="preserve">Jeremiah </w:t>
-            </w:r>
-            <w:proofErr w:type="spellStart"/>
-            <w:r>
-              <w:rPr>
-                <w:rFonts w:ascii="Arial" w:hAnsi="Arial" w:cs="Arial"/>
-                <w:sz w:val="24"/>
-                <w:szCs w:val="24"/>
-              </w:rPr>
-              <w:t>Baclig</w:t>
-            </w:r>
-            <w:proofErr w:type="spellEnd"/>
+              <w:t>Jeremiah Baclig</w:t>
+            </w:r>
           </w:p>
         </w:tc>
         <w:tc>
@@ -2486,18 +2456,8 @@
                 <w:sz w:val="24"/>
                 <w:szCs w:val="24"/>
               </w:rPr>
-              <w:t xml:space="preserve">Jeremiah </w:t>
-            </w:r>
-            <w:proofErr w:type="spellStart"/>
-            <w:r>
-              <w:rPr>
-                <w:rFonts w:ascii="Arial" w:hAnsi="Arial" w:cs="Arial"/>
-                <w:sz w:val="24"/>
-                <w:szCs w:val="24"/>
-              </w:rPr>
-              <w:t>Baclig</w:t>
-            </w:r>
-            <w:proofErr w:type="spellEnd"/>
+              <w:t>Jeremiah Baclig</w:t>
+            </w:r>
           </w:p>
         </w:tc>
         <w:tc>
@@ -2590,18 +2550,8 @@
                 <w:sz w:val="24"/>
                 <w:szCs w:val="24"/>
               </w:rPr>
-              <w:t xml:space="preserve">Jeremiah </w:t>
-            </w:r>
-            <w:proofErr w:type="spellStart"/>
-            <w:r>
-              <w:rPr>
-                <w:rFonts w:ascii="Arial" w:hAnsi="Arial" w:cs="Arial"/>
-                <w:sz w:val="24"/>
-                <w:szCs w:val="24"/>
-              </w:rPr>
-              <w:t>Baclig</w:t>
-            </w:r>
-            <w:proofErr w:type="spellEnd"/>
+              <w:t>Jeremiah Baclig</w:t>
+            </w:r>
           </w:p>
         </w:tc>
         <w:tc>
@@ -2688,7 +2638,6 @@
                 <w:szCs w:val="24"/>
               </w:rPr>
             </w:pPr>
-            <w:proofErr w:type="spellStart"/>
             <w:r>
               <w:rPr>
                 <w:rFonts w:ascii="Arial" w:hAnsi="Arial" w:cs="Arial"/>
@@ -2697,7 +2646,6 @@
               </w:rPr>
               <w:t>RuralYoung</w:t>
             </w:r>
-            <w:proofErr w:type="spellEnd"/>
           </w:p>
         </w:tc>
         <w:tc>
@@ -2784,7 +2732,6 @@
                 <w:szCs w:val="24"/>
               </w:rPr>
             </w:pPr>
-            <w:proofErr w:type="spellStart"/>
             <w:r>
               <w:rPr>
                 <w:rFonts w:ascii="Arial" w:hAnsi="Arial" w:cs="Arial"/>
@@ -2793,7 +2740,6 @@
               </w:rPr>
               <w:t>RuralYoung</w:t>
             </w:r>
-            <w:proofErr w:type="spellEnd"/>
           </w:p>
         </w:tc>
         <w:tc>
@@ -2880,7 +2826,6 @@
                 <w:szCs w:val="24"/>
               </w:rPr>
             </w:pPr>
-            <w:proofErr w:type="spellStart"/>
             <w:r>
               <w:rPr>
                 <w:rFonts w:ascii="Arial" w:hAnsi="Arial" w:cs="Arial"/>
@@ -2889,7 +2834,6 @@
               </w:rPr>
               <w:t>RuralYoung</w:t>
             </w:r>
-            <w:proofErr w:type="spellEnd"/>
           </w:p>
         </w:tc>
         <w:tc>
@@ -2976,7 +2920,6 @@
                 <w:szCs w:val="24"/>
               </w:rPr>
             </w:pPr>
-            <w:proofErr w:type="spellStart"/>
             <w:r>
               <w:rPr>
                 <w:rFonts w:ascii="Arial" w:hAnsi="Arial" w:cs="Arial"/>
@@ -2985,7 +2928,6 @@
               </w:rPr>
               <w:t>RuralYoung</w:t>
             </w:r>
-            <w:proofErr w:type="spellEnd"/>
           </w:p>
         </w:tc>
         <w:tc>
@@ -3072,7 +3014,6 @@
                 <w:szCs w:val="24"/>
               </w:rPr>
             </w:pPr>
-            <w:proofErr w:type="spellStart"/>
             <w:r>
               <w:rPr>
                 <w:rFonts w:ascii="Arial" w:hAnsi="Arial" w:cs="Arial"/>
@@ -3081,7 +3022,6 @@
               </w:rPr>
               <w:t>RuralYoung</w:t>
             </w:r>
-            <w:proofErr w:type="spellEnd"/>
           </w:p>
         </w:tc>
         <w:tc>
@@ -3168,7 +3108,6 @@
                 <w:szCs w:val="24"/>
               </w:rPr>
             </w:pPr>
-            <w:proofErr w:type="spellStart"/>
             <w:r>
               <w:rPr>
                 <w:rFonts w:ascii="Arial" w:hAnsi="Arial" w:cs="Arial"/>
@@ -3177,7 +3116,6 @@
               </w:rPr>
               <w:t>RuralYoung</w:t>
             </w:r>
-            <w:proofErr w:type="spellEnd"/>
           </w:p>
         </w:tc>
         <w:tc>
@@ -3270,18 +3208,8 @@
                 <w:sz w:val="24"/>
                 <w:szCs w:val="24"/>
               </w:rPr>
-              <w:t xml:space="preserve">Jeremiah </w:t>
-            </w:r>
-            <w:proofErr w:type="spellStart"/>
-            <w:r>
-              <w:rPr>
-                <w:rFonts w:ascii="Arial" w:hAnsi="Arial" w:cs="Arial"/>
-                <w:sz w:val="24"/>
-                <w:szCs w:val="24"/>
-              </w:rPr>
-              <w:t>Baclig</w:t>
-            </w:r>
-            <w:proofErr w:type="spellEnd"/>
+              <w:t>Jeremiah Baclig</w:t>
+            </w:r>
           </w:p>
         </w:tc>
         <w:tc>
@@ -3368,7 +3296,6 @@
                 <w:szCs w:val="24"/>
               </w:rPr>
             </w:pPr>
-            <w:proofErr w:type="spellStart"/>
             <w:r>
               <w:rPr>
                 <w:rFonts w:ascii="Arial" w:hAnsi="Arial" w:cs="Arial"/>
@@ -3377,7 +3304,6 @@
               </w:rPr>
               <w:t>RuralYoung</w:t>
             </w:r>
-            <w:proofErr w:type="spellEnd"/>
           </w:p>
         </w:tc>
         <w:tc>
@@ -3430,7 +3356,16 @@
                 <w:sz w:val="24"/>
                 <w:szCs w:val="24"/>
               </w:rPr>
-              <w:t>, now allows for uneven grids differing win ‘lengths’ and various debugging fixes.</w:t>
+              <w:t xml:space="preserve">, now allows for uneven </w:t>
+            </w:r>
+            <w:r>
+              <w:rPr>
+                <w:rFonts w:ascii="Arial" w:hAnsi="Arial" w:cs="Arial"/>
+                <w:sz w:val="24"/>
+                <w:szCs w:val="24"/>
+              </w:rPr>
+              <w:lastRenderedPageBreak/>
+              <w:t>grids differing win ‘lengths’ and various debugging fixes.</w:t>
             </w:r>
           </w:p>
         </w:tc>
@@ -3473,7 +3408,6 @@
                 <w:szCs w:val="24"/>
               </w:rPr>
             </w:pPr>
-            <w:proofErr w:type="spellStart"/>
             <w:r>
               <w:rPr>
                 <w:rFonts w:ascii="Arial" w:hAnsi="Arial" w:cs="Arial"/>
@@ -3482,7 +3416,6 @@
               </w:rPr>
               <w:t>KymberleeS</w:t>
             </w:r>
-            <w:proofErr w:type="spellEnd"/>
           </w:p>
         </w:tc>
         <w:tc>
@@ -3569,7 +3502,6 @@
                 <w:szCs w:val="24"/>
               </w:rPr>
             </w:pPr>
-            <w:proofErr w:type="spellStart"/>
             <w:r>
               <w:rPr>
                 <w:rFonts w:ascii="Arial" w:hAnsi="Arial" w:cs="Arial"/>
@@ -3578,7 +3510,6 @@
               </w:rPr>
               <w:t>KymberleeS</w:t>
             </w:r>
-            <w:proofErr w:type="spellEnd"/>
           </w:p>
         </w:tc>
         <w:tc>
@@ -3671,18 +3602,8 @@
                 <w:sz w:val="24"/>
                 <w:szCs w:val="24"/>
               </w:rPr>
-              <w:t xml:space="preserve">Jeremiah </w:t>
-            </w:r>
-            <w:proofErr w:type="spellStart"/>
-            <w:r>
-              <w:rPr>
-                <w:rFonts w:ascii="Arial" w:hAnsi="Arial" w:cs="Arial"/>
-                <w:sz w:val="24"/>
-                <w:szCs w:val="24"/>
-              </w:rPr>
-              <w:t>Baclig</w:t>
-            </w:r>
-            <w:proofErr w:type="spellEnd"/>
+              <w:t>Jeremiah Baclig</w:t>
+            </w:r>
           </w:p>
         </w:tc>
         <w:tc>
@@ -3775,18 +3696,8 @@
                 <w:sz w:val="24"/>
                 <w:szCs w:val="24"/>
               </w:rPr>
-              <w:t xml:space="preserve">Jeremiah </w:t>
-            </w:r>
-            <w:proofErr w:type="spellStart"/>
-            <w:r>
-              <w:rPr>
-                <w:rFonts w:ascii="Arial" w:hAnsi="Arial" w:cs="Arial"/>
-                <w:sz w:val="24"/>
-                <w:szCs w:val="24"/>
-              </w:rPr>
-              <w:t>Baclig</w:t>
-            </w:r>
-            <w:proofErr w:type="spellEnd"/>
+              <w:t>Jeremiah Baclig</w:t>
+            </w:r>
           </w:p>
         </w:tc>
         <w:tc>
@@ -3879,18 +3790,8 @@
                 <w:sz w:val="24"/>
                 <w:szCs w:val="24"/>
               </w:rPr>
-              <w:t xml:space="preserve">Jeremiah </w:t>
-            </w:r>
-            <w:proofErr w:type="spellStart"/>
-            <w:r>
-              <w:rPr>
-                <w:rFonts w:ascii="Arial" w:hAnsi="Arial" w:cs="Arial"/>
-                <w:sz w:val="24"/>
-                <w:szCs w:val="24"/>
-              </w:rPr>
-              <w:t>Baclig</w:t>
-            </w:r>
-            <w:proofErr w:type="spellEnd"/>
+              <w:t>Jeremiah Baclig</w:t>
+            </w:r>
           </w:p>
         </w:tc>
         <w:tc>
@@ -3983,18 +3884,8 @@
                 <w:sz w:val="24"/>
                 <w:szCs w:val="24"/>
               </w:rPr>
-              <w:t xml:space="preserve">Jeremiah </w:t>
-            </w:r>
-            <w:proofErr w:type="spellStart"/>
-            <w:r>
-              <w:rPr>
-                <w:rFonts w:ascii="Arial" w:hAnsi="Arial" w:cs="Arial"/>
-                <w:sz w:val="24"/>
-                <w:szCs w:val="24"/>
-              </w:rPr>
-              <w:t>Baclig</w:t>
-            </w:r>
-            <w:proofErr w:type="spellEnd"/>
+              <w:t>Jeremiah Baclig</w:t>
+            </w:r>
           </w:p>
         </w:tc>
         <w:tc>
@@ -4039,25 +3930,7 @@
                 <w:sz w:val="24"/>
                 <w:szCs w:val="24"/>
               </w:rPr>
-              <w:t xml:space="preserve">fixed </w:t>
-            </w:r>
-            <w:proofErr w:type="spellStart"/>
-            <w:r>
-              <w:rPr>
-                <w:rFonts w:ascii="Arial" w:hAnsi="Arial" w:cs="Arial"/>
-                <w:sz w:val="24"/>
-                <w:szCs w:val="24"/>
-              </w:rPr>
-              <w:t>cpu</w:t>
-            </w:r>
-            <w:proofErr w:type="spellEnd"/>
-            <w:r>
-              <w:rPr>
-                <w:rFonts w:ascii="Arial" w:hAnsi="Arial" w:cs="Arial"/>
-                <w:sz w:val="24"/>
-                <w:szCs w:val="24"/>
-              </w:rPr>
-              <w:t xml:space="preserve"> bug</w:t>
+              <w:t>fixed cpu bug</w:t>
             </w:r>
           </w:p>
         </w:tc>
@@ -4099,7 +3972,6 @@
                 <w:szCs w:val="24"/>
               </w:rPr>
             </w:pPr>
-            <w:proofErr w:type="spellStart"/>
             <w:r>
               <w:rPr>
                 <w:rFonts w:ascii="Arial" w:hAnsi="Arial" w:cs="Arial"/>
@@ -4108,7 +3980,6 @@
               </w:rPr>
               <w:t>KymberleeS</w:t>
             </w:r>
-            <w:proofErr w:type="spellEnd"/>
           </w:p>
         </w:tc>
         <w:tc>
@@ -4201,18 +4072,8 @@
                 <w:sz w:val="24"/>
                 <w:szCs w:val="24"/>
               </w:rPr>
-              <w:t xml:space="preserve">Jeremiah </w:t>
-            </w:r>
-            <w:proofErr w:type="spellStart"/>
-            <w:r>
-              <w:rPr>
-                <w:rFonts w:ascii="Arial" w:hAnsi="Arial" w:cs="Arial"/>
-                <w:sz w:val="24"/>
-                <w:szCs w:val="24"/>
-              </w:rPr>
-              <w:t>Baclig</w:t>
-            </w:r>
-            <w:proofErr w:type="spellEnd"/>
+              <w:t>Jeremiah Baclig</w:t>
+            </w:r>
           </w:p>
         </w:tc>
         <w:tc>
@@ -4257,25 +4118,7 @@
                 <w:sz w:val="24"/>
                 <w:szCs w:val="24"/>
               </w:rPr>
-              <w:t xml:space="preserve">fixed </w:t>
-            </w:r>
-            <w:proofErr w:type="spellStart"/>
-            <w:r>
-              <w:rPr>
-                <w:rFonts w:ascii="Arial" w:hAnsi="Arial" w:cs="Arial"/>
-                <w:sz w:val="24"/>
-                <w:szCs w:val="24"/>
-              </w:rPr>
-              <w:t>cpu</w:t>
-            </w:r>
-            <w:proofErr w:type="spellEnd"/>
-            <w:r>
-              <w:rPr>
-                <w:rFonts w:ascii="Arial" w:hAnsi="Arial" w:cs="Arial"/>
-                <w:sz w:val="24"/>
-                <w:szCs w:val="24"/>
-              </w:rPr>
-              <w:t xml:space="preserve"> start</w:t>
+              <w:t>fixed cpu start</w:t>
             </w:r>
           </w:p>
         </w:tc>
@@ -4323,18 +4166,8 @@
                 <w:sz w:val="24"/>
                 <w:szCs w:val="24"/>
               </w:rPr>
-              <w:t xml:space="preserve">Jeremiah </w:t>
-            </w:r>
-            <w:proofErr w:type="spellStart"/>
-            <w:r>
-              <w:rPr>
-                <w:rFonts w:ascii="Arial" w:hAnsi="Arial" w:cs="Arial"/>
-                <w:sz w:val="24"/>
-                <w:szCs w:val="24"/>
-              </w:rPr>
-              <w:t>Baclig</w:t>
-            </w:r>
-            <w:proofErr w:type="spellEnd"/>
+              <w:t>Jeremiah Baclig</w:t>
+            </w:r>
           </w:p>
         </w:tc>
         <w:tc>
@@ -4427,18 +4260,8 @@
                 <w:sz w:val="24"/>
                 <w:szCs w:val="24"/>
               </w:rPr>
-              <w:t xml:space="preserve">Jeremiah </w:t>
-            </w:r>
-            <w:proofErr w:type="spellStart"/>
-            <w:r>
-              <w:rPr>
-                <w:rFonts w:ascii="Arial" w:hAnsi="Arial" w:cs="Arial"/>
-                <w:sz w:val="24"/>
-                <w:szCs w:val="24"/>
-              </w:rPr>
-              <w:t>Baclig</w:t>
-            </w:r>
-            <w:proofErr w:type="spellEnd"/>
+              <w:t>Jeremiah Baclig</w:t>
+            </w:r>
           </w:p>
         </w:tc>
         <w:tc>
@@ -4531,18 +4354,8 @@
                 <w:sz w:val="24"/>
                 <w:szCs w:val="24"/>
               </w:rPr>
-              <w:t xml:space="preserve">Jeremiah </w:t>
-            </w:r>
-            <w:proofErr w:type="spellStart"/>
-            <w:r>
-              <w:rPr>
-                <w:rFonts w:ascii="Arial" w:hAnsi="Arial" w:cs="Arial"/>
-                <w:sz w:val="24"/>
-                <w:szCs w:val="24"/>
-              </w:rPr>
-              <w:t>Baclig</w:t>
-            </w:r>
-            <w:proofErr w:type="spellEnd"/>
+              <w:t>Jeremiah Baclig</w:t>
+            </w:r>
           </w:p>
         </w:tc>
         <w:tc>
@@ -4587,25 +4400,7 @@
                 <w:sz w:val="24"/>
                 <w:szCs w:val="24"/>
               </w:rPr>
-              <w:t xml:space="preserve">cleaned up camera and </w:t>
-            </w:r>
-            <w:proofErr w:type="spellStart"/>
-            <w:r>
-              <w:rPr>
-                <w:rFonts w:ascii="Arial" w:hAnsi="Arial" w:cs="Arial"/>
-                <w:sz w:val="24"/>
-                <w:szCs w:val="24"/>
-              </w:rPr>
-              <w:t>mxn</w:t>
-            </w:r>
-            <w:proofErr w:type="spellEnd"/>
-            <w:r>
-              <w:rPr>
-                <w:rFonts w:ascii="Arial" w:hAnsi="Arial" w:cs="Arial"/>
-                <w:sz w:val="24"/>
-                <w:szCs w:val="24"/>
-              </w:rPr>
-              <w:t xml:space="preserve"> bug</w:t>
+              <w:t>cleaned up camera and mxn bug</w:t>
             </w:r>
           </w:p>
         </w:tc>
@@ -4653,18 +4448,8 @@
                 <w:sz w:val="24"/>
                 <w:szCs w:val="24"/>
               </w:rPr>
-              <w:t xml:space="preserve">Jeremiah </w:t>
-            </w:r>
-            <w:proofErr w:type="spellStart"/>
-            <w:r>
-              <w:rPr>
-                <w:rFonts w:ascii="Arial" w:hAnsi="Arial" w:cs="Arial"/>
-                <w:sz w:val="24"/>
-                <w:szCs w:val="24"/>
-              </w:rPr>
-              <w:t>Baclig</w:t>
-            </w:r>
-            <w:proofErr w:type="spellEnd"/>
+              <w:t>Jeremiah Baclig</w:t>
+            </w:r>
           </w:p>
         </w:tc>
         <w:tc>
@@ -4709,25 +4494,7 @@
                 <w:sz w:val="24"/>
                 <w:szCs w:val="24"/>
               </w:rPr>
-              <w:t xml:space="preserve">finalized equal </w:t>
-            </w:r>
-            <w:proofErr w:type="spellStart"/>
-            <w:r>
-              <w:rPr>
-                <w:rFonts w:ascii="Arial" w:hAnsi="Arial" w:cs="Arial"/>
-                <w:sz w:val="24"/>
-                <w:szCs w:val="24"/>
-              </w:rPr>
-              <w:t>mxn</w:t>
-            </w:r>
-            <w:proofErr w:type="spellEnd"/>
-            <w:r>
-              <w:rPr>
-                <w:rFonts w:ascii="Arial" w:hAnsi="Arial" w:cs="Arial"/>
-                <w:sz w:val="24"/>
-                <w:szCs w:val="24"/>
-              </w:rPr>
-              <w:t xml:space="preserve"> grid gen</w:t>
+              <w:t>finalized equal mxn grid gen</w:t>
             </w:r>
           </w:p>
         </w:tc>
@@ -4769,7 +4536,6 @@
                 <w:szCs w:val="24"/>
               </w:rPr>
             </w:pPr>
-            <w:proofErr w:type="spellStart"/>
             <w:r>
               <w:rPr>
                 <w:rFonts w:ascii="Arial" w:hAnsi="Arial" w:cs="Arial"/>
@@ -4778,7 +4544,6 @@
               </w:rPr>
               <w:t>KymberleeS</w:t>
             </w:r>
-            <w:proofErr w:type="spellEnd"/>
           </w:p>
         </w:tc>
         <w:tc>
@@ -4865,7 +4630,6 @@
                 <w:szCs w:val="24"/>
               </w:rPr>
             </w:pPr>
-            <w:proofErr w:type="spellStart"/>
             <w:r>
               <w:rPr>
                 <w:rFonts w:ascii="Arial" w:hAnsi="Arial" w:cs="Arial"/>
@@ -4874,7 +4638,6 @@
               </w:rPr>
               <w:t>KymberleeS</w:t>
             </w:r>
-            <w:proofErr w:type="spellEnd"/>
           </w:p>
         </w:tc>
         <w:tc>
@@ -4967,18 +4730,8 @@
                 <w:sz w:val="24"/>
                 <w:szCs w:val="24"/>
               </w:rPr>
-              <w:t xml:space="preserve">Jeremiah </w:t>
-            </w:r>
-            <w:proofErr w:type="spellStart"/>
-            <w:r>
-              <w:rPr>
-                <w:rFonts w:ascii="Arial" w:hAnsi="Arial" w:cs="Arial"/>
-                <w:sz w:val="24"/>
-                <w:szCs w:val="24"/>
-              </w:rPr>
-              <w:t>Baclig</w:t>
-            </w:r>
-            <w:proofErr w:type="spellEnd"/>
+              <w:t>Jeremiah Baclig</w:t>
+            </w:r>
           </w:p>
         </w:tc>
         <w:tc>
@@ -5071,18 +4824,8 @@
                 <w:sz w:val="24"/>
                 <w:szCs w:val="24"/>
               </w:rPr>
-              <w:t xml:space="preserve">Jeremiah </w:t>
-            </w:r>
-            <w:proofErr w:type="spellStart"/>
-            <w:r>
-              <w:rPr>
-                <w:rFonts w:ascii="Arial" w:hAnsi="Arial" w:cs="Arial"/>
-                <w:sz w:val="24"/>
-                <w:szCs w:val="24"/>
-              </w:rPr>
-              <w:t>Baclig</w:t>
-            </w:r>
-            <w:proofErr w:type="spellEnd"/>
+              <w:t>Jeremiah Baclig</w:t>
+            </w:r>
           </w:p>
         </w:tc>
         <w:tc>
@@ -5175,18 +4918,8 @@
                 <w:sz w:val="24"/>
                 <w:szCs w:val="24"/>
               </w:rPr>
-              <w:t xml:space="preserve">Jeremiah </w:t>
-            </w:r>
-            <w:proofErr w:type="spellStart"/>
-            <w:r>
-              <w:rPr>
-                <w:rFonts w:ascii="Arial" w:hAnsi="Arial" w:cs="Arial"/>
-                <w:sz w:val="24"/>
-                <w:szCs w:val="24"/>
-              </w:rPr>
-              <w:t>Baclig</w:t>
-            </w:r>
-            <w:proofErr w:type="spellEnd"/>
+              <w:t>Jeremiah Baclig</w:t>
+            </w:r>
           </w:p>
         </w:tc>
         <w:tc>
@@ -5319,34 +5052,14 @@
                 <w:szCs w:val="24"/>
               </w:rPr>
             </w:pPr>
-            <w:proofErr w:type="gramStart"/>
-            <w:r>
-              <w:rPr>
-                <w:rFonts w:ascii="Arial" w:hAnsi="Arial" w:cs="Arial"/>
-                <w:sz w:val="24"/>
-                <w:szCs w:val="24"/>
-              </w:rPr>
-              <w:t>Merge</w:t>
-            </w:r>
-            <w:proofErr w:type="gramEnd"/>
-            <w:r>
-              <w:rPr>
-                <w:rFonts w:ascii="Arial" w:hAnsi="Arial" w:cs="Arial"/>
-                <w:sz w:val="24"/>
-                <w:szCs w:val="24"/>
-              </w:rPr>
-              <w:t xml:space="preserve"> pull request #7 from UNF-CEN4010/Kym/</w:t>
-            </w:r>
-            <w:proofErr w:type="spellStart"/>
-            <w:r>
-              <w:rPr>
-                <w:rFonts w:ascii="Arial" w:hAnsi="Arial" w:cs="Arial"/>
-                <w:sz w:val="24"/>
-                <w:szCs w:val="24"/>
-              </w:rPr>
-              <w:t>UpdateMenuUIElements</w:t>
-            </w:r>
-            <w:proofErr w:type="spellEnd"/>
+            <w:r>
+              <w:rPr>
+                <w:rFonts w:ascii="Arial" w:hAnsi="Arial" w:cs="Arial"/>
+                <w:sz w:val="24"/>
+                <w:szCs w:val="24"/>
+              </w:rPr>
+              <w:t>Merge pull request #7 from UNF-CEN4010/Kym/UpdateMenuUIElements</w:t>
+            </w:r>
           </w:p>
         </w:tc>
       </w:tr>
@@ -5393,18 +5106,8 @@
                 <w:sz w:val="24"/>
                 <w:szCs w:val="24"/>
               </w:rPr>
-              <w:t xml:space="preserve">Jeremiah </w:t>
-            </w:r>
-            <w:proofErr w:type="spellStart"/>
-            <w:r>
-              <w:rPr>
-                <w:rFonts w:ascii="Arial" w:hAnsi="Arial" w:cs="Arial"/>
-                <w:sz w:val="24"/>
-                <w:szCs w:val="24"/>
-              </w:rPr>
-              <w:t>Baclig</w:t>
-            </w:r>
-            <w:proofErr w:type="spellEnd"/>
+              <w:t>Jeremiah Baclig</w:t>
+            </w:r>
           </w:p>
         </w:tc>
         <w:tc>
@@ -5491,7 +5194,6 @@
                 <w:szCs w:val="24"/>
               </w:rPr>
             </w:pPr>
-            <w:proofErr w:type="spellStart"/>
             <w:r>
               <w:rPr>
                 <w:rFonts w:ascii="Arial" w:hAnsi="Arial" w:cs="Arial"/>
@@ -5500,7 +5202,6 @@
               </w:rPr>
               <w:t>KymberleeS</w:t>
             </w:r>
-            <w:proofErr w:type="spellEnd"/>
           </w:p>
         </w:tc>
         <w:tc>
@@ -5545,25 +5246,7 @@
                 <w:sz w:val="24"/>
                 <w:szCs w:val="24"/>
               </w:rPr>
-              <w:t xml:space="preserve">updated menu </w:t>
-            </w:r>
-            <w:proofErr w:type="spellStart"/>
-            <w:r>
-              <w:rPr>
-                <w:rFonts w:ascii="Arial" w:hAnsi="Arial" w:cs="Arial"/>
-                <w:sz w:val="24"/>
-                <w:szCs w:val="24"/>
-              </w:rPr>
-              <w:t>start ups</w:t>
-            </w:r>
-            <w:proofErr w:type="spellEnd"/>
-            <w:r>
-              <w:rPr>
-                <w:rFonts w:ascii="Arial" w:hAnsi="Arial" w:cs="Arial"/>
-                <w:sz w:val="24"/>
-                <w:szCs w:val="24"/>
-              </w:rPr>
-              <w:t xml:space="preserve"> so that users can input the board size as well as how many in a row to win (not yet connected to the game</w:t>
+              <w:t>updated menu start ups so that users can input the board size as well as how many in a row to win (not yet connected to the game</w:t>
             </w:r>
           </w:p>
         </w:tc>
@@ -5605,7 +5288,6 @@
                 <w:szCs w:val="24"/>
               </w:rPr>
             </w:pPr>
-            <w:proofErr w:type="spellStart"/>
             <w:r>
               <w:rPr>
                 <w:rFonts w:ascii="Arial" w:hAnsi="Arial" w:cs="Arial"/>
@@ -5614,7 +5296,6 @@
               </w:rPr>
               <w:t>KymberleeS</w:t>
             </w:r>
-            <w:proofErr w:type="spellEnd"/>
           </w:p>
         </w:tc>
         <w:tc>
@@ -5701,7 +5382,6 @@
                 <w:szCs w:val="24"/>
               </w:rPr>
             </w:pPr>
-            <w:proofErr w:type="spellStart"/>
             <w:r>
               <w:rPr>
                 <w:rFonts w:ascii="Arial" w:hAnsi="Arial" w:cs="Arial"/>
@@ -5710,7 +5390,6 @@
               </w:rPr>
               <w:t>KymberleeS</w:t>
             </w:r>
-            <w:proofErr w:type="spellEnd"/>
           </w:p>
         </w:tc>
         <w:tc>
@@ -5797,7 +5476,6 @@
                 <w:szCs w:val="24"/>
               </w:rPr>
             </w:pPr>
-            <w:proofErr w:type="spellStart"/>
             <w:r>
               <w:rPr>
                 <w:rFonts w:ascii="Arial" w:hAnsi="Arial" w:cs="Arial"/>
@@ -5806,7 +5484,6 @@
               </w:rPr>
               <w:t>KymberleeS</w:t>
             </w:r>
-            <w:proofErr w:type="spellEnd"/>
           </w:p>
         </w:tc>
         <w:tc>
@@ -5893,7 +5570,6 @@
                 <w:szCs w:val="24"/>
               </w:rPr>
             </w:pPr>
-            <w:proofErr w:type="spellStart"/>
             <w:r>
               <w:rPr>
                 <w:rFonts w:ascii="Arial" w:hAnsi="Arial" w:cs="Arial"/>
@@ -5902,7 +5578,6 @@
               </w:rPr>
               <w:t>KymberleeS</w:t>
             </w:r>
-            <w:proofErr w:type="spellEnd"/>
           </w:p>
         </w:tc>
         <w:tc>
@@ -5995,18 +5670,8 @@
                 <w:sz w:val="24"/>
                 <w:szCs w:val="24"/>
               </w:rPr>
-              <w:t xml:space="preserve">Jeremiah </w:t>
-            </w:r>
-            <w:proofErr w:type="spellStart"/>
-            <w:r>
-              <w:rPr>
-                <w:rFonts w:ascii="Arial" w:hAnsi="Arial" w:cs="Arial"/>
-                <w:sz w:val="24"/>
-                <w:szCs w:val="24"/>
-              </w:rPr>
-              <w:t>Baclig</w:t>
-            </w:r>
-            <w:proofErr w:type="spellEnd"/>
+              <w:t>Jeremiah Baclig</w:t>
+            </w:r>
           </w:p>
         </w:tc>
         <w:tc>
@@ -6099,18 +5764,8 @@
                 <w:sz w:val="24"/>
                 <w:szCs w:val="24"/>
               </w:rPr>
-              <w:t xml:space="preserve">Jeremiah </w:t>
-            </w:r>
-            <w:proofErr w:type="spellStart"/>
-            <w:r>
-              <w:rPr>
-                <w:rFonts w:ascii="Arial" w:hAnsi="Arial" w:cs="Arial"/>
-                <w:sz w:val="24"/>
-                <w:szCs w:val="24"/>
-              </w:rPr>
-              <w:t>Baclig</w:t>
-            </w:r>
-            <w:proofErr w:type="spellEnd"/>
+              <w:t>Jeremiah Baclig</w:t>
+            </w:r>
           </w:p>
         </w:tc>
         <w:tc>
@@ -6180,6 +5835,7 @@
                 <w:sz w:val="24"/>
                 <w:szCs w:val="24"/>
               </w:rPr>
+              <w:lastRenderedPageBreak/>
               <w:t>6a36a27</w:t>
             </w:r>
           </w:p>
@@ -6203,18 +5859,8 @@
                 <w:sz w:val="24"/>
                 <w:szCs w:val="24"/>
               </w:rPr>
-              <w:t xml:space="preserve">Jeremiah </w:t>
-            </w:r>
-            <w:proofErr w:type="spellStart"/>
-            <w:r>
-              <w:rPr>
-                <w:rFonts w:ascii="Arial" w:hAnsi="Arial" w:cs="Arial"/>
-                <w:sz w:val="24"/>
-                <w:szCs w:val="24"/>
-              </w:rPr>
-              <w:t>Baclig</w:t>
-            </w:r>
-            <w:proofErr w:type="spellEnd"/>
+              <w:t>Jeremiah Baclig</w:t>
+            </w:r>
           </w:p>
         </w:tc>
         <w:tc>
@@ -6253,23 +5899,13 @@
                 <w:szCs w:val="24"/>
               </w:rPr>
             </w:pPr>
-            <w:proofErr w:type="spellStart"/>
-            <w:r>
-              <w:rPr>
-                <w:rFonts w:ascii="Arial" w:hAnsi="Arial" w:cs="Arial"/>
-                <w:sz w:val="24"/>
-                <w:szCs w:val="24"/>
-              </w:rPr>
-              <w:t>init</w:t>
-            </w:r>
-            <w:proofErr w:type="spellEnd"/>
-            <w:r>
-              <w:rPr>
-                <w:rFonts w:ascii="Arial" w:hAnsi="Arial" w:cs="Arial"/>
-                <w:sz w:val="24"/>
-                <w:szCs w:val="24"/>
-              </w:rPr>
-              <w:t xml:space="preserve"> PA3</w:t>
+            <w:r>
+              <w:rPr>
+                <w:rFonts w:ascii="Arial" w:hAnsi="Arial" w:cs="Arial"/>
+                <w:sz w:val="24"/>
+                <w:szCs w:val="24"/>
+              </w:rPr>
+              <w:t>init PA3</w:t>
             </w:r>
           </w:p>
         </w:tc>
@@ -6363,25 +5999,7 @@
         <w:sz w:val="24"/>
         <w:szCs w:val="24"/>
       </w:rPr>
-      <w:t xml:space="preserve">Jeremiah </w:t>
-    </w:r>
-    <w:proofErr w:type="spellStart"/>
-    <w:r>
-      <w:rPr>
-        <w:rFonts w:ascii="Arial" w:hAnsi="Arial" w:cs="Arial"/>
-        <w:sz w:val="24"/>
-        <w:szCs w:val="24"/>
-      </w:rPr>
-      <w:t>Baclig</w:t>
-    </w:r>
-    <w:proofErr w:type="spellEnd"/>
-    <w:r>
-      <w:rPr>
-        <w:rFonts w:ascii="Arial" w:hAnsi="Arial" w:cs="Arial"/>
-        <w:sz w:val="24"/>
-        <w:szCs w:val="24"/>
-      </w:rPr>
-      <w:t>, Rural Young, Kymberlee Sables</w:t>
+      <w:t>Jeremiah Baclig, Rural Young, Kymberlee Sables</w:t>
     </w:r>
   </w:p>
   <w:p>
@@ -6399,18 +6017,8 @@
         <w:sz w:val="24"/>
         <w:szCs w:val="24"/>
       </w:rPr>
-      <w:t xml:space="preserve">Professor </w:t>
+      <w:t>Professor Kanewala</w:t>
     </w:r>
-    <w:proofErr w:type="spellStart"/>
-    <w:r>
-      <w:rPr>
-        <w:rFonts w:ascii="Arial" w:hAnsi="Arial" w:cs="Arial"/>
-        <w:sz w:val="24"/>
-        <w:szCs w:val="24"/>
-      </w:rPr>
-      <w:t>Kanewala</w:t>
-    </w:r>
-    <w:proofErr w:type="spellEnd"/>
   </w:p>
   <w:p>
     <w:pPr>

</xml_diff>

<commit_message>
finalized word doc and turned into pdf; ready for turn in
</commit_message>
<xml_diff>
--- a/PA3/Documents/TicTacToe(v1.2).docx
+++ b/PA3/Documents/TicTacToe(v1.2).docx
@@ -1652,18 +1652,6 @@
     </w:p>
     <w:p>
       <w:pPr>
-        <w:jc w:val="center"/>
-        <w:rPr>
-          <w:rFonts w:ascii="Arial" w:hAnsi="Arial" w:cs="Arial"/>
-          <w:sz w:val="24"/>
-          <w:szCs w:val="24"/>
-          <w:u w:val="single"/>
-        </w:rPr>
-      </w:pPr>
-    </w:p>
-    <w:p>
-      <w:pPr>
-        <w:jc w:val="center"/>
         <w:rPr>
           <w:rFonts w:ascii="Arial" w:hAnsi="Arial" w:cs="Arial"/>
           <w:sz w:val="24"/>
@@ -1689,6 +1677,7 @@
           <w:szCs w:val="24"/>
           <w:u w:val="single"/>
         </w:rPr>
+        <w:lastRenderedPageBreak/>
         <w:t>Contributions and Time Spent</w:t>
       </w:r>
     </w:p>
@@ -1991,7 +1980,6 @@
           <w:rFonts w:ascii="Arial" w:hAnsi="Arial" w:cs="Arial"/>
           <w:sz w:val="24"/>
           <w:szCs w:val="24"/>
-          <w:u w:val="single"/>
         </w:rPr>
       </w:pPr>
     </w:p>
@@ -2066,6 +2054,7 @@
                 <w:szCs w:val="24"/>
               </w:rPr>
             </w:pPr>
+            <w:proofErr w:type="spellStart"/>
             <w:r>
               <w:rPr>
                 <w:rFonts w:ascii="Arial" w:hAnsi="Arial" w:cs="Arial"/>
@@ -2074,6 +2063,7 @@
               </w:rPr>
               <w:t>RuralYoung</w:t>
             </w:r>
+            <w:proofErr w:type="spellEnd"/>
           </w:p>
         </w:tc>
         <w:tc>
@@ -2126,8 +2116,54 @@
                 <w:sz w:val="24"/>
                 <w:szCs w:val="24"/>
               </w:rPr>
-              <w:t>, it broke the test units so I found a way to workaround it and have the unit tests still run how they should be; updated testRun and testisX</w:t>
-            </w:r>
+              <w:t xml:space="preserve">, it broke the test units so I found a way to </w:t>
+            </w:r>
+            <w:proofErr w:type="spellStart"/>
+            <w:r>
+              <w:rPr>
+                <w:rFonts w:ascii="Arial" w:hAnsi="Arial" w:cs="Arial"/>
+                <w:sz w:val="24"/>
+                <w:szCs w:val="24"/>
+              </w:rPr>
+              <w:t>workaround</w:t>
+            </w:r>
+            <w:proofErr w:type="spellEnd"/>
+            <w:r>
+              <w:rPr>
+                <w:rFonts w:ascii="Arial" w:hAnsi="Arial" w:cs="Arial"/>
+                <w:sz w:val="24"/>
+                <w:szCs w:val="24"/>
+              </w:rPr>
+              <w:t xml:space="preserve"> it and have the unit tests still run how they should be; updated </w:t>
+            </w:r>
+            <w:proofErr w:type="spellStart"/>
+            <w:r>
+              <w:rPr>
+                <w:rFonts w:ascii="Arial" w:hAnsi="Arial" w:cs="Arial"/>
+                <w:sz w:val="24"/>
+                <w:szCs w:val="24"/>
+              </w:rPr>
+              <w:t>testRun</w:t>
+            </w:r>
+            <w:proofErr w:type="spellEnd"/>
+            <w:r>
+              <w:rPr>
+                <w:rFonts w:ascii="Arial" w:hAnsi="Arial" w:cs="Arial"/>
+                <w:sz w:val="24"/>
+                <w:szCs w:val="24"/>
+              </w:rPr>
+              <w:t xml:space="preserve"> and </w:t>
+            </w:r>
+            <w:proofErr w:type="spellStart"/>
+            <w:r>
+              <w:rPr>
+                <w:rFonts w:ascii="Arial" w:hAnsi="Arial" w:cs="Arial"/>
+                <w:sz w:val="24"/>
+                <w:szCs w:val="24"/>
+              </w:rPr>
+              <w:t>testisX</w:t>
+            </w:r>
+            <w:proofErr w:type="spellEnd"/>
           </w:p>
         </w:tc>
       </w:tr>
@@ -2174,8 +2210,18 @@
                 <w:sz w:val="24"/>
                 <w:szCs w:val="24"/>
               </w:rPr>
-              <w:t>Jeremiah Baclig</w:t>
-            </w:r>
+              <w:t xml:space="preserve">Jeremiah </w:t>
+            </w:r>
+            <w:proofErr w:type="spellStart"/>
+            <w:r>
+              <w:rPr>
+                <w:rFonts w:ascii="Arial" w:hAnsi="Arial" w:cs="Arial"/>
+                <w:sz w:val="24"/>
+                <w:szCs w:val="24"/>
+              </w:rPr>
+              <w:t>Baclig</w:t>
+            </w:r>
+            <w:proofErr w:type="spellEnd"/>
           </w:p>
         </w:tc>
         <w:tc>
@@ -2268,8 +2314,18 @@
                 <w:sz w:val="24"/>
                 <w:szCs w:val="24"/>
               </w:rPr>
-              <w:t>Jeremiah Baclig</w:t>
-            </w:r>
+              <w:t xml:space="preserve">Jeremiah </w:t>
+            </w:r>
+            <w:proofErr w:type="spellStart"/>
+            <w:r>
+              <w:rPr>
+                <w:rFonts w:ascii="Arial" w:hAnsi="Arial" w:cs="Arial"/>
+                <w:sz w:val="24"/>
+                <w:szCs w:val="24"/>
+              </w:rPr>
+              <w:t>Baclig</w:t>
+            </w:r>
+            <w:proofErr w:type="spellEnd"/>
           </w:p>
         </w:tc>
         <w:tc>
@@ -2362,8 +2418,18 @@
                 <w:sz w:val="24"/>
                 <w:szCs w:val="24"/>
               </w:rPr>
-              <w:t>Jeremiah Baclig</w:t>
-            </w:r>
+              <w:t xml:space="preserve">Jeremiah </w:t>
+            </w:r>
+            <w:proofErr w:type="spellStart"/>
+            <w:r>
+              <w:rPr>
+                <w:rFonts w:ascii="Arial" w:hAnsi="Arial" w:cs="Arial"/>
+                <w:sz w:val="24"/>
+                <w:szCs w:val="24"/>
+              </w:rPr>
+              <w:t>Baclig</w:t>
+            </w:r>
+            <w:proofErr w:type="spellEnd"/>
           </w:p>
         </w:tc>
         <w:tc>
@@ -2456,8 +2522,18 @@
                 <w:sz w:val="24"/>
                 <w:szCs w:val="24"/>
               </w:rPr>
-              <w:t>Jeremiah Baclig</w:t>
-            </w:r>
+              <w:t xml:space="preserve">Jeremiah </w:t>
+            </w:r>
+            <w:proofErr w:type="spellStart"/>
+            <w:r>
+              <w:rPr>
+                <w:rFonts w:ascii="Arial" w:hAnsi="Arial" w:cs="Arial"/>
+                <w:sz w:val="24"/>
+                <w:szCs w:val="24"/>
+              </w:rPr>
+              <w:t>Baclig</w:t>
+            </w:r>
+            <w:proofErr w:type="spellEnd"/>
           </w:p>
         </w:tc>
         <w:tc>
@@ -2550,8 +2626,18 @@
                 <w:sz w:val="24"/>
                 <w:szCs w:val="24"/>
               </w:rPr>
-              <w:t>Jeremiah Baclig</w:t>
-            </w:r>
+              <w:t xml:space="preserve">Jeremiah </w:t>
+            </w:r>
+            <w:proofErr w:type="spellStart"/>
+            <w:r>
+              <w:rPr>
+                <w:rFonts w:ascii="Arial" w:hAnsi="Arial" w:cs="Arial"/>
+                <w:sz w:val="24"/>
+                <w:szCs w:val="24"/>
+              </w:rPr>
+              <w:t>Baclig</w:t>
+            </w:r>
+            <w:proofErr w:type="spellEnd"/>
           </w:p>
         </w:tc>
         <w:tc>
@@ -2638,6 +2724,7 @@
                 <w:szCs w:val="24"/>
               </w:rPr>
             </w:pPr>
+            <w:proofErr w:type="spellStart"/>
             <w:r>
               <w:rPr>
                 <w:rFonts w:ascii="Arial" w:hAnsi="Arial" w:cs="Arial"/>
@@ -2646,6 +2733,7 @@
               </w:rPr>
               <w:t>RuralYoung</w:t>
             </w:r>
+            <w:proofErr w:type="spellEnd"/>
           </w:p>
         </w:tc>
         <w:tc>
@@ -2732,6 +2820,7 @@
                 <w:szCs w:val="24"/>
               </w:rPr>
             </w:pPr>
+            <w:proofErr w:type="spellStart"/>
             <w:r>
               <w:rPr>
                 <w:rFonts w:ascii="Arial" w:hAnsi="Arial" w:cs="Arial"/>
@@ -2740,6 +2829,7 @@
               </w:rPr>
               <w:t>RuralYoung</w:t>
             </w:r>
+            <w:proofErr w:type="spellEnd"/>
           </w:p>
         </w:tc>
         <w:tc>
@@ -2826,6 +2916,7 @@
                 <w:szCs w:val="24"/>
               </w:rPr>
             </w:pPr>
+            <w:proofErr w:type="spellStart"/>
             <w:r>
               <w:rPr>
                 <w:rFonts w:ascii="Arial" w:hAnsi="Arial" w:cs="Arial"/>
@@ -2834,6 +2925,7 @@
               </w:rPr>
               <w:t>RuralYoung</w:t>
             </w:r>
+            <w:proofErr w:type="spellEnd"/>
           </w:p>
         </w:tc>
         <w:tc>
@@ -2920,6 +3012,7 @@
                 <w:szCs w:val="24"/>
               </w:rPr>
             </w:pPr>
+            <w:proofErr w:type="spellStart"/>
             <w:r>
               <w:rPr>
                 <w:rFonts w:ascii="Arial" w:hAnsi="Arial" w:cs="Arial"/>
@@ -2928,6 +3021,7 @@
               </w:rPr>
               <w:t>RuralYoung</w:t>
             </w:r>
+            <w:proofErr w:type="spellEnd"/>
           </w:p>
         </w:tc>
         <w:tc>
@@ -3014,6 +3108,7 @@
                 <w:szCs w:val="24"/>
               </w:rPr>
             </w:pPr>
+            <w:proofErr w:type="spellStart"/>
             <w:r>
               <w:rPr>
                 <w:rFonts w:ascii="Arial" w:hAnsi="Arial" w:cs="Arial"/>
@@ -3022,6 +3117,7 @@
               </w:rPr>
               <w:t>RuralYoung</w:t>
             </w:r>
+            <w:proofErr w:type="spellEnd"/>
           </w:p>
         </w:tc>
         <w:tc>
@@ -3108,6 +3204,7 @@
                 <w:szCs w:val="24"/>
               </w:rPr>
             </w:pPr>
+            <w:proofErr w:type="spellStart"/>
             <w:r>
               <w:rPr>
                 <w:rFonts w:ascii="Arial" w:hAnsi="Arial" w:cs="Arial"/>
@@ -3116,6 +3213,7 @@
               </w:rPr>
               <w:t>RuralYoung</w:t>
             </w:r>
+            <w:proofErr w:type="spellEnd"/>
           </w:p>
         </w:tc>
         <w:tc>
@@ -3208,8 +3306,18 @@
                 <w:sz w:val="24"/>
                 <w:szCs w:val="24"/>
               </w:rPr>
-              <w:t>Jeremiah Baclig</w:t>
-            </w:r>
+              <w:t xml:space="preserve">Jeremiah </w:t>
+            </w:r>
+            <w:proofErr w:type="spellStart"/>
+            <w:r>
+              <w:rPr>
+                <w:rFonts w:ascii="Arial" w:hAnsi="Arial" w:cs="Arial"/>
+                <w:sz w:val="24"/>
+                <w:szCs w:val="24"/>
+              </w:rPr>
+              <w:t>Baclig</w:t>
+            </w:r>
+            <w:proofErr w:type="spellEnd"/>
           </w:p>
         </w:tc>
         <w:tc>
@@ -3296,6 +3404,7 @@
                 <w:szCs w:val="24"/>
               </w:rPr>
             </w:pPr>
+            <w:proofErr w:type="spellStart"/>
             <w:r>
               <w:rPr>
                 <w:rFonts w:ascii="Arial" w:hAnsi="Arial" w:cs="Arial"/>
@@ -3304,6 +3413,7 @@
               </w:rPr>
               <w:t>RuralYoung</w:t>
             </w:r>
+            <w:proofErr w:type="spellEnd"/>
           </w:p>
         </w:tc>
         <w:tc>
@@ -3356,16 +3466,7 @@
                 <w:sz w:val="24"/>
                 <w:szCs w:val="24"/>
               </w:rPr>
-              <w:t xml:space="preserve">, now allows for uneven </w:t>
-            </w:r>
-            <w:r>
-              <w:rPr>
-                <w:rFonts w:ascii="Arial" w:hAnsi="Arial" w:cs="Arial"/>
-                <w:sz w:val="24"/>
-                <w:szCs w:val="24"/>
-              </w:rPr>
-              <w:lastRenderedPageBreak/>
-              <w:t>grids differing win ‘lengths’ and various debugging fixes.</w:t>
+              <w:t>, now allows for uneven grids differing win ‘lengths’ and various debugging fixes.</w:t>
             </w:r>
           </w:p>
         </w:tc>
@@ -3408,6 +3509,7 @@
                 <w:szCs w:val="24"/>
               </w:rPr>
             </w:pPr>
+            <w:proofErr w:type="spellStart"/>
             <w:r>
               <w:rPr>
                 <w:rFonts w:ascii="Arial" w:hAnsi="Arial" w:cs="Arial"/>
@@ -3416,6 +3518,7 @@
               </w:rPr>
               <w:t>KymberleeS</w:t>
             </w:r>
+            <w:proofErr w:type="spellEnd"/>
           </w:p>
         </w:tc>
         <w:tc>
@@ -3502,6 +3605,7 @@
                 <w:szCs w:val="24"/>
               </w:rPr>
             </w:pPr>
+            <w:proofErr w:type="spellStart"/>
             <w:r>
               <w:rPr>
                 <w:rFonts w:ascii="Arial" w:hAnsi="Arial" w:cs="Arial"/>
@@ -3510,6 +3614,7 @@
               </w:rPr>
               <w:t>KymberleeS</w:t>
             </w:r>
+            <w:proofErr w:type="spellEnd"/>
           </w:p>
         </w:tc>
         <w:tc>
@@ -3602,8 +3707,18 @@
                 <w:sz w:val="24"/>
                 <w:szCs w:val="24"/>
               </w:rPr>
-              <w:t>Jeremiah Baclig</w:t>
-            </w:r>
+              <w:t xml:space="preserve">Jeremiah </w:t>
+            </w:r>
+            <w:proofErr w:type="spellStart"/>
+            <w:r>
+              <w:rPr>
+                <w:rFonts w:ascii="Arial" w:hAnsi="Arial" w:cs="Arial"/>
+                <w:sz w:val="24"/>
+                <w:szCs w:val="24"/>
+              </w:rPr>
+              <w:t>Baclig</w:t>
+            </w:r>
+            <w:proofErr w:type="spellEnd"/>
           </w:p>
         </w:tc>
         <w:tc>
@@ -3696,8 +3811,18 @@
                 <w:sz w:val="24"/>
                 <w:szCs w:val="24"/>
               </w:rPr>
-              <w:t>Jeremiah Baclig</w:t>
-            </w:r>
+              <w:t xml:space="preserve">Jeremiah </w:t>
+            </w:r>
+            <w:proofErr w:type="spellStart"/>
+            <w:r>
+              <w:rPr>
+                <w:rFonts w:ascii="Arial" w:hAnsi="Arial" w:cs="Arial"/>
+                <w:sz w:val="24"/>
+                <w:szCs w:val="24"/>
+              </w:rPr>
+              <w:t>Baclig</w:t>
+            </w:r>
+            <w:proofErr w:type="spellEnd"/>
           </w:p>
         </w:tc>
         <w:tc>
@@ -3790,8 +3915,18 @@
                 <w:sz w:val="24"/>
                 <w:szCs w:val="24"/>
               </w:rPr>
-              <w:t>Jeremiah Baclig</w:t>
-            </w:r>
+              <w:t xml:space="preserve">Jeremiah </w:t>
+            </w:r>
+            <w:proofErr w:type="spellStart"/>
+            <w:r>
+              <w:rPr>
+                <w:rFonts w:ascii="Arial" w:hAnsi="Arial" w:cs="Arial"/>
+                <w:sz w:val="24"/>
+                <w:szCs w:val="24"/>
+              </w:rPr>
+              <w:t>Baclig</w:t>
+            </w:r>
+            <w:proofErr w:type="spellEnd"/>
           </w:p>
         </w:tc>
         <w:tc>
@@ -3884,8 +4019,18 @@
                 <w:sz w:val="24"/>
                 <w:szCs w:val="24"/>
               </w:rPr>
-              <w:t>Jeremiah Baclig</w:t>
-            </w:r>
+              <w:t xml:space="preserve">Jeremiah </w:t>
+            </w:r>
+            <w:proofErr w:type="spellStart"/>
+            <w:r>
+              <w:rPr>
+                <w:rFonts w:ascii="Arial" w:hAnsi="Arial" w:cs="Arial"/>
+                <w:sz w:val="24"/>
+                <w:szCs w:val="24"/>
+              </w:rPr>
+              <w:t>Baclig</w:t>
+            </w:r>
+            <w:proofErr w:type="spellEnd"/>
           </w:p>
         </w:tc>
         <w:tc>
@@ -3930,7 +4075,25 @@
                 <w:sz w:val="24"/>
                 <w:szCs w:val="24"/>
               </w:rPr>
-              <w:t>fixed cpu bug</w:t>
+              <w:t xml:space="preserve">fixed </w:t>
+            </w:r>
+            <w:proofErr w:type="spellStart"/>
+            <w:r>
+              <w:rPr>
+                <w:rFonts w:ascii="Arial" w:hAnsi="Arial" w:cs="Arial"/>
+                <w:sz w:val="24"/>
+                <w:szCs w:val="24"/>
+              </w:rPr>
+              <w:t>cpu</w:t>
+            </w:r>
+            <w:proofErr w:type="spellEnd"/>
+            <w:r>
+              <w:rPr>
+                <w:rFonts w:ascii="Arial" w:hAnsi="Arial" w:cs="Arial"/>
+                <w:sz w:val="24"/>
+                <w:szCs w:val="24"/>
+              </w:rPr>
+              <w:t xml:space="preserve"> bug</w:t>
             </w:r>
           </w:p>
         </w:tc>
@@ -3972,6 +4135,7 @@
                 <w:szCs w:val="24"/>
               </w:rPr>
             </w:pPr>
+            <w:proofErr w:type="spellStart"/>
             <w:r>
               <w:rPr>
                 <w:rFonts w:ascii="Arial" w:hAnsi="Arial" w:cs="Arial"/>
@@ -3980,6 +4144,7 @@
               </w:rPr>
               <w:t>KymberleeS</w:t>
             </w:r>
+            <w:proofErr w:type="spellEnd"/>
           </w:p>
         </w:tc>
         <w:tc>
@@ -4072,8 +4237,18 @@
                 <w:sz w:val="24"/>
                 <w:szCs w:val="24"/>
               </w:rPr>
-              <w:t>Jeremiah Baclig</w:t>
-            </w:r>
+              <w:t xml:space="preserve">Jeremiah </w:t>
+            </w:r>
+            <w:proofErr w:type="spellStart"/>
+            <w:r>
+              <w:rPr>
+                <w:rFonts w:ascii="Arial" w:hAnsi="Arial" w:cs="Arial"/>
+                <w:sz w:val="24"/>
+                <w:szCs w:val="24"/>
+              </w:rPr>
+              <w:t>Baclig</w:t>
+            </w:r>
+            <w:proofErr w:type="spellEnd"/>
           </w:p>
         </w:tc>
         <w:tc>
@@ -4118,7 +4293,25 @@
                 <w:sz w:val="24"/>
                 <w:szCs w:val="24"/>
               </w:rPr>
-              <w:t>fixed cpu start</w:t>
+              <w:t xml:space="preserve">fixed </w:t>
+            </w:r>
+            <w:proofErr w:type="spellStart"/>
+            <w:r>
+              <w:rPr>
+                <w:rFonts w:ascii="Arial" w:hAnsi="Arial" w:cs="Arial"/>
+                <w:sz w:val="24"/>
+                <w:szCs w:val="24"/>
+              </w:rPr>
+              <w:t>cpu</w:t>
+            </w:r>
+            <w:proofErr w:type="spellEnd"/>
+            <w:r>
+              <w:rPr>
+                <w:rFonts w:ascii="Arial" w:hAnsi="Arial" w:cs="Arial"/>
+                <w:sz w:val="24"/>
+                <w:szCs w:val="24"/>
+              </w:rPr>
+              <w:t xml:space="preserve"> start</w:t>
             </w:r>
           </w:p>
         </w:tc>
@@ -4166,8 +4359,18 @@
                 <w:sz w:val="24"/>
                 <w:szCs w:val="24"/>
               </w:rPr>
-              <w:t>Jeremiah Baclig</w:t>
-            </w:r>
+              <w:t xml:space="preserve">Jeremiah </w:t>
+            </w:r>
+            <w:proofErr w:type="spellStart"/>
+            <w:r>
+              <w:rPr>
+                <w:rFonts w:ascii="Arial" w:hAnsi="Arial" w:cs="Arial"/>
+                <w:sz w:val="24"/>
+                <w:szCs w:val="24"/>
+              </w:rPr>
+              <w:t>Baclig</w:t>
+            </w:r>
+            <w:proofErr w:type="spellEnd"/>
           </w:p>
         </w:tc>
         <w:tc>
@@ -4260,8 +4463,18 @@
                 <w:sz w:val="24"/>
                 <w:szCs w:val="24"/>
               </w:rPr>
-              <w:t>Jeremiah Baclig</w:t>
-            </w:r>
+              <w:t xml:space="preserve">Jeremiah </w:t>
+            </w:r>
+            <w:proofErr w:type="spellStart"/>
+            <w:r>
+              <w:rPr>
+                <w:rFonts w:ascii="Arial" w:hAnsi="Arial" w:cs="Arial"/>
+                <w:sz w:val="24"/>
+                <w:szCs w:val="24"/>
+              </w:rPr>
+              <w:t>Baclig</w:t>
+            </w:r>
+            <w:proofErr w:type="spellEnd"/>
           </w:p>
         </w:tc>
         <w:tc>
@@ -4354,8 +4567,18 @@
                 <w:sz w:val="24"/>
                 <w:szCs w:val="24"/>
               </w:rPr>
-              <w:t>Jeremiah Baclig</w:t>
-            </w:r>
+              <w:t xml:space="preserve">Jeremiah </w:t>
+            </w:r>
+            <w:proofErr w:type="spellStart"/>
+            <w:r>
+              <w:rPr>
+                <w:rFonts w:ascii="Arial" w:hAnsi="Arial" w:cs="Arial"/>
+                <w:sz w:val="24"/>
+                <w:szCs w:val="24"/>
+              </w:rPr>
+              <w:t>Baclig</w:t>
+            </w:r>
+            <w:proofErr w:type="spellEnd"/>
           </w:p>
         </w:tc>
         <w:tc>
@@ -4400,7 +4623,25 @@
                 <w:sz w:val="24"/>
                 <w:szCs w:val="24"/>
               </w:rPr>
-              <w:t>cleaned up camera and mxn bug</w:t>
+              <w:t xml:space="preserve">cleaned up camera and </w:t>
+            </w:r>
+            <w:proofErr w:type="spellStart"/>
+            <w:r>
+              <w:rPr>
+                <w:rFonts w:ascii="Arial" w:hAnsi="Arial" w:cs="Arial"/>
+                <w:sz w:val="24"/>
+                <w:szCs w:val="24"/>
+              </w:rPr>
+              <w:t>mxn</w:t>
+            </w:r>
+            <w:proofErr w:type="spellEnd"/>
+            <w:r>
+              <w:rPr>
+                <w:rFonts w:ascii="Arial" w:hAnsi="Arial" w:cs="Arial"/>
+                <w:sz w:val="24"/>
+                <w:szCs w:val="24"/>
+              </w:rPr>
+              <w:t xml:space="preserve"> bug</w:t>
             </w:r>
           </w:p>
         </w:tc>
@@ -4448,8 +4689,18 @@
                 <w:sz w:val="24"/>
                 <w:szCs w:val="24"/>
               </w:rPr>
-              <w:t>Jeremiah Baclig</w:t>
-            </w:r>
+              <w:t xml:space="preserve">Jeremiah </w:t>
+            </w:r>
+            <w:proofErr w:type="spellStart"/>
+            <w:r>
+              <w:rPr>
+                <w:rFonts w:ascii="Arial" w:hAnsi="Arial" w:cs="Arial"/>
+                <w:sz w:val="24"/>
+                <w:szCs w:val="24"/>
+              </w:rPr>
+              <w:t>Baclig</w:t>
+            </w:r>
+            <w:proofErr w:type="spellEnd"/>
           </w:p>
         </w:tc>
         <w:tc>
@@ -4494,7 +4745,25 @@
                 <w:sz w:val="24"/>
                 <w:szCs w:val="24"/>
               </w:rPr>
-              <w:t>finalized equal mxn grid gen</w:t>
+              <w:t xml:space="preserve">finalized equal </w:t>
+            </w:r>
+            <w:proofErr w:type="spellStart"/>
+            <w:r>
+              <w:rPr>
+                <w:rFonts w:ascii="Arial" w:hAnsi="Arial" w:cs="Arial"/>
+                <w:sz w:val="24"/>
+                <w:szCs w:val="24"/>
+              </w:rPr>
+              <w:t>mxn</w:t>
+            </w:r>
+            <w:proofErr w:type="spellEnd"/>
+            <w:r>
+              <w:rPr>
+                <w:rFonts w:ascii="Arial" w:hAnsi="Arial" w:cs="Arial"/>
+                <w:sz w:val="24"/>
+                <w:szCs w:val="24"/>
+              </w:rPr>
+              <w:t xml:space="preserve"> grid gen</w:t>
             </w:r>
           </w:p>
         </w:tc>
@@ -4536,6 +4805,7 @@
                 <w:szCs w:val="24"/>
               </w:rPr>
             </w:pPr>
+            <w:proofErr w:type="spellStart"/>
             <w:r>
               <w:rPr>
                 <w:rFonts w:ascii="Arial" w:hAnsi="Arial" w:cs="Arial"/>
@@ -4544,6 +4814,7 @@
               </w:rPr>
               <w:t>KymberleeS</w:t>
             </w:r>
+            <w:proofErr w:type="spellEnd"/>
           </w:p>
         </w:tc>
         <w:tc>
@@ -4630,6 +4901,7 @@
                 <w:szCs w:val="24"/>
               </w:rPr>
             </w:pPr>
+            <w:proofErr w:type="spellStart"/>
             <w:r>
               <w:rPr>
                 <w:rFonts w:ascii="Arial" w:hAnsi="Arial" w:cs="Arial"/>
@@ -4638,6 +4910,7 @@
               </w:rPr>
               <w:t>KymberleeS</w:t>
             </w:r>
+            <w:proofErr w:type="spellEnd"/>
           </w:p>
         </w:tc>
         <w:tc>
@@ -4730,8 +5003,18 @@
                 <w:sz w:val="24"/>
                 <w:szCs w:val="24"/>
               </w:rPr>
-              <w:t>Jeremiah Baclig</w:t>
-            </w:r>
+              <w:t xml:space="preserve">Jeremiah </w:t>
+            </w:r>
+            <w:proofErr w:type="spellStart"/>
+            <w:r>
+              <w:rPr>
+                <w:rFonts w:ascii="Arial" w:hAnsi="Arial" w:cs="Arial"/>
+                <w:sz w:val="24"/>
+                <w:szCs w:val="24"/>
+              </w:rPr>
+              <w:t>Baclig</w:t>
+            </w:r>
+            <w:proofErr w:type="spellEnd"/>
           </w:p>
         </w:tc>
         <w:tc>
@@ -4824,8 +5107,18 @@
                 <w:sz w:val="24"/>
                 <w:szCs w:val="24"/>
               </w:rPr>
-              <w:t>Jeremiah Baclig</w:t>
-            </w:r>
+              <w:t xml:space="preserve">Jeremiah </w:t>
+            </w:r>
+            <w:proofErr w:type="spellStart"/>
+            <w:r>
+              <w:rPr>
+                <w:rFonts w:ascii="Arial" w:hAnsi="Arial" w:cs="Arial"/>
+                <w:sz w:val="24"/>
+                <w:szCs w:val="24"/>
+              </w:rPr>
+              <w:t>Baclig</w:t>
+            </w:r>
+            <w:proofErr w:type="spellEnd"/>
           </w:p>
         </w:tc>
         <w:tc>
@@ -4918,8 +5211,18 @@
                 <w:sz w:val="24"/>
                 <w:szCs w:val="24"/>
               </w:rPr>
-              <w:t>Jeremiah Baclig</w:t>
-            </w:r>
+              <w:t xml:space="preserve">Jeremiah </w:t>
+            </w:r>
+            <w:proofErr w:type="spellStart"/>
+            <w:r>
+              <w:rPr>
+                <w:rFonts w:ascii="Arial" w:hAnsi="Arial" w:cs="Arial"/>
+                <w:sz w:val="24"/>
+                <w:szCs w:val="24"/>
+              </w:rPr>
+              <w:t>Baclig</w:t>
+            </w:r>
+            <w:proofErr w:type="spellEnd"/>
           </w:p>
         </w:tc>
         <w:tc>
@@ -5052,14 +5355,34 @@
                 <w:szCs w:val="24"/>
               </w:rPr>
             </w:pPr>
-            <w:r>
-              <w:rPr>
-                <w:rFonts w:ascii="Arial" w:hAnsi="Arial" w:cs="Arial"/>
-                <w:sz w:val="24"/>
-                <w:szCs w:val="24"/>
-              </w:rPr>
-              <w:t>Merge pull request #7 from UNF-CEN4010/Kym/UpdateMenuUIElements</w:t>
-            </w:r>
+            <w:proofErr w:type="gramStart"/>
+            <w:r>
+              <w:rPr>
+                <w:rFonts w:ascii="Arial" w:hAnsi="Arial" w:cs="Arial"/>
+                <w:sz w:val="24"/>
+                <w:szCs w:val="24"/>
+              </w:rPr>
+              <w:t>Merge</w:t>
+            </w:r>
+            <w:proofErr w:type="gramEnd"/>
+            <w:r>
+              <w:rPr>
+                <w:rFonts w:ascii="Arial" w:hAnsi="Arial" w:cs="Arial"/>
+                <w:sz w:val="24"/>
+                <w:szCs w:val="24"/>
+              </w:rPr>
+              <w:t xml:space="preserve"> pull request #7 from UNF-CEN4010/Kym/</w:t>
+            </w:r>
+            <w:proofErr w:type="spellStart"/>
+            <w:r>
+              <w:rPr>
+                <w:rFonts w:ascii="Arial" w:hAnsi="Arial" w:cs="Arial"/>
+                <w:sz w:val="24"/>
+                <w:szCs w:val="24"/>
+              </w:rPr>
+              <w:t>UpdateMenuUIElements</w:t>
+            </w:r>
+            <w:proofErr w:type="spellEnd"/>
           </w:p>
         </w:tc>
       </w:tr>
@@ -5106,8 +5429,18 @@
                 <w:sz w:val="24"/>
                 <w:szCs w:val="24"/>
               </w:rPr>
-              <w:t>Jeremiah Baclig</w:t>
-            </w:r>
+              <w:t xml:space="preserve">Jeremiah </w:t>
+            </w:r>
+            <w:proofErr w:type="spellStart"/>
+            <w:r>
+              <w:rPr>
+                <w:rFonts w:ascii="Arial" w:hAnsi="Arial" w:cs="Arial"/>
+                <w:sz w:val="24"/>
+                <w:szCs w:val="24"/>
+              </w:rPr>
+              <w:t>Baclig</w:t>
+            </w:r>
+            <w:proofErr w:type="spellEnd"/>
           </w:p>
         </w:tc>
         <w:tc>
@@ -5194,6 +5527,7 @@
                 <w:szCs w:val="24"/>
               </w:rPr>
             </w:pPr>
+            <w:proofErr w:type="spellStart"/>
             <w:r>
               <w:rPr>
                 <w:rFonts w:ascii="Arial" w:hAnsi="Arial" w:cs="Arial"/>
@@ -5202,6 +5536,7 @@
               </w:rPr>
               <w:t>KymberleeS</w:t>
             </w:r>
+            <w:proofErr w:type="spellEnd"/>
           </w:p>
         </w:tc>
         <w:tc>
@@ -5246,7 +5581,25 @@
                 <w:sz w:val="24"/>
                 <w:szCs w:val="24"/>
               </w:rPr>
-              <w:t>updated menu start ups so that users can input the board size as well as how many in a row to win (not yet connected to the game</w:t>
+              <w:t xml:space="preserve">updated menu </w:t>
+            </w:r>
+            <w:proofErr w:type="spellStart"/>
+            <w:r>
+              <w:rPr>
+                <w:rFonts w:ascii="Arial" w:hAnsi="Arial" w:cs="Arial"/>
+                <w:sz w:val="24"/>
+                <w:szCs w:val="24"/>
+              </w:rPr>
+              <w:t>start ups</w:t>
+            </w:r>
+            <w:proofErr w:type="spellEnd"/>
+            <w:r>
+              <w:rPr>
+                <w:rFonts w:ascii="Arial" w:hAnsi="Arial" w:cs="Arial"/>
+                <w:sz w:val="24"/>
+                <w:szCs w:val="24"/>
+              </w:rPr>
+              <w:t xml:space="preserve"> so that users can input the board size as well as how many in a row to win (not yet connected to the game</w:t>
             </w:r>
           </w:p>
         </w:tc>
@@ -5288,6 +5641,7 @@
                 <w:szCs w:val="24"/>
               </w:rPr>
             </w:pPr>
+            <w:proofErr w:type="spellStart"/>
             <w:r>
               <w:rPr>
                 <w:rFonts w:ascii="Arial" w:hAnsi="Arial" w:cs="Arial"/>
@@ -5296,6 +5650,7 @@
               </w:rPr>
               <w:t>KymberleeS</w:t>
             </w:r>
+            <w:proofErr w:type="spellEnd"/>
           </w:p>
         </w:tc>
         <w:tc>
@@ -5382,6 +5737,7 @@
                 <w:szCs w:val="24"/>
               </w:rPr>
             </w:pPr>
+            <w:proofErr w:type="spellStart"/>
             <w:r>
               <w:rPr>
                 <w:rFonts w:ascii="Arial" w:hAnsi="Arial" w:cs="Arial"/>
@@ -5390,6 +5746,7 @@
               </w:rPr>
               <w:t>KymberleeS</w:t>
             </w:r>
+            <w:proofErr w:type="spellEnd"/>
           </w:p>
         </w:tc>
         <w:tc>
@@ -5476,6 +5833,7 @@
                 <w:szCs w:val="24"/>
               </w:rPr>
             </w:pPr>
+            <w:proofErr w:type="spellStart"/>
             <w:r>
               <w:rPr>
                 <w:rFonts w:ascii="Arial" w:hAnsi="Arial" w:cs="Arial"/>
@@ -5484,6 +5842,7 @@
               </w:rPr>
               <w:t>KymberleeS</w:t>
             </w:r>
+            <w:proofErr w:type="spellEnd"/>
           </w:p>
         </w:tc>
         <w:tc>
@@ -5570,6 +5929,7 @@
                 <w:szCs w:val="24"/>
               </w:rPr>
             </w:pPr>
+            <w:proofErr w:type="spellStart"/>
             <w:r>
               <w:rPr>
                 <w:rFonts w:ascii="Arial" w:hAnsi="Arial" w:cs="Arial"/>
@@ -5578,6 +5938,7 @@
               </w:rPr>
               <w:t>KymberleeS</w:t>
             </w:r>
+            <w:proofErr w:type="spellEnd"/>
           </w:p>
         </w:tc>
         <w:tc>
@@ -5670,8 +6031,18 @@
                 <w:sz w:val="24"/>
                 <w:szCs w:val="24"/>
               </w:rPr>
-              <w:t>Jeremiah Baclig</w:t>
-            </w:r>
+              <w:t xml:space="preserve">Jeremiah </w:t>
+            </w:r>
+            <w:proofErr w:type="spellStart"/>
+            <w:r>
+              <w:rPr>
+                <w:rFonts w:ascii="Arial" w:hAnsi="Arial" w:cs="Arial"/>
+                <w:sz w:val="24"/>
+                <w:szCs w:val="24"/>
+              </w:rPr>
+              <w:t>Baclig</w:t>
+            </w:r>
+            <w:proofErr w:type="spellEnd"/>
           </w:p>
         </w:tc>
         <w:tc>
@@ -5764,8 +6135,18 @@
                 <w:sz w:val="24"/>
                 <w:szCs w:val="24"/>
               </w:rPr>
-              <w:t>Jeremiah Baclig</w:t>
-            </w:r>
+              <w:t xml:space="preserve">Jeremiah </w:t>
+            </w:r>
+            <w:proofErr w:type="spellStart"/>
+            <w:r>
+              <w:rPr>
+                <w:rFonts w:ascii="Arial" w:hAnsi="Arial" w:cs="Arial"/>
+                <w:sz w:val="24"/>
+                <w:szCs w:val="24"/>
+              </w:rPr>
+              <w:t>Baclig</w:t>
+            </w:r>
+            <w:proofErr w:type="spellEnd"/>
           </w:p>
         </w:tc>
         <w:tc>
@@ -5835,7 +6216,6 @@
                 <w:sz w:val="24"/>
                 <w:szCs w:val="24"/>
               </w:rPr>
-              <w:lastRenderedPageBreak/>
               <w:t>6a36a27</w:t>
             </w:r>
           </w:p>
@@ -5859,8 +6239,18 @@
                 <w:sz w:val="24"/>
                 <w:szCs w:val="24"/>
               </w:rPr>
-              <w:t>Jeremiah Baclig</w:t>
-            </w:r>
+              <w:t xml:space="preserve">Jeremiah </w:t>
+            </w:r>
+            <w:proofErr w:type="spellStart"/>
+            <w:r>
+              <w:rPr>
+                <w:rFonts w:ascii="Arial" w:hAnsi="Arial" w:cs="Arial"/>
+                <w:sz w:val="24"/>
+                <w:szCs w:val="24"/>
+              </w:rPr>
+              <w:t>Baclig</w:t>
+            </w:r>
+            <w:proofErr w:type="spellEnd"/>
           </w:p>
         </w:tc>
         <w:tc>
@@ -5899,13 +6289,23 @@
                 <w:szCs w:val="24"/>
               </w:rPr>
             </w:pPr>
-            <w:r>
-              <w:rPr>
-                <w:rFonts w:ascii="Arial" w:hAnsi="Arial" w:cs="Arial"/>
-                <w:sz w:val="24"/>
-                <w:szCs w:val="24"/>
-              </w:rPr>
-              <w:t>init PA3</w:t>
+            <w:proofErr w:type="spellStart"/>
+            <w:r>
+              <w:rPr>
+                <w:rFonts w:ascii="Arial" w:hAnsi="Arial" w:cs="Arial"/>
+                <w:sz w:val="24"/>
+                <w:szCs w:val="24"/>
+              </w:rPr>
+              <w:t>init</w:t>
+            </w:r>
+            <w:proofErr w:type="spellEnd"/>
+            <w:r>
+              <w:rPr>
+                <w:rFonts w:ascii="Arial" w:hAnsi="Arial" w:cs="Arial"/>
+                <w:sz w:val="24"/>
+                <w:szCs w:val="24"/>
+              </w:rPr>
+              <w:t xml:space="preserve"> PA3</w:t>
             </w:r>
           </w:p>
         </w:tc>
@@ -5999,7 +6399,25 @@
         <w:sz w:val="24"/>
         <w:szCs w:val="24"/>
       </w:rPr>
-      <w:t>Jeremiah Baclig, Rural Young, Kymberlee Sables</w:t>
+      <w:t xml:space="preserve">Jeremiah </w:t>
+    </w:r>
+    <w:proofErr w:type="spellStart"/>
+    <w:r>
+      <w:rPr>
+        <w:rFonts w:ascii="Arial" w:hAnsi="Arial" w:cs="Arial"/>
+        <w:sz w:val="24"/>
+        <w:szCs w:val="24"/>
+      </w:rPr>
+      <w:t>Baclig</w:t>
+    </w:r>
+    <w:proofErr w:type="spellEnd"/>
+    <w:r>
+      <w:rPr>
+        <w:rFonts w:ascii="Arial" w:hAnsi="Arial" w:cs="Arial"/>
+        <w:sz w:val="24"/>
+        <w:szCs w:val="24"/>
+      </w:rPr>
+      <w:t>, Rural Young, Kymberlee Sables</w:t>
     </w:r>
   </w:p>
   <w:p>
@@ -6017,8 +6435,18 @@
         <w:sz w:val="24"/>
         <w:szCs w:val="24"/>
       </w:rPr>
-      <w:t>Professor Kanewala</w:t>
+      <w:t xml:space="preserve">Professor </w:t>
     </w:r>
+    <w:proofErr w:type="spellStart"/>
+    <w:r>
+      <w:rPr>
+        <w:rFonts w:ascii="Arial" w:hAnsi="Arial" w:cs="Arial"/>
+        <w:sz w:val="24"/>
+        <w:szCs w:val="24"/>
+      </w:rPr>
+      <w:t>Kanewala</w:t>
+    </w:r>
+    <w:proofErr w:type="spellEnd"/>
   </w:p>
   <w:p>
     <w:pPr>

</xml_diff>